<commit_message>
Fiz um pouco do trabalho de BD2
</commit_message>
<xml_diff>
--- a/periodo-4/BANCO DE DADOS II/Lista de Exercícios/LISTA 3 - RESOLUÇÃO.docx
+++ b/periodo-4/BANCO DE DADOS II/Lista de Exercícios/LISTA 3 - RESOLUÇÃO.docx
@@ -102,6 +102,727 @@
       <w:pPr>
         <w:rPr>
           <w:rFonts w:ascii="Times New Roman" w:hAnsi="Times New Roman" w:cs="Times New Roman"/>
+          <w:sz w:val="28"/>
+          <w:szCs w:val="28"/>
+        </w:rPr>
+      </w:pPr>
+      <w:r>
+        <w:rPr>
+          <w:rFonts w:ascii="Times New Roman" w:hAnsi="Times New Roman" w:cs="Times New Roman"/>
+          <w:sz w:val="28"/>
+          <w:szCs w:val="28"/>
+        </w:rPr>
+        <w:t>GO</w:t>
+      </w:r>
+    </w:p>
+    <w:p>
+      <w:pPr>
+        <w:rPr>
+          <w:rFonts w:ascii="Times New Roman" w:hAnsi="Times New Roman" w:cs="Times New Roman"/>
+          <w:sz w:val="28"/>
+          <w:szCs w:val="28"/>
+        </w:rPr>
+      </w:pPr>
+      <w:r>
+        <w:rPr>
+          <w:rFonts w:ascii="Times New Roman" w:hAnsi="Times New Roman" w:cs="Times New Roman"/>
+          <w:sz w:val="28"/>
+          <w:szCs w:val="28"/>
+        </w:rPr>
+        <w:t xml:space="preserve">CREATE PROCEDURE </w:t>
+      </w:r>
+      <w:proofErr w:type="spellStart"/>
+      <w:r>
+        <w:rPr>
+          <w:rFonts w:ascii="Times New Roman" w:hAnsi="Times New Roman" w:cs="Times New Roman"/>
+          <w:sz w:val="28"/>
+          <w:szCs w:val="28"/>
+        </w:rPr>
+        <w:t>excluirsubcat</w:t>
+      </w:r>
+      <w:proofErr w:type="spellEnd"/>
+    </w:p>
+    <w:p>
+      <w:pPr>
+        <w:rPr>
+          <w:rFonts w:ascii="Times New Roman" w:hAnsi="Times New Roman" w:cs="Times New Roman"/>
+          <w:sz w:val="28"/>
+          <w:szCs w:val="28"/>
+        </w:rPr>
+      </w:pPr>
+      <w:r>
+        <w:rPr>
+          <w:rFonts w:ascii="Times New Roman" w:hAnsi="Times New Roman" w:cs="Times New Roman"/>
+          <w:sz w:val="28"/>
+          <w:szCs w:val="28"/>
+        </w:rPr>
+        <w:t>AS</w:t>
+      </w:r>
+    </w:p>
+    <w:p>
+      <w:pPr>
+        <w:rPr>
+          <w:rFonts w:ascii="Times New Roman" w:hAnsi="Times New Roman" w:cs="Times New Roman"/>
+          <w:sz w:val="28"/>
+          <w:szCs w:val="28"/>
+        </w:rPr>
+      </w:pPr>
+      <w:r>
+        <w:rPr>
+          <w:rFonts w:ascii="Times New Roman" w:hAnsi="Times New Roman" w:cs="Times New Roman"/>
+          <w:sz w:val="28"/>
+          <w:szCs w:val="28"/>
+        </w:rPr>
+        <w:t>BEGIN</w:t>
+      </w:r>
+    </w:p>
+    <w:p>
+      <w:pPr>
+        <w:rPr>
+          <w:rFonts w:ascii="Times New Roman" w:hAnsi="Times New Roman" w:cs="Times New Roman"/>
+          <w:sz w:val="28"/>
+          <w:szCs w:val="28"/>
+        </w:rPr>
+      </w:pPr>
+      <w:r>
+        <w:rPr>
+          <w:rFonts w:ascii="Times New Roman" w:hAnsi="Times New Roman" w:cs="Times New Roman"/>
+          <w:sz w:val="28"/>
+          <w:szCs w:val="28"/>
+        </w:rPr>
+        <w:t xml:space="preserve">    DECLARE @subcategoria_id INT;</w:t>
+      </w:r>
+    </w:p>
+    <w:p>
+      <w:pPr>
+        <w:rPr>
+          <w:rFonts w:ascii="Times New Roman" w:hAnsi="Times New Roman" w:cs="Times New Roman"/>
+          <w:sz w:val="28"/>
+          <w:szCs w:val="28"/>
+        </w:rPr>
+      </w:pPr>
+      <w:r>
+        <w:rPr>
+          <w:rFonts w:ascii="Times New Roman" w:hAnsi="Times New Roman" w:cs="Times New Roman"/>
+          <w:sz w:val="28"/>
+          <w:szCs w:val="28"/>
+        </w:rPr>
+        <w:t xml:space="preserve">    DECLARE </w:t>
+      </w:r>
+      <w:proofErr w:type="spellStart"/>
+      <w:r>
+        <w:rPr>
+          <w:rFonts w:ascii="Times New Roman" w:hAnsi="Times New Roman" w:cs="Times New Roman"/>
+          <w:sz w:val="28"/>
+          <w:szCs w:val="28"/>
+        </w:rPr>
+        <w:t>cursor_subcategorias</w:t>
+      </w:r>
+      <w:proofErr w:type="spellEnd"/>
+      <w:r>
+        <w:rPr>
+          <w:rFonts w:ascii="Times New Roman" w:hAnsi="Times New Roman" w:cs="Times New Roman"/>
+          <w:sz w:val="28"/>
+          <w:szCs w:val="28"/>
+        </w:rPr>
+        <w:t xml:space="preserve"> CURSOR FOR</w:t>
+      </w:r>
+    </w:p>
+    <w:p>
+      <w:pPr>
+        <w:rPr>
+          <w:rFonts w:ascii="Times New Roman" w:hAnsi="Times New Roman" w:cs="Times New Roman"/>
+          <w:sz w:val="28"/>
+          <w:szCs w:val="28"/>
+        </w:rPr>
+      </w:pPr>
+      <w:r>
+        <w:rPr>
+          <w:rFonts w:ascii="Times New Roman" w:hAnsi="Times New Roman" w:cs="Times New Roman"/>
+          <w:sz w:val="28"/>
+          <w:szCs w:val="28"/>
+        </w:rPr>
+        <w:t xml:space="preserve">    SELECT </w:t>
+      </w:r>
+      <w:proofErr w:type="spellStart"/>
+      <w:r>
+        <w:rPr>
+          <w:rFonts w:ascii="Times New Roman" w:hAnsi="Times New Roman" w:cs="Times New Roman"/>
+          <w:sz w:val="28"/>
+          <w:szCs w:val="28"/>
+        </w:rPr>
+        <w:t>sub.ID_SUBCATEGORIA</w:t>
+      </w:r>
+      <w:proofErr w:type="spellEnd"/>
+    </w:p>
+    <w:p>
+      <w:pPr>
+        <w:rPr>
+          <w:rFonts w:ascii="Times New Roman" w:hAnsi="Times New Roman" w:cs="Times New Roman"/>
+          <w:sz w:val="28"/>
+          <w:szCs w:val="28"/>
+        </w:rPr>
+      </w:pPr>
+      <w:r>
+        <w:rPr>
+          <w:rFonts w:ascii="Times New Roman" w:hAnsi="Times New Roman" w:cs="Times New Roman"/>
+          <w:sz w:val="28"/>
+          <w:szCs w:val="28"/>
+        </w:rPr>
+        <w:t xml:space="preserve">    FROM PRD_SUBCATEGORIA sub</w:t>
+      </w:r>
+    </w:p>
+    <w:p>
+      <w:pPr>
+        <w:rPr>
+          <w:rFonts w:ascii="Times New Roman" w:hAnsi="Times New Roman" w:cs="Times New Roman"/>
+          <w:sz w:val="28"/>
+          <w:szCs w:val="28"/>
+        </w:rPr>
+      </w:pPr>
+      <w:r>
+        <w:rPr>
+          <w:rFonts w:ascii="Times New Roman" w:hAnsi="Times New Roman" w:cs="Times New Roman"/>
+          <w:sz w:val="28"/>
+          <w:szCs w:val="28"/>
+        </w:rPr>
+        <w:t xml:space="preserve">    INNER JOIN PRD_CATEGORIA </w:t>
+      </w:r>
+      <w:proofErr w:type="spellStart"/>
+      <w:r>
+        <w:rPr>
+          <w:rFonts w:ascii="Times New Roman" w:hAnsi="Times New Roman" w:cs="Times New Roman"/>
+          <w:sz w:val="28"/>
+          <w:szCs w:val="28"/>
+        </w:rPr>
+        <w:t>cat</w:t>
+      </w:r>
+      <w:proofErr w:type="spellEnd"/>
+      <w:r>
+        <w:rPr>
+          <w:rFonts w:ascii="Times New Roman" w:hAnsi="Times New Roman" w:cs="Times New Roman"/>
+          <w:sz w:val="28"/>
+          <w:szCs w:val="28"/>
+        </w:rPr>
+        <w:t xml:space="preserve"> ON </w:t>
+      </w:r>
+      <w:proofErr w:type="spellStart"/>
+      <w:r>
+        <w:rPr>
+          <w:rFonts w:ascii="Times New Roman" w:hAnsi="Times New Roman" w:cs="Times New Roman"/>
+          <w:sz w:val="28"/>
+          <w:szCs w:val="28"/>
+        </w:rPr>
+        <w:t>sub.ID_CATEGORIA</w:t>
+      </w:r>
+      <w:proofErr w:type="spellEnd"/>
+      <w:r>
+        <w:rPr>
+          <w:rFonts w:ascii="Times New Roman" w:hAnsi="Times New Roman" w:cs="Times New Roman"/>
+          <w:sz w:val="28"/>
+          <w:szCs w:val="28"/>
+        </w:rPr>
+        <w:t xml:space="preserve"> = </w:t>
+      </w:r>
+      <w:proofErr w:type="spellStart"/>
+      <w:r>
+        <w:rPr>
+          <w:rFonts w:ascii="Times New Roman" w:hAnsi="Times New Roman" w:cs="Times New Roman"/>
+          <w:sz w:val="28"/>
+          <w:szCs w:val="28"/>
+        </w:rPr>
+        <w:t>cat.ID_CATEGORIA</w:t>
+      </w:r>
+      <w:proofErr w:type="spellEnd"/>
+    </w:p>
+    <w:p>
+      <w:pPr>
+        <w:rPr>
+          <w:rFonts w:ascii="Times New Roman" w:hAnsi="Times New Roman" w:cs="Times New Roman"/>
+          <w:sz w:val="28"/>
+          <w:szCs w:val="28"/>
+        </w:rPr>
+      </w:pPr>
+      <w:r>
+        <w:rPr>
+          <w:rFonts w:ascii="Times New Roman" w:hAnsi="Times New Roman" w:cs="Times New Roman"/>
+          <w:sz w:val="28"/>
+          <w:szCs w:val="28"/>
+        </w:rPr>
+        <w:t xml:space="preserve">    WHERE </w:t>
+      </w:r>
+      <w:proofErr w:type="spellStart"/>
+      <w:r>
+        <w:rPr>
+          <w:rFonts w:ascii="Times New Roman" w:hAnsi="Times New Roman" w:cs="Times New Roman"/>
+          <w:sz w:val="28"/>
+          <w:szCs w:val="28"/>
+        </w:rPr>
+        <w:t>cat.ID_DEPARTAMENTO</w:t>
+      </w:r>
+      <w:proofErr w:type="spellEnd"/>
+      <w:r>
+        <w:rPr>
+          <w:rFonts w:ascii="Times New Roman" w:hAnsi="Times New Roman" w:cs="Times New Roman"/>
+          <w:sz w:val="28"/>
+          <w:szCs w:val="28"/>
+        </w:rPr>
+        <w:t xml:space="preserve"> IN (1, 2);</w:t>
+      </w:r>
+    </w:p>
+    <w:p>
+      <w:pPr>
+        <w:rPr>
+          <w:rFonts w:ascii="Times New Roman" w:hAnsi="Times New Roman" w:cs="Times New Roman"/>
+          <w:sz w:val="28"/>
+          <w:szCs w:val="28"/>
+        </w:rPr>
+      </w:pPr>
+      <w:r>
+        <w:rPr>
+          <w:rFonts w:ascii="Times New Roman" w:hAnsi="Times New Roman" w:cs="Times New Roman"/>
+          <w:sz w:val="28"/>
+          <w:szCs w:val="28"/>
+        </w:rPr>
+        <w:t xml:space="preserve">    DECLARE @tem_produtos INT;</w:t>
+      </w:r>
+    </w:p>
+    <w:p>
+      <w:pPr>
+        <w:rPr>
+          <w:rFonts w:ascii="Times New Roman" w:hAnsi="Times New Roman" w:cs="Times New Roman"/>
+          <w:sz w:val="28"/>
+          <w:szCs w:val="28"/>
+        </w:rPr>
+      </w:pPr>
+      <w:r>
+        <w:rPr>
+          <w:rFonts w:ascii="Times New Roman" w:hAnsi="Times New Roman" w:cs="Times New Roman"/>
+          <w:sz w:val="28"/>
+          <w:szCs w:val="28"/>
+        </w:rPr>
+        <w:t xml:space="preserve">    DECLARE @produto_count INT;</w:t>
+      </w:r>
+    </w:p>
+    <w:p>
+      <w:pPr>
+        <w:rPr>
+          <w:rFonts w:ascii="Times New Roman" w:hAnsi="Times New Roman" w:cs="Times New Roman"/>
+          <w:sz w:val="28"/>
+          <w:szCs w:val="28"/>
+        </w:rPr>
+      </w:pPr>
+      <w:r>
+        <w:rPr>
+          <w:rFonts w:ascii="Times New Roman" w:hAnsi="Times New Roman" w:cs="Times New Roman"/>
+          <w:sz w:val="28"/>
+          <w:szCs w:val="28"/>
+        </w:rPr>
+        <w:t xml:space="preserve">    OPEN </w:t>
+      </w:r>
+      <w:proofErr w:type="spellStart"/>
+      <w:r>
+        <w:rPr>
+          <w:rFonts w:ascii="Times New Roman" w:hAnsi="Times New Roman" w:cs="Times New Roman"/>
+          <w:sz w:val="28"/>
+          <w:szCs w:val="28"/>
+        </w:rPr>
+        <w:t>cursor_subcategorias</w:t>
+      </w:r>
+      <w:proofErr w:type="spellEnd"/>
+      <w:r>
+        <w:rPr>
+          <w:rFonts w:ascii="Times New Roman" w:hAnsi="Times New Roman" w:cs="Times New Roman"/>
+          <w:sz w:val="28"/>
+          <w:szCs w:val="28"/>
+        </w:rPr>
+        <w:t>;</w:t>
+      </w:r>
+    </w:p>
+    <w:p>
+      <w:pPr>
+        <w:rPr>
+          <w:rFonts w:ascii="Times New Roman" w:hAnsi="Times New Roman" w:cs="Times New Roman"/>
+          <w:sz w:val="28"/>
+          <w:szCs w:val="28"/>
+        </w:rPr>
+      </w:pPr>
+      <w:r>
+        <w:rPr>
+          <w:rFonts w:ascii="Times New Roman" w:hAnsi="Times New Roman" w:cs="Times New Roman"/>
+          <w:sz w:val="28"/>
+          <w:szCs w:val="28"/>
+        </w:rPr>
+        <w:t xml:space="preserve">    FETCH NEXT FROM </w:t>
+      </w:r>
+      <w:proofErr w:type="spellStart"/>
+      <w:r>
+        <w:rPr>
+          <w:rFonts w:ascii="Times New Roman" w:hAnsi="Times New Roman" w:cs="Times New Roman"/>
+          <w:sz w:val="28"/>
+          <w:szCs w:val="28"/>
+        </w:rPr>
+        <w:t>cursor_subcategorias</w:t>
+      </w:r>
+      <w:proofErr w:type="spellEnd"/>
+      <w:r>
+        <w:rPr>
+          <w:rFonts w:ascii="Times New Roman" w:hAnsi="Times New Roman" w:cs="Times New Roman"/>
+          <w:sz w:val="28"/>
+          <w:szCs w:val="28"/>
+        </w:rPr>
+        <w:t xml:space="preserve"> INTO @subcategoria_id;</w:t>
+      </w:r>
+    </w:p>
+    <w:p>
+      <w:pPr>
+        <w:rPr>
+          <w:rFonts w:ascii="Times New Roman" w:hAnsi="Times New Roman" w:cs="Times New Roman"/>
+          <w:sz w:val="28"/>
+          <w:szCs w:val="28"/>
+        </w:rPr>
+      </w:pPr>
+      <w:r>
+        <w:rPr>
+          <w:rFonts w:ascii="Times New Roman" w:hAnsi="Times New Roman" w:cs="Times New Roman"/>
+          <w:sz w:val="28"/>
+          <w:szCs w:val="28"/>
+        </w:rPr>
+        <w:t xml:space="preserve">    WHILE @@FETCH_STATUS = 0</w:t>
+      </w:r>
+    </w:p>
+    <w:p>
+      <w:pPr>
+        <w:rPr>
+          <w:rFonts w:ascii="Times New Roman" w:hAnsi="Times New Roman" w:cs="Times New Roman"/>
+          <w:sz w:val="28"/>
+          <w:szCs w:val="28"/>
+        </w:rPr>
+      </w:pPr>
+      <w:r>
+        <w:rPr>
+          <w:rFonts w:ascii="Times New Roman" w:hAnsi="Times New Roman" w:cs="Times New Roman"/>
+          <w:sz w:val="28"/>
+          <w:szCs w:val="28"/>
+        </w:rPr>
+        <w:t xml:space="preserve">    BEGIN</w:t>
+      </w:r>
+    </w:p>
+    <w:p>
+      <w:pPr>
+        <w:rPr>
+          <w:rFonts w:ascii="Times New Roman" w:hAnsi="Times New Roman" w:cs="Times New Roman"/>
+          <w:sz w:val="28"/>
+          <w:szCs w:val="28"/>
+        </w:rPr>
+      </w:pPr>
+      <w:r>
+        <w:rPr>
+          <w:rFonts w:ascii="Times New Roman" w:hAnsi="Times New Roman" w:cs="Times New Roman"/>
+          <w:sz w:val="28"/>
+          <w:szCs w:val="28"/>
+        </w:rPr>
+        <w:t xml:space="preserve">        SELECT @produto_count = </w:t>
+      </w:r>
+      <w:proofErr w:type="gramStart"/>
+      <w:r>
+        <w:rPr>
+          <w:rFonts w:ascii="Times New Roman" w:hAnsi="Times New Roman" w:cs="Times New Roman"/>
+          <w:sz w:val="28"/>
+          <w:szCs w:val="28"/>
+        </w:rPr>
+        <w:t>COUNT(</w:t>
+      </w:r>
+      <w:proofErr w:type="gramEnd"/>
+      <w:r>
+        <w:rPr>
+          <w:rFonts w:ascii="Times New Roman" w:hAnsi="Times New Roman" w:cs="Times New Roman"/>
+          <w:sz w:val="28"/>
+          <w:szCs w:val="28"/>
+        </w:rPr>
+        <w:t>*) FROM PRD_PRODUTO WHERE ID_SUBCATEGORIA = @subcategoria_id;</w:t>
+      </w:r>
+    </w:p>
+    <w:p>
+      <w:pPr>
+        <w:rPr>
+          <w:rFonts w:ascii="Times New Roman" w:hAnsi="Times New Roman" w:cs="Times New Roman"/>
+          <w:sz w:val="28"/>
+          <w:szCs w:val="28"/>
+        </w:rPr>
+      </w:pPr>
+      <w:r>
+        <w:rPr>
+          <w:rFonts w:ascii="Times New Roman" w:hAnsi="Times New Roman" w:cs="Times New Roman"/>
+          <w:sz w:val="28"/>
+          <w:szCs w:val="28"/>
+        </w:rPr>
+        <w:t xml:space="preserve">        IF @produto_count = 0</w:t>
+      </w:r>
+    </w:p>
+    <w:p>
+      <w:pPr>
+        <w:rPr>
+          <w:rFonts w:ascii="Times New Roman" w:hAnsi="Times New Roman" w:cs="Times New Roman"/>
+          <w:sz w:val="28"/>
+          <w:szCs w:val="28"/>
+        </w:rPr>
+      </w:pPr>
+      <w:r>
+        <w:rPr>
+          <w:rFonts w:ascii="Times New Roman" w:hAnsi="Times New Roman" w:cs="Times New Roman"/>
+          <w:sz w:val="28"/>
+          <w:szCs w:val="28"/>
+        </w:rPr>
+        <w:t xml:space="preserve">        BEGIN</w:t>
+      </w:r>
+    </w:p>
+    <w:p>
+      <w:pPr>
+        <w:rPr>
+          <w:rFonts w:ascii="Times New Roman" w:hAnsi="Times New Roman" w:cs="Times New Roman"/>
+          <w:sz w:val="28"/>
+          <w:szCs w:val="28"/>
+        </w:rPr>
+      </w:pPr>
+      <w:r>
+        <w:rPr>
+          <w:rFonts w:ascii="Times New Roman" w:hAnsi="Times New Roman" w:cs="Times New Roman"/>
+          <w:sz w:val="28"/>
+          <w:szCs w:val="28"/>
+        </w:rPr>
+        <w:t xml:space="preserve">            DELETE FROM PRD_SUBCATEGORIA WHERE ID_SUBCATEGORIA = @subcategoria_id;</w:t>
+      </w:r>
+    </w:p>
+    <w:p>
+      <w:pPr>
+        <w:rPr>
+          <w:rFonts w:ascii="Times New Roman" w:hAnsi="Times New Roman" w:cs="Times New Roman"/>
+          <w:sz w:val="28"/>
+          <w:szCs w:val="28"/>
+        </w:rPr>
+      </w:pPr>
+      <w:r>
+        <w:rPr>
+          <w:rFonts w:ascii="Times New Roman" w:hAnsi="Times New Roman" w:cs="Times New Roman"/>
+          <w:sz w:val="28"/>
+          <w:szCs w:val="28"/>
+        </w:rPr>
+        <w:t xml:space="preserve">        END;</w:t>
+      </w:r>
+    </w:p>
+    <w:p>
+      <w:pPr>
+        <w:rPr>
+          <w:rFonts w:ascii="Times New Roman" w:hAnsi="Times New Roman" w:cs="Times New Roman"/>
+          <w:sz w:val="28"/>
+          <w:szCs w:val="28"/>
+        </w:rPr>
+      </w:pPr>
+      <w:r>
+        <w:rPr>
+          <w:rFonts w:ascii="Times New Roman" w:hAnsi="Times New Roman" w:cs="Times New Roman"/>
+          <w:sz w:val="28"/>
+          <w:szCs w:val="28"/>
+        </w:rPr>
+        <w:lastRenderedPageBreak/>
+        <w:t xml:space="preserve">        FETCH NEXT FROM </w:t>
+      </w:r>
+      <w:proofErr w:type="spellStart"/>
+      <w:r>
+        <w:rPr>
+          <w:rFonts w:ascii="Times New Roman" w:hAnsi="Times New Roman" w:cs="Times New Roman"/>
+          <w:sz w:val="28"/>
+          <w:szCs w:val="28"/>
+        </w:rPr>
+        <w:t>cursor_subcategorias</w:t>
+      </w:r>
+      <w:proofErr w:type="spellEnd"/>
+      <w:r>
+        <w:rPr>
+          <w:rFonts w:ascii="Times New Roman" w:hAnsi="Times New Roman" w:cs="Times New Roman"/>
+          <w:sz w:val="28"/>
+          <w:szCs w:val="28"/>
+        </w:rPr>
+        <w:t xml:space="preserve"> INTO @subcategoria_id;</w:t>
+      </w:r>
+    </w:p>
+    <w:p>
+      <w:pPr>
+        <w:rPr>
+          <w:rFonts w:ascii="Times New Roman" w:hAnsi="Times New Roman" w:cs="Times New Roman"/>
+          <w:sz w:val="28"/>
+          <w:szCs w:val="28"/>
+        </w:rPr>
+      </w:pPr>
+      <w:r>
+        <w:rPr>
+          <w:rFonts w:ascii="Times New Roman" w:hAnsi="Times New Roman" w:cs="Times New Roman"/>
+          <w:sz w:val="28"/>
+          <w:szCs w:val="28"/>
+        </w:rPr>
+        <w:t xml:space="preserve">    END;</w:t>
+      </w:r>
+    </w:p>
+    <w:p>
+      <w:pPr>
+        <w:rPr>
+          <w:rFonts w:ascii="Times New Roman" w:hAnsi="Times New Roman" w:cs="Times New Roman"/>
+          <w:sz w:val="28"/>
+          <w:szCs w:val="28"/>
+        </w:rPr>
+      </w:pPr>
+      <w:r>
+        <w:rPr>
+          <w:rFonts w:ascii="Times New Roman" w:hAnsi="Times New Roman" w:cs="Times New Roman"/>
+          <w:sz w:val="28"/>
+          <w:szCs w:val="28"/>
+        </w:rPr>
+        <w:t xml:space="preserve">    CLOSE </w:t>
+      </w:r>
+      <w:proofErr w:type="spellStart"/>
+      <w:r>
+        <w:rPr>
+          <w:rFonts w:ascii="Times New Roman" w:hAnsi="Times New Roman" w:cs="Times New Roman"/>
+          <w:sz w:val="28"/>
+          <w:szCs w:val="28"/>
+        </w:rPr>
+        <w:t>cursor_subcategorias</w:t>
+      </w:r>
+      <w:proofErr w:type="spellEnd"/>
+      <w:r>
+        <w:rPr>
+          <w:rFonts w:ascii="Times New Roman" w:hAnsi="Times New Roman" w:cs="Times New Roman"/>
+          <w:sz w:val="28"/>
+          <w:szCs w:val="28"/>
+        </w:rPr>
+        <w:t>;</w:t>
+      </w:r>
+    </w:p>
+    <w:p>
+      <w:pPr>
+        <w:rPr>
+          <w:rFonts w:ascii="Times New Roman" w:hAnsi="Times New Roman" w:cs="Times New Roman"/>
+          <w:sz w:val="28"/>
+          <w:szCs w:val="28"/>
+        </w:rPr>
+      </w:pPr>
+      <w:r>
+        <w:rPr>
+          <w:rFonts w:ascii="Times New Roman" w:hAnsi="Times New Roman" w:cs="Times New Roman"/>
+          <w:sz w:val="28"/>
+          <w:szCs w:val="28"/>
+        </w:rPr>
+        <w:t xml:space="preserve">    DEALLOCATE </w:t>
+      </w:r>
+      <w:proofErr w:type="spellStart"/>
+      <w:r>
+        <w:rPr>
+          <w:rFonts w:ascii="Times New Roman" w:hAnsi="Times New Roman" w:cs="Times New Roman"/>
+          <w:sz w:val="28"/>
+          <w:szCs w:val="28"/>
+        </w:rPr>
+        <w:t>cursor_subcategorias</w:t>
+      </w:r>
+      <w:proofErr w:type="spellEnd"/>
+      <w:r>
+        <w:rPr>
+          <w:rFonts w:ascii="Times New Roman" w:hAnsi="Times New Roman" w:cs="Times New Roman"/>
+          <w:sz w:val="28"/>
+          <w:szCs w:val="28"/>
+        </w:rPr>
+        <w:t>;</w:t>
+      </w:r>
+    </w:p>
+    <w:p>
+      <w:pPr>
+        <w:rPr>
+          <w:rFonts w:ascii="Times New Roman" w:hAnsi="Times New Roman" w:cs="Times New Roman"/>
+          <w:sz w:val="28"/>
+          <w:szCs w:val="28"/>
+        </w:rPr>
+      </w:pPr>
+      <w:r>
+        <w:rPr>
+          <w:rFonts w:ascii="Times New Roman" w:hAnsi="Times New Roman" w:cs="Times New Roman"/>
+          <w:sz w:val="28"/>
+          <w:szCs w:val="28"/>
+        </w:rPr>
+        <w:t>END;</w:t>
+      </w:r>
+    </w:p>
+    <w:p>
+      <w:pPr>
+        <w:rPr>
+          <w:rFonts w:ascii="Times New Roman" w:hAnsi="Times New Roman" w:cs="Times New Roman"/>
+          <w:sz w:val="28"/>
+          <w:szCs w:val="28"/>
+        </w:rPr>
+      </w:pPr>
+      <w:r>
+        <w:rPr>
+          <w:rFonts w:ascii="Times New Roman" w:hAnsi="Times New Roman" w:cs="Times New Roman"/>
+          <w:sz w:val="28"/>
+          <w:szCs w:val="28"/>
+        </w:rPr>
+        <w:t>GO</w:t>
+      </w:r>
+    </w:p>
+    <w:p>
+      <w:pPr>
+        <w:rPr>
+          <w:rFonts w:ascii="Times New Roman" w:hAnsi="Times New Roman" w:cs="Times New Roman"/>
+          <w:b/>
+          <w:bCs/>
+          <w:sz w:val="28"/>
+          <w:szCs w:val="28"/>
+        </w:rPr>
+      </w:pPr>
+      <w:r>
+        <w:rPr>
+          <w:noProof/>
+        </w:rPr>
+        <w:drawing>
+          <wp:inline distT="0" distB="0" distL="0" distR="0" wp14:anchorId="2EFD10C2" wp14:editId="3D789F18">
+            <wp:extent cx="3562350" cy="2314575"/>
+            <wp:effectExtent l="0" t="0" r="0" b="9525"/>
+            <wp:docPr id="2123127081" name="Imagem 1" descr="Tabela&#10;&#10;Descrição gerada automaticamente"/>
+            <wp:cNvGraphicFramePr>
+              <a:graphicFrameLocks xmlns:a="http://schemas.openxmlformats.org/drawingml/2006/main" noChangeAspect="1"/>
+            </wp:cNvGraphicFramePr>
+            <a:graphic xmlns:a="http://schemas.openxmlformats.org/drawingml/2006/main">
+              <a:graphicData uri="http://schemas.openxmlformats.org/drawingml/2006/picture">
+                <pic:pic xmlns:pic="http://schemas.openxmlformats.org/drawingml/2006/picture">
+                  <pic:nvPicPr>
+                    <pic:cNvPr id="2123127081" name="Imagem 1" descr="Tabela&#10;&#10;Descrição gerada automaticamente"/>
+                    <pic:cNvPicPr/>
+                  </pic:nvPicPr>
+                  <pic:blipFill>
+                    <a:blip r:embed="rId4"/>
+                    <a:stretch>
+                      <a:fillRect/>
+                    </a:stretch>
+                  </pic:blipFill>
+                  <pic:spPr>
+                    <a:xfrm>
+                      <a:off x="0" y="0"/>
+                      <a:ext cx="3562350" cy="2314575"/>
+                    </a:xfrm>
+                    <a:prstGeom prst="rect">
+                      <a:avLst/>
+                    </a:prstGeom>
+                  </pic:spPr>
+                </pic:pic>
+              </a:graphicData>
+            </a:graphic>
+          </wp:inline>
+        </w:drawing>
+      </w:r>
+    </w:p>
+    <w:p>
+      <w:pPr>
+        <w:rPr>
+          <w:rFonts w:ascii="Times New Roman" w:hAnsi="Times New Roman" w:cs="Times New Roman"/>
           <w:b/>
           <w:bCs/>
           <w:sz w:val="28"/>
@@ -125,6 +846,1261 @@
           <w:rFonts w:ascii="Times New Roman" w:hAnsi="Times New Roman" w:cs="Times New Roman"/>
           <w:b/>
           <w:bCs/>
+          <w:sz w:val="24"/>
+          <w:szCs w:val="24"/>
+        </w:rPr>
+      </w:pPr>
+      <w:proofErr w:type="spellStart"/>
+      <w:r>
+        <w:rPr>
+          <w:rFonts w:ascii="Times New Roman" w:hAnsi="Times New Roman" w:cs="Times New Roman"/>
+          <w:b/>
+          <w:bCs/>
+          <w:sz w:val="24"/>
+          <w:szCs w:val="24"/>
+        </w:rPr>
+        <w:t>a-</w:t>
+      </w:r>
+      <w:proofErr w:type="gramStart"/>
+      <w:r>
+        <w:rPr>
+          <w:rFonts w:ascii="Times New Roman" w:hAnsi="Times New Roman" w:cs="Times New Roman"/>
+          <w:b/>
+          <w:bCs/>
+          <w:sz w:val="24"/>
+          <w:szCs w:val="24"/>
+        </w:rPr>
+        <w:t>b</w:t>
+      </w:r>
+      <w:proofErr w:type="spellEnd"/>
+      <w:proofErr w:type="gramEnd"/>
+      <w:r>
+        <w:rPr>
+          <w:rFonts w:ascii="Times New Roman" w:hAnsi="Times New Roman" w:cs="Times New Roman"/>
+          <w:b/>
+          <w:bCs/>
+          <w:sz w:val="24"/>
+          <w:szCs w:val="24"/>
+        </w:rPr>
+        <w:t>)</w:t>
+      </w:r>
+    </w:p>
+    <w:p>
+      <w:pPr>
+        <w:rPr>
+          <w:rFonts w:ascii="Times New Roman" w:hAnsi="Times New Roman" w:cs="Times New Roman"/>
+          <w:sz w:val="24"/>
+          <w:szCs w:val="24"/>
+        </w:rPr>
+      </w:pPr>
+      <w:r>
+        <w:rPr>
+          <w:rFonts w:ascii="Times New Roman" w:hAnsi="Times New Roman" w:cs="Times New Roman"/>
+          <w:sz w:val="24"/>
+          <w:szCs w:val="24"/>
+        </w:rPr>
+        <w:t xml:space="preserve">CREATE TABLE </w:t>
+      </w:r>
+      <w:proofErr w:type="gramStart"/>
+      <w:r>
+        <w:rPr>
+          <w:rFonts w:ascii="Times New Roman" w:hAnsi="Times New Roman" w:cs="Times New Roman"/>
+          <w:sz w:val="24"/>
+          <w:szCs w:val="24"/>
+        </w:rPr>
+        <w:t>canteiro(</w:t>
+      </w:r>
+      <w:proofErr w:type="gramEnd"/>
+    </w:p>
+    <w:p>
+      <w:pPr>
+        <w:rPr>
+          <w:rFonts w:ascii="Times New Roman" w:hAnsi="Times New Roman" w:cs="Times New Roman"/>
+          <w:sz w:val="24"/>
+          <w:szCs w:val="24"/>
+        </w:rPr>
+      </w:pPr>
+      <w:r>
+        <w:rPr>
+          <w:rFonts w:ascii="Times New Roman" w:hAnsi="Times New Roman" w:cs="Times New Roman"/>
+          <w:sz w:val="24"/>
+          <w:szCs w:val="24"/>
+        </w:rPr>
+        <w:tab/>
+      </w:r>
+      <w:proofErr w:type="spellStart"/>
+      <w:r>
+        <w:rPr>
+          <w:rFonts w:ascii="Times New Roman" w:hAnsi="Times New Roman" w:cs="Times New Roman"/>
+          <w:sz w:val="24"/>
+          <w:szCs w:val="24"/>
+        </w:rPr>
+        <w:t>canteiroId</w:t>
+      </w:r>
+      <w:proofErr w:type="spellEnd"/>
+      <w:r>
+        <w:rPr>
+          <w:rFonts w:ascii="Times New Roman" w:hAnsi="Times New Roman" w:cs="Times New Roman"/>
+          <w:sz w:val="24"/>
+          <w:szCs w:val="24"/>
+        </w:rPr>
+        <w:t xml:space="preserve"> INT PRIMARY KEY,</w:t>
+      </w:r>
+    </w:p>
+    <w:p>
+      <w:pPr>
+        <w:rPr>
+          <w:rFonts w:ascii="Times New Roman" w:hAnsi="Times New Roman" w:cs="Times New Roman"/>
+          <w:sz w:val="24"/>
+          <w:szCs w:val="24"/>
+        </w:rPr>
+      </w:pPr>
+      <w:r>
+        <w:rPr>
+          <w:rFonts w:ascii="Times New Roman" w:hAnsi="Times New Roman" w:cs="Times New Roman"/>
+          <w:sz w:val="24"/>
+          <w:szCs w:val="24"/>
+        </w:rPr>
+        <w:tab/>
+        <w:t xml:space="preserve">nome </w:t>
+      </w:r>
+      <w:proofErr w:type="gramStart"/>
+      <w:r>
+        <w:rPr>
+          <w:rFonts w:ascii="Times New Roman" w:hAnsi="Times New Roman" w:cs="Times New Roman"/>
+          <w:sz w:val="24"/>
+          <w:szCs w:val="24"/>
+        </w:rPr>
+        <w:t>CHAR(</w:t>
+      </w:r>
+      <w:proofErr w:type="gramEnd"/>
+      <w:r>
+        <w:rPr>
+          <w:rFonts w:ascii="Times New Roman" w:hAnsi="Times New Roman" w:cs="Times New Roman"/>
+          <w:sz w:val="24"/>
+          <w:szCs w:val="24"/>
+        </w:rPr>
+        <w:t>20),</w:t>
+      </w:r>
+    </w:p>
+    <w:p>
+      <w:pPr>
+        <w:rPr>
+          <w:rFonts w:ascii="Times New Roman" w:hAnsi="Times New Roman" w:cs="Times New Roman"/>
+          <w:sz w:val="24"/>
+          <w:szCs w:val="24"/>
+        </w:rPr>
+      </w:pPr>
+      <w:r>
+        <w:rPr>
+          <w:rFonts w:ascii="Times New Roman" w:hAnsi="Times New Roman" w:cs="Times New Roman"/>
+          <w:sz w:val="24"/>
+          <w:szCs w:val="24"/>
+        </w:rPr>
+        <w:tab/>
+      </w:r>
+      <w:proofErr w:type="spellStart"/>
+      <w:r>
+        <w:rPr>
+          <w:rFonts w:ascii="Times New Roman" w:hAnsi="Times New Roman" w:cs="Times New Roman"/>
+          <w:sz w:val="24"/>
+          <w:szCs w:val="24"/>
+        </w:rPr>
+        <w:t>luzdiaria</w:t>
+      </w:r>
+      <w:proofErr w:type="spellEnd"/>
+      <w:r>
+        <w:rPr>
+          <w:rFonts w:ascii="Times New Roman" w:hAnsi="Times New Roman" w:cs="Times New Roman"/>
+          <w:sz w:val="24"/>
+          <w:szCs w:val="24"/>
+        </w:rPr>
+        <w:t xml:space="preserve"> </w:t>
+      </w:r>
+      <w:proofErr w:type="gramStart"/>
+      <w:r>
+        <w:rPr>
+          <w:rFonts w:ascii="Times New Roman" w:hAnsi="Times New Roman" w:cs="Times New Roman"/>
+          <w:sz w:val="24"/>
+          <w:szCs w:val="24"/>
+        </w:rPr>
+        <w:t>DECIMAL(</w:t>
+      </w:r>
+      <w:proofErr w:type="gramEnd"/>
+      <w:r>
+        <w:rPr>
+          <w:rFonts w:ascii="Times New Roman" w:hAnsi="Times New Roman" w:cs="Times New Roman"/>
+          <w:sz w:val="24"/>
+          <w:szCs w:val="24"/>
+        </w:rPr>
+        <w:t>4,3),</w:t>
+      </w:r>
+    </w:p>
+    <w:p>
+      <w:pPr>
+        <w:rPr>
+          <w:rFonts w:ascii="Times New Roman" w:hAnsi="Times New Roman" w:cs="Times New Roman"/>
+          <w:sz w:val="24"/>
+          <w:szCs w:val="24"/>
+        </w:rPr>
+      </w:pPr>
+      <w:r>
+        <w:rPr>
+          <w:rFonts w:ascii="Times New Roman" w:hAnsi="Times New Roman" w:cs="Times New Roman"/>
+          <w:sz w:val="24"/>
+          <w:szCs w:val="24"/>
+        </w:rPr>
+        <w:tab/>
+      </w:r>
+      <w:proofErr w:type="spellStart"/>
+      <w:r>
+        <w:rPr>
+          <w:rFonts w:ascii="Times New Roman" w:hAnsi="Times New Roman" w:cs="Times New Roman"/>
+          <w:sz w:val="24"/>
+          <w:szCs w:val="24"/>
+        </w:rPr>
+        <w:t>aguadiaria</w:t>
+      </w:r>
+      <w:proofErr w:type="spellEnd"/>
+      <w:r>
+        <w:rPr>
+          <w:rFonts w:ascii="Times New Roman" w:hAnsi="Times New Roman" w:cs="Times New Roman"/>
+          <w:sz w:val="24"/>
+          <w:szCs w:val="24"/>
+        </w:rPr>
+        <w:t xml:space="preserve"> </w:t>
+      </w:r>
+      <w:proofErr w:type="gramStart"/>
+      <w:r>
+        <w:rPr>
+          <w:rFonts w:ascii="Times New Roman" w:hAnsi="Times New Roman" w:cs="Times New Roman"/>
+          <w:sz w:val="24"/>
+          <w:szCs w:val="24"/>
+        </w:rPr>
+        <w:t>DECIMAL(</w:t>
+      </w:r>
+      <w:proofErr w:type="gramEnd"/>
+      <w:r>
+        <w:rPr>
+          <w:rFonts w:ascii="Times New Roman" w:hAnsi="Times New Roman" w:cs="Times New Roman"/>
+          <w:sz w:val="24"/>
+          <w:szCs w:val="24"/>
+        </w:rPr>
+        <w:t>4,3)</w:t>
+      </w:r>
+    </w:p>
+    <w:p>
+      <w:pPr>
+        <w:rPr>
+          <w:rFonts w:ascii="Times New Roman" w:hAnsi="Times New Roman" w:cs="Times New Roman"/>
+          <w:sz w:val="24"/>
+          <w:szCs w:val="24"/>
+        </w:rPr>
+      </w:pPr>
+      <w:r>
+        <w:rPr>
+          <w:rFonts w:ascii="Times New Roman" w:hAnsi="Times New Roman" w:cs="Times New Roman"/>
+          <w:sz w:val="24"/>
+          <w:szCs w:val="24"/>
+        </w:rPr>
+        <w:t>);</w:t>
+      </w:r>
+    </w:p>
+    <w:p>
+      <w:pPr>
+        <w:rPr>
+          <w:rFonts w:ascii="Times New Roman" w:hAnsi="Times New Roman" w:cs="Times New Roman"/>
+          <w:sz w:val="24"/>
+          <w:szCs w:val="24"/>
+        </w:rPr>
+      </w:pPr>
+      <w:r>
+        <w:rPr>
+          <w:rFonts w:ascii="Times New Roman" w:hAnsi="Times New Roman" w:cs="Times New Roman"/>
+          <w:sz w:val="24"/>
+          <w:szCs w:val="24"/>
+        </w:rPr>
+        <w:t xml:space="preserve">CREATE TABLE </w:t>
+      </w:r>
+      <w:proofErr w:type="gramStart"/>
+      <w:r>
+        <w:rPr>
+          <w:rFonts w:ascii="Times New Roman" w:hAnsi="Times New Roman" w:cs="Times New Roman"/>
+          <w:sz w:val="24"/>
+          <w:szCs w:val="24"/>
+        </w:rPr>
+        <w:t>funcionario(</w:t>
+      </w:r>
+      <w:proofErr w:type="gramEnd"/>
+    </w:p>
+    <w:p>
+      <w:pPr>
+        <w:rPr>
+          <w:rFonts w:ascii="Times New Roman" w:hAnsi="Times New Roman" w:cs="Times New Roman"/>
+          <w:sz w:val="24"/>
+          <w:szCs w:val="24"/>
+        </w:rPr>
+      </w:pPr>
+      <w:r>
+        <w:rPr>
+          <w:rFonts w:ascii="Times New Roman" w:hAnsi="Times New Roman" w:cs="Times New Roman"/>
+          <w:sz w:val="24"/>
+          <w:szCs w:val="24"/>
+        </w:rPr>
+        <w:tab/>
+      </w:r>
+      <w:proofErr w:type="spellStart"/>
+      <w:r>
+        <w:rPr>
+          <w:rFonts w:ascii="Times New Roman" w:hAnsi="Times New Roman" w:cs="Times New Roman"/>
+          <w:sz w:val="24"/>
+          <w:szCs w:val="24"/>
+        </w:rPr>
+        <w:t>funcId</w:t>
+      </w:r>
+      <w:proofErr w:type="spellEnd"/>
+      <w:r>
+        <w:rPr>
+          <w:rFonts w:ascii="Times New Roman" w:hAnsi="Times New Roman" w:cs="Times New Roman"/>
+          <w:sz w:val="24"/>
+          <w:szCs w:val="24"/>
+        </w:rPr>
+        <w:t xml:space="preserve"> INT PRIMARY KEY,</w:t>
+      </w:r>
+    </w:p>
+    <w:p>
+      <w:pPr>
+        <w:rPr>
+          <w:rFonts w:ascii="Times New Roman" w:hAnsi="Times New Roman" w:cs="Times New Roman"/>
+          <w:sz w:val="24"/>
+          <w:szCs w:val="24"/>
+        </w:rPr>
+      </w:pPr>
+      <w:r>
+        <w:rPr>
+          <w:rFonts w:ascii="Times New Roman" w:hAnsi="Times New Roman" w:cs="Times New Roman"/>
+          <w:sz w:val="24"/>
+          <w:szCs w:val="24"/>
+        </w:rPr>
+        <w:tab/>
+        <w:t xml:space="preserve">nome </w:t>
+      </w:r>
+      <w:proofErr w:type="gramStart"/>
+      <w:r>
+        <w:rPr>
+          <w:rFonts w:ascii="Times New Roman" w:hAnsi="Times New Roman" w:cs="Times New Roman"/>
+          <w:sz w:val="24"/>
+          <w:szCs w:val="24"/>
+        </w:rPr>
+        <w:t>CHAR(</w:t>
+      </w:r>
+      <w:proofErr w:type="gramEnd"/>
+      <w:r>
+        <w:rPr>
+          <w:rFonts w:ascii="Times New Roman" w:hAnsi="Times New Roman" w:cs="Times New Roman"/>
+          <w:sz w:val="24"/>
+          <w:szCs w:val="24"/>
+        </w:rPr>
+        <w:t>20),</w:t>
+      </w:r>
+    </w:p>
+    <w:p>
+      <w:pPr>
+        <w:rPr>
+          <w:rFonts w:ascii="Times New Roman" w:hAnsi="Times New Roman" w:cs="Times New Roman"/>
+          <w:sz w:val="24"/>
+          <w:szCs w:val="24"/>
+        </w:rPr>
+      </w:pPr>
+      <w:r>
+        <w:rPr>
+          <w:rFonts w:ascii="Times New Roman" w:hAnsi="Times New Roman" w:cs="Times New Roman"/>
+          <w:sz w:val="24"/>
+          <w:szCs w:val="24"/>
+        </w:rPr>
+        <w:tab/>
+        <w:t>idade INT</w:t>
+      </w:r>
+    </w:p>
+    <w:p>
+      <w:pPr>
+        <w:rPr>
+          <w:rFonts w:ascii="Times New Roman" w:hAnsi="Times New Roman" w:cs="Times New Roman"/>
+          <w:sz w:val="24"/>
+          <w:szCs w:val="24"/>
+        </w:rPr>
+      </w:pPr>
+      <w:r>
+        <w:rPr>
+          <w:rFonts w:ascii="Times New Roman" w:hAnsi="Times New Roman" w:cs="Times New Roman"/>
+          <w:sz w:val="24"/>
+          <w:szCs w:val="24"/>
+        </w:rPr>
+        <w:t>);</w:t>
+      </w:r>
+    </w:p>
+    <w:p>
+      <w:pPr>
+        <w:rPr>
+          <w:rFonts w:ascii="Times New Roman" w:hAnsi="Times New Roman" w:cs="Times New Roman"/>
+          <w:sz w:val="24"/>
+          <w:szCs w:val="24"/>
+        </w:rPr>
+      </w:pPr>
+      <w:r>
+        <w:rPr>
+          <w:rFonts w:ascii="Times New Roman" w:hAnsi="Times New Roman" w:cs="Times New Roman"/>
+          <w:sz w:val="24"/>
+          <w:szCs w:val="24"/>
+        </w:rPr>
+        <w:t xml:space="preserve">CREATE TABLE </w:t>
+      </w:r>
+      <w:proofErr w:type="gramStart"/>
+      <w:r>
+        <w:rPr>
+          <w:rFonts w:ascii="Times New Roman" w:hAnsi="Times New Roman" w:cs="Times New Roman"/>
+          <w:sz w:val="24"/>
+          <w:szCs w:val="24"/>
+        </w:rPr>
+        <w:t>planta(</w:t>
+      </w:r>
+      <w:proofErr w:type="gramEnd"/>
+    </w:p>
+    <w:p>
+      <w:pPr>
+        <w:rPr>
+          <w:rFonts w:ascii="Times New Roman" w:hAnsi="Times New Roman" w:cs="Times New Roman"/>
+          <w:sz w:val="24"/>
+          <w:szCs w:val="24"/>
+        </w:rPr>
+      </w:pPr>
+      <w:r>
+        <w:rPr>
+          <w:rFonts w:ascii="Times New Roman" w:hAnsi="Times New Roman" w:cs="Times New Roman"/>
+          <w:sz w:val="24"/>
+          <w:szCs w:val="24"/>
+        </w:rPr>
+        <w:tab/>
+        <w:t>id INT PRIMARY KEY,</w:t>
+      </w:r>
+    </w:p>
+    <w:p>
+      <w:pPr>
+        <w:rPr>
+          <w:rFonts w:ascii="Times New Roman" w:hAnsi="Times New Roman" w:cs="Times New Roman"/>
+          <w:sz w:val="24"/>
+          <w:szCs w:val="24"/>
+        </w:rPr>
+      </w:pPr>
+      <w:r>
+        <w:rPr>
+          <w:rFonts w:ascii="Times New Roman" w:hAnsi="Times New Roman" w:cs="Times New Roman"/>
+          <w:sz w:val="24"/>
+          <w:szCs w:val="24"/>
+        </w:rPr>
+        <w:lastRenderedPageBreak/>
+        <w:tab/>
+        <w:t xml:space="preserve">nome </w:t>
+      </w:r>
+      <w:proofErr w:type="gramStart"/>
+      <w:r>
+        <w:rPr>
+          <w:rFonts w:ascii="Times New Roman" w:hAnsi="Times New Roman" w:cs="Times New Roman"/>
+          <w:sz w:val="24"/>
+          <w:szCs w:val="24"/>
+        </w:rPr>
+        <w:t>CHAR(</w:t>
+      </w:r>
+      <w:proofErr w:type="gramEnd"/>
+      <w:r>
+        <w:rPr>
+          <w:rFonts w:ascii="Times New Roman" w:hAnsi="Times New Roman" w:cs="Times New Roman"/>
+          <w:sz w:val="24"/>
+          <w:szCs w:val="24"/>
+        </w:rPr>
+        <w:t>20),</w:t>
+      </w:r>
+    </w:p>
+    <w:p>
+      <w:pPr>
+        <w:rPr>
+          <w:rFonts w:ascii="Times New Roman" w:hAnsi="Times New Roman" w:cs="Times New Roman"/>
+          <w:sz w:val="24"/>
+          <w:szCs w:val="24"/>
+        </w:rPr>
+      </w:pPr>
+      <w:r>
+        <w:rPr>
+          <w:rFonts w:ascii="Times New Roman" w:hAnsi="Times New Roman" w:cs="Times New Roman"/>
+          <w:sz w:val="24"/>
+          <w:szCs w:val="24"/>
+        </w:rPr>
+        <w:tab/>
+      </w:r>
+      <w:proofErr w:type="spellStart"/>
+      <w:r>
+        <w:rPr>
+          <w:rFonts w:ascii="Times New Roman" w:hAnsi="Times New Roman" w:cs="Times New Roman"/>
+          <w:sz w:val="24"/>
+          <w:szCs w:val="24"/>
+        </w:rPr>
+        <w:t>luzdiaria</w:t>
+      </w:r>
+      <w:proofErr w:type="spellEnd"/>
+      <w:r>
+        <w:rPr>
+          <w:rFonts w:ascii="Times New Roman" w:hAnsi="Times New Roman" w:cs="Times New Roman"/>
+          <w:sz w:val="24"/>
+          <w:szCs w:val="24"/>
+        </w:rPr>
+        <w:t xml:space="preserve"> </w:t>
+      </w:r>
+      <w:proofErr w:type="gramStart"/>
+      <w:r>
+        <w:rPr>
+          <w:rFonts w:ascii="Times New Roman" w:hAnsi="Times New Roman" w:cs="Times New Roman"/>
+          <w:sz w:val="24"/>
+          <w:szCs w:val="24"/>
+        </w:rPr>
+        <w:t>DECIMAL(</w:t>
+      </w:r>
+      <w:proofErr w:type="gramEnd"/>
+      <w:r>
+        <w:rPr>
+          <w:rFonts w:ascii="Times New Roman" w:hAnsi="Times New Roman" w:cs="Times New Roman"/>
+          <w:sz w:val="24"/>
+          <w:szCs w:val="24"/>
+        </w:rPr>
+        <w:t>4,3),</w:t>
+      </w:r>
+    </w:p>
+    <w:p>
+      <w:pPr>
+        <w:rPr>
+          <w:rFonts w:ascii="Times New Roman" w:hAnsi="Times New Roman" w:cs="Times New Roman"/>
+          <w:sz w:val="24"/>
+          <w:szCs w:val="24"/>
+        </w:rPr>
+      </w:pPr>
+      <w:r>
+        <w:rPr>
+          <w:rFonts w:ascii="Times New Roman" w:hAnsi="Times New Roman" w:cs="Times New Roman"/>
+          <w:sz w:val="24"/>
+          <w:szCs w:val="24"/>
+        </w:rPr>
+        <w:tab/>
+        <w:t xml:space="preserve">agua </w:t>
+      </w:r>
+      <w:proofErr w:type="gramStart"/>
+      <w:r>
+        <w:rPr>
+          <w:rFonts w:ascii="Times New Roman" w:hAnsi="Times New Roman" w:cs="Times New Roman"/>
+          <w:sz w:val="24"/>
+          <w:szCs w:val="24"/>
+        </w:rPr>
+        <w:t>DECIMAL(</w:t>
+      </w:r>
+      <w:proofErr w:type="gramEnd"/>
+      <w:r>
+        <w:rPr>
+          <w:rFonts w:ascii="Times New Roman" w:hAnsi="Times New Roman" w:cs="Times New Roman"/>
+          <w:sz w:val="24"/>
+          <w:szCs w:val="24"/>
+        </w:rPr>
+        <w:t>4,3),</w:t>
+      </w:r>
+    </w:p>
+    <w:p>
+      <w:pPr>
+        <w:rPr>
+          <w:rFonts w:ascii="Times New Roman" w:hAnsi="Times New Roman" w:cs="Times New Roman"/>
+          <w:sz w:val="24"/>
+          <w:szCs w:val="24"/>
+        </w:rPr>
+      </w:pPr>
+      <w:r>
+        <w:rPr>
+          <w:rFonts w:ascii="Times New Roman" w:hAnsi="Times New Roman" w:cs="Times New Roman"/>
+          <w:sz w:val="24"/>
+          <w:szCs w:val="24"/>
+        </w:rPr>
+        <w:tab/>
+        <w:t xml:space="preserve">peso </w:t>
+      </w:r>
+      <w:proofErr w:type="gramStart"/>
+      <w:r>
+        <w:rPr>
+          <w:rFonts w:ascii="Times New Roman" w:hAnsi="Times New Roman" w:cs="Times New Roman"/>
+          <w:sz w:val="24"/>
+          <w:szCs w:val="24"/>
+        </w:rPr>
+        <w:t>DECIMAL(</w:t>
+      </w:r>
+      <w:proofErr w:type="gramEnd"/>
+      <w:r>
+        <w:rPr>
+          <w:rFonts w:ascii="Times New Roman" w:hAnsi="Times New Roman" w:cs="Times New Roman"/>
+          <w:sz w:val="24"/>
+          <w:szCs w:val="24"/>
+        </w:rPr>
+        <w:t>4,3)</w:t>
+      </w:r>
+    </w:p>
+    <w:p>
+      <w:pPr>
+        <w:rPr>
+          <w:rFonts w:ascii="Times New Roman" w:hAnsi="Times New Roman" w:cs="Times New Roman"/>
+          <w:sz w:val="24"/>
+          <w:szCs w:val="24"/>
+        </w:rPr>
+      </w:pPr>
+      <w:r>
+        <w:rPr>
+          <w:rFonts w:ascii="Times New Roman" w:hAnsi="Times New Roman" w:cs="Times New Roman"/>
+          <w:sz w:val="24"/>
+          <w:szCs w:val="24"/>
+        </w:rPr>
+        <w:t>);</w:t>
+      </w:r>
+    </w:p>
+    <w:p>
+      <w:pPr>
+        <w:rPr>
+          <w:rFonts w:ascii="Times New Roman" w:hAnsi="Times New Roman" w:cs="Times New Roman"/>
+          <w:sz w:val="24"/>
+          <w:szCs w:val="24"/>
+        </w:rPr>
+      </w:pPr>
+      <w:r>
+        <w:rPr>
+          <w:rFonts w:ascii="Times New Roman" w:hAnsi="Times New Roman" w:cs="Times New Roman"/>
+          <w:sz w:val="24"/>
+          <w:szCs w:val="24"/>
+        </w:rPr>
+        <w:t xml:space="preserve">CREATE TABLE </w:t>
+      </w:r>
+      <w:proofErr w:type="gramStart"/>
+      <w:r>
+        <w:rPr>
+          <w:rFonts w:ascii="Times New Roman" w:hAnsi="Times New Roman" w:cs="Times New Roman"/>
+          <w:sz w:val="24"/>
+          <w:szCs w:val="24"/>
+        </w:rPr>
+        <w:t>plantio(</w:t>
+      </w:r>
+      <w:proofErr w:type="gramEnd"/>
+    </w:p>
+    <w:p>
+      <w:pPr>
+        <w:rPr>
+          <w:rFonts w:ascii="Times New Roman" w:hAnsi="Times New Roman" w:cs="Times New Roman"/>
+          <w:sz w:val="24"/>
+          <w:szCs w:val="24"/>
+        </w:rPr>
+      </w:pPr>
+      <w:r>
+        <w:rPr>
+          <w:rFonts w:ascii="Times New Roman" w:hAnsi="Times New Roman" w:cs="Times New Roman"/>
+          <w:sz w:val="24"/>
+          <w:szCs w:val="24"/>
+        </w:rPr>
+        <w:tab/>
+      </w:r>
+      <w:proofErr w:type="spellStart"/>
+      <w:r>
+        <w:rPr>
+          <w:rFonts w:ascii="Times New Roman" w:hAnsi="Times New Roman" w:cs="Times New Roman"/>
+          <w:sz w:val="24"/>
+          <w:szCs w:val="24"/>
+        </w:rPr>
+        <w:t>plantioId</w:t>
+      </w:r>
+      <w:proofErr w:type="spellEnd"/>
+      <w:r>
+        <w:rPr>
+          <w:rFonts w:ascii="Times New Roman" w:hAnsi="Times New Roman" w:cs="Times New Roman"/>
+          <w:sz w:val="24"/>
+          <w:szCs w:val="24"/>
+        </w:rPr>
+        <w:t xml:space="preserve"> INT PRIMARY KEY,</w:t>
+      </w:r>
+    </w:p>
+    <w:p>
+      <w:pPr>
+        <w:rPr>
+          <w:rFonts w:ascii="Times New Roman" w:hAnsi="Times New Roman" w:cs="Times New Roman"/>
+          <w:sz w:val="24"/>
+          <w:szCs w:val="24"/>
+        </w:rPr>
+      </w:pPr>
+      <w:r>
+        <w:rPr>
+          <w:rFonts w:ascii="Times New Roman" w:hAnsi="Times New Roman" w:cs="Times New Roman"/>
+          <w:sz w:val="24"/>
+          <w:szCs w:val="24"/>
+        </w:rPr>
+        <w:tab/>
+      </w:r>
+      <w:proofErr w:type="spellStart"/>
+      <w:r>
+        <w:rPr>
+          <w:rFonts w:ascii="Times New Roman" w:hAnsi="Times New Roman" w:cs="Times New Roman"/>
+          <w:sz w:val="24"/>
+          <w:szCs w:val="24"/>
+        </w:rPr>
+        <w:t>plantaId</w:t>
+      </w:r>
+      <w:proofErr w:type="spellEnd"/>
+      <w:r>
+        <w:rPr>
+          <w:rFonts w:ascii="Times New Roman" w:hAnsi="Times New Roman" w:cs="Times New Roman"/>
+          <w:sz w:val="24"/>
+          <w:szCs w:val="24"/>
+        </w:rPr>
+        <w:t xml:space="preserve"> INT FOREIGN KEY REFERENCES planta(id),</w:t>
+      </w:r>
+    </w:p>
+    <w:p>
+      <w:pPr>
+        <w:rPr>
+          <w:rFonts w:ascii="Times New Roman" w:hAnsi="Times New Roman" w:cs="Times New Roman"/>
+          <w:sz w:val="24"/>
+          <w:szCs w:val="24"/>
+        </w:rPr>
+      </w:pPr>
+      <w:r>
+        <w:rPr>
+          <w:rFonts w:ascii="Times New Roman" w:hAnsi="Times New Roman" w:cs="Times New Roman"/>
+          <w:sz w:val="24"/>
+          <w:szCs w:val="24"/>
+        </w:rPr>
+        <w:tab/>
+      </w:r>
+      <w:proofErr w:type="spellStart"/>
+      <w:r>
+        <w:rPr>
+          <w:rFonts w:ascii="Times New Roman" w:hAnsi="Times New Roman" w:cs="Times New Roman"/>
+          <w:sz w:val="24"/>
+          <w:szCs w:val="24"/>
+        </w:rPr>
+        <w:t>funcId</w:t>
+      </w:r>
+      <w:proofErr w:type="spellEnd"/>
+      <w:r>
+        <w:rPr>
+          <w:rFonts w:ascii="Times New Roman" w:hAnsi="Times New Roman" w:cs="Times New Roman"/>
+          <w:sz w:val="24"/>
+          <w:szCs w:val="24"/>
+        </w:rPr>
+        <w:t xml:space="preserve"> INT FOREIGN KEY REFERENCES funcionario(</w:t>
+      </w:r>
+      <w:proofErr w:type="spellStart"/>
+      <w:r>
+        <w:rPr>
+          <w:rFonts w:ascii="Times New Roman" w:hAnsi="Times New Roman" w:cs="Times New Roman"/>
+          <w:sz w:val="24"/>
+          <w:szCs w:val="24"/>
+        </w:rPr>
+        <w:t>funcId</w:t>
+      </w:r>
+      <w:proofErr w:type="spellEnd"/>
+      <w:r>
+        <w:rPr>
+          <w:rFonts w:ascii="Times New Roman" w:hAnsi="Times New Roman" w:cs="Times New Roman"/>
+          <w:sz w:val="24"/>
+          <w:szCs w:val="24"/>
+        </w:rPr>
+        <w:t>),</w:t>
+      </w:r>
+    </w:p>
+    <w:p>
+      <w:pPr>
+        <w:rPr>
+          <w:rFonts w:ascii="Times New Roman" w:hAnsi="Times New Roman" w:cs="Times New Roman"/>
+          <w:sz w:val="24"/>
+          <w:szCs w:val="24"/>
+        </w:rPr>
+      </w:pPr>
+      <w:r>
+        <w:rPr>
+          <w:rFonts w:ascii="Times New Roman" w:hAnsi="Times New Roman" w:cs="Times New Roman"/>
+          <w:sz w:val="24"/>
+          <w:szCs w:val="24"/>
+        </w:rPr>
+        <w:tab/>
+      </w:r>
+      <w:proofErr w:type="spellStart"/>
+      <w:r>
+        <w:rPr>
+          <w:rFonts w:ascii="Times New Roman" w:hAnsi="Times New Roman" w:cs="Times New Roman"/>
+          <w:sz w:val="24"/>
+          <w:szCs w:val="24"/>
+        </w:rPr>
+        <w:t>canteiroId</w:t>
+      </w:r>
+      <w:proofErr w:type="spellEnd"/>
+      <w:r>
+        <w:rPr>
+          <w:rFonts w:ascii="Times New Roman" w:hAnsi="Times New Roman" w:cs="Times New Roman"/>
+          <w:sz w:val="24"/>
+          <w:szCs w:val="24"/>
+        </w:rPr>
+        <w:t xml:space="preserve"> INT FOREIGN KEY REFERENCES canteiro(</w:t>
+      </w:r>
+      <w:proofErr w:type="spellStart"/>
+      <w:r>
+        <w:rPr>
+          <w:rFonts w:ascii="Times New Roman" w:hAnsi="Times New Roman" w:cs="Times New Roman"/>
+          <w:sz w:val="24"/>
+          <w:szCs w:val="24"/>
+        </w:rPr>
+        <w:t>canteiroId</w:t>
+      </w:r>
+      <w:proofErr w:type="spellEnd"/>
+      <w:r>
+        <w:rPr>
+          <w:rFonts w:ascii="Times New Roman" w:hAnsi="Times New Roman" w:cs="Times New Roman"/>
+          <w:sz w:val="24"/>
+          <w:szCs w:val="24"/>
+        </w:rPr>
+        <w:t>),</w:t>
+      </w:r>
+    </w:p>
+    <w:p>
+      <w:pPr>
+        <w:rPr>
+          <w:rFonts w:ascii="Times New Roman" w:hAnsi="Times New Roman" w:cs="Times New Roman"/>
+          <w:sz w:val="24"/>
+          <w:szCs w:val="24"/>
+        </w:rPr>
+      </w:pPr>
+      <w:r>
+        <w:rPr>
+          <w:rFonts w:ascii="Times New Roman" w:hAnsi="Times New Roman" w:cs="Times New Roman"/>
+          <w:sz w:val="24"/>
+          <w:szCs w:val="24"/>
+        </w:rPr>
+        <w:tab/>
+        <w:t>data DATE,</w:t>
+      </w:r>
+    </w:p>
+    <w:p>
+      <w:pPr>
+        <w:rPr>
+          <w:rFonts w:ascii="Times New Roman" w:hAnsi="Times New Roman" w:cs="Times New Roman"/>
+          <w:sz w:val="24"/>
+          <w:szCs w:val="24"/>
+        </w:rPr>
+      </w:pPr>
+      <w:r>
+        <w:rPr>
+          <w:rFonts w:ascii="Times New Roman" w:hAnsi="Times New Roman" w:cs="Times New Roman"/>
+          <w:sz w:val="24"/>
+          <w:szCs w:val="24"/>
+        </w:rPr>
+        <w:tab/>
+        <w:t>sementes INT</w:t>
+      </w:r>
+    </w:p>
+    <w:p>
+      <w:pPr>
+        <w:rPr>
+          <w:rFonts w:ascii="Times New Roman" w:hAnsi="Times New Roman" w:cs="Times New Roman"/>
+          <w:sz w:val="24"/>
+          <w:szCs w:val="24"/>
+        </w:rPr>
+      </w:pPr>
+      <w:r>
+        <w:rPr>
+          <w:rFonts w:ascii="Times New Roman" w:hAnsi="Times New Roman" w:cs="Times New Roman"/>
+          <w:sz w:val="24"/>
+          <w:szCs w:val="24"/>
+        </w:rPr>
+        <w:t>);</w:t>
+      </w:r>
+    </w:p>
+    <w:p>
+      <w:pPr>
+        <w:rPr>
+          <w:rFonts w:ascii="Times New Roman" w:hAnsi="Times New Roman" w:cs="Times New Roman"/>
+          <w:sz w:val="24"/>
+          <w:szCs w:val="24"/>
+        </w:rPr>
+      </w:pPr>
+      <w:r>
+        <w:rPr>
+          <w:rFonts w:ascii="Times New Roman" w:hAnsi="Times New Roman" w:cs="Times New Roman"/>
+          <w:sz w:val="24"/>
+          <w:szCs w:val="24"/>
+        </w:rPr>
+        <w:t xml:space="preserve">CREATE TABLE </w:t>
+      </w:r>
+      <w:proofErr w:type="gramStart"/>
+      <w:r>
+        <w:rPr>
+          <w:rFonts w:ascii="Times New Roman" w:hAnsi="Times New Roman" w:cs="Times New Roman"/>
+          <w:sz w:val="24"/>
+          <w:szCs w:val="24"/>
+        </w:rPr>
+        <w:t>colhido(</w:t>
+      </w:r>
+      <w:proofErr w:type="gramEnd"/>
+    </w:p>
+    <w:p>
+      <w:pPr>
+        <w:rPr>
+          <w:rFonts w:ascii="Times New Roman" w:hAnsi="Times New Roman" w:cs="Times New Roman"/>
+          <w:sz w:val="24"/>
+          <w:szCs w:val="24"/>
+        </w:rPr>
+      </w:pPr>
+      <w:r>
+        <w:rPr>
+          <w:rFonts w:ascii="Times New Roman" w:hAnsi="Times New Roman" w:cs="Times New Roman"/>
+          <w:sz w:val="24"/>
+          <w:szCs w:val="24"/>
+        </w:rPr>
+        <w:tab/>
+      </w:r>
+      <w:proofErr w:type="spellStart"/>
+      <w:r>
+        <w:rPr>
+          <w:rFonts w:ascii="Times New Roman" w:hAnsi="Times New Roman" w:cs="Times New Roman"/>
+          <w:sz w:val="24"/>
+          <w:szCs w:val="24"/>
+        </w:rPr>
+        <w:t>colhidoId</w:t>
+      </w:r>
+      <w:proofErr w:type="spellEnd"/>
+      <w:r>
+        <w:rPr>
+          <w:rFonts w:ascii="Times New Roman" w:hAnsi="Times New Roman" w:cs="Times New Roman"/>
+          <w:sz w:val="24"/>
+          <w:szCs w:val="24"/>
+        </w:rPr>
+        <w:t xml:space="preserve"> INT PRIMARY KEY,</w:t>
+      </w:r>
+    </w:p>
+    <w:p>
+      <w:pPr>
+        <w:rPr>
+          <w:rFonts w:ascii="Times New Roman" w:hAnsi="Times New Roman" w:cs="Times New Roman"/>
+          <w:sz w:val="24"/>
+          <w:szCs w:val="24"/>
+        </w:rPr>
+      </w:pPr>
+      <w:r>
+        <w:rPr>
+          <w:rFonts w:ascii="Times New Roman" w:hAnsi="Times New Roman" w:cs="Times New Roman"/>
+          <w:sz w:val="24"/>
+          <w:szCs w:val="24"/>
+        </w:rPr>
+        <w:tab/>
+      </w:r>
+      <w:proofErr w:type="spellStart"/>
+      <w:r>
+        <w:rPr>
+          <w:rFonts w:ascii="Times New Roman" w:hAnsi="Times New Roman" w:cs="Times New Roman"/>
+          <w:sz w:val="24"/>
+          <w:szCs w:val="24"/>
+        </w:rPr>
+        <w:t>plantaId</w:t>
+      </w:r>
+      <w:proofErr w:type="spellEnd"/>
+      <w:r>
+        <w:rPr>
+          <w:rFonts w:ascii="Times New Roman" w:hAnsi="Times New Roman" w:cs="Times New Roman"/>
+          <w:sz w:val="24"/>
+          <w:szCs w:val="24"/>
+        </w:rPr>
+        <w:t xml:space="preserve"> INT FOREIGN KEY REFERENCES planta(id),</w:t>
+      </w:r>
+    </w:p>
+    <w:p>
+      <w:pPr>
+        <w:rPr>
+          <w:rFonts w:ascii="Times New Roman" w:hAnsi="Times New Roman" w:cs="Times New Roman"/>
+          <w:sz w:val="24"/>
+          <w:szCs w:val="24"/>
+        </w:rPr>
+      </w:pPr>
+      <w:r>
+        <w:rPr>
+          <w:rFonts w:ascii="Times New Roman" w:hAnsi="Times New Roman" w:cs="Times New Roman"/>
+          <w:sz w:val="24"/>
+          <w:szCs w:val="24"/>
+        </w:rPr>
+        <w:tab/>
+      </w:r>
+      <w:proofErr w:type="spellStart"/>
+      <w:r>
+        <w:rPr>
+          <w:rFonts w:ascii="Times New Roman" w:hAnsi="Times New Roman" w:cs="Times New Roman"/>
+          <w:sz w:val="24"/>
+          <w:szCs w:val="24"/>
+        </w:rPr>
+        <w:t>funcId</w:t>
+      </w:r>
+      <w:proofErr w:type="spellEnd"/>
+      <w:r>
+        <w:rPr>
+          <w:rFonts w:ascii="Times New Roman" w:hAnsi="Times New Roman" w:cs="Times New Roman"/>
+          <w:sz w:val="24"/>
+          <w:szCs w:val="24"/>
+        </w:rPr>
+        <w:t xml:space="preserve"> INT FOREIGN KEY REFERENCES funcionario(</w:t>
+      </w:r>
+      <w:proofErr w:type="spellStart"/>
+      <w:r>
+        <w:rPr>
+          <w:rFonts w:ascii="Times New Roman" w:hAnsi="Times New Roman" w:cs="Times New Roman"/>
+          <w:sz w:val="24"/>
+          <w:szCs w:val="24"/>
+        </w:rPr>
+        <w:t>funcId</w:t>
+      </w:r>
+      <w:proofErr w:type="spellEnd"/>
+      <w:r>
+        <w:rPr>
+          <w:rFonts w:ascii="Times New Roman" w:hAnsi="Times New Roman" w:cs="Times New Roman"/>
+          <w:sz w:val="24"/>
+          <w:szCs w:val="24"/>
+        </w:rPr>
+        <w:t>),</w:t>
+      </w:r>
+    </w:p>
+    <w:p>
+      <w:pPr>
+        <w:rPr>
+          <w:rFonts w:ascii="Times New Roman" w:hAnsi="Times New Roman" w:cs="Times New Roman"/>
+          <w:sz w:val="24"/>
+          <w:szCs w:val="24"/>
+        </w:rPr>
+      </w:pPr>
+      <w:r>
+        <w:rPr>
+          <w:rFonts w:ascii="Times New Roman" w:hAnsi="Times New Roman" w:cs="Times New Roman"/>
+          <w:sz w:val="24"/>
+          <w:szCs w:val="24"/>
+        </w:rPr>
+        <w:tab/>
+      </w:r>
+      <w:proofErr w:type="spellStart"/>
+      <w:r>
+        <w:rPr>
+          <w:rFonts w:ascii="Times New Roman" w:hAnsi="Times New Roman" w:cs="Times New Roman"/>
+          <w:sz w:val="24"/>
+          <w:szCs w:val="24"/>
+        </w:rPr>
+        <w:t>canteiroId</w:t>
+      </w:r>
+      <w:proofErr w:type="spellEnd"/>
+      <w:r>
+        <w:rPr>
+          <w:rFonts w:ascii="Times New Roman" w:hAnsi="Times New Roman" w:cs="Times New Roman"/>
+          <w:sz w:val="24"/>
+          <w:szCs w:val="24"/>
+        </w:rPr>
+        <w:t xml:space="preserve"> INT FOREIGN KEY REFERENCES canteiro(</w:t>
+      </w:r>
+      <w:proofErr w:type="spellStart"/>
+      <w:r>
+        <w:rPr>
+          <w:rFonts w:ascii="Times New Roman" w:hAnsi="Times New Roman" w:cs="Times New Roman"/>
+          <w:sz w:val="24"/>
+          <w:szCs w:val="24"/>
+        </w:rPr>
+        <w:t>canteiroId</w:t>
+      </w:r>
+      <w:proofErr w:type="spellEnd"/>
+      <w:r>
+        <w:rPr>
+          <w:rFonts w:ascii="Times New Roman" w:hAnsi="Times New Roman" w:cs="Times New Roman"/>
+          <w:sz w:val="24"/>
+          <w:szCs w:val="24"/>
+        </w:rPr>
+        <w:t>),</w:t>
+      </w:r>
+    </w:p>
+    <w:p>
+      <w:pPr>
+        <w:rPr>
+          <w:rFonts w:ascii="Times New Roman" w:hAnsi="Times New Roman" w:cs="Times New Roman"/>
+          <w:sz w:val="24"/>
+          <w:szCs w:val="24"/>
+        </w:rPr>
+      </w:pPr>
+      <w:r>
+        <w:rPr>
+          <w:rFonts w:ascii="Times New Roman" w:hAnsi="Times New Roman" w:cs="Times New Roman"/>
+          <w:sz w:val="24"/>
+          <w:szCs w:val="24"/>
+        </w:rPr>
+        <w:tab/>
+        <w:t>data DATE,</w:t>
+      </w:r>
+    </w:p>
+    <w:p>
+      <w:pPr>
+        <w:rPr>
+          <w:rFonts w:ascii="Times New Roman" w:hAnsi="Times New Roman" w:cs="Times New Roman"/>
+          <w:sz w:val="24"/>
+          <w:szCs w:val="24"/>
+        </w:rPr>
+      </w:pPr>
+      <w:r>
+        <w:rPr>
+          <w:rFonts w:ascii="Times New Roman" w:hAnsi="Times New Roman" w:cs="Times New Roman"/>
+          <w:sz w:val="24"/>
+          <w:szCs w:val="24"/>
+        </w:rPr>
+        <w:tab/>
+        <w:t>quantidade INT,</w:t>
+      </w:r>
+    </w:p>
+    <w:p>
+      <w:pPr>
+        <w:rPr>
+          <w:rFonts w:ascii="Times New Roman" w:hAnsi="Times New Roman" w:cs="Times New Roman"/>
+          <w:sz w:val="24"/>
+          <w:szCs w:val="24"/>
+        </w:rPr>
+      </w:pPr>
+      <w:r>
+        <w:rPr>
+          <w:rFonts w:ascii="Times New Roman" w:hAnsi="Times New Roman" w:cs="Times New Roman"/>
+          <w:sz w:val="24"/>
+          <w:szCs w:val="24"/>
+        </w:rPr>
+        <w:tab/>
+        <w:t xml:space="preserve">peso </w:t>
+      </w:r>
+      <w:proofErr w:type="gramStart"/>
+      <w:r>
+        <w:rPr>
+          <w:rFonts w:ascii="Times New Roman" w:hAnsi="Times New Roman" w:cs="Times New Roman"/>
+          <w:sz w:val="24"/>
+          <w:szCs w:val="24"/>
+        </w:rPr>
+        <w:t>DECIMAL(</w:t>
+      </w:r>
+      <w:proofErr w:type="gramEnd"/>
+      <w:r>
+        <w:rPr>
+          <w:rFonts w:ascii="Times New Roman" w:hAnsi="Times New Roman" w:cs="Times New Roman"/>
+          <w:sz w:val="24"/>
+          <w:szCs w:val="24"/>
+        </w:rPr>
+        <w:t>4,3)</w:t>
+      </w:r>
+    </w:p>
+    <w:p>
+      <w:pPr>
+        <w:rPr>
+          <w:rFonts w:ascii="Times New Roman" w:hAnsi="Times New Roman" w:cs="Times New Roman"/>
+          <w:sz w:val="24"/>
+          <w:szCs w:val="24"/>
+        </w:rPr>
+      </w:pPr>
+      <w:r>
+        <w:rPr>
+          <w:rFonts w:ascii="Times New Roman" w:hAnsi="Times New Roman" w:cs="Times New Roman"/>
+          <w:sz w:val="24"/>
+          <w:szCs w:val="24"/>
+        </w:rPr>
+        <w:t>);</w:t>
+      </w:r>
+    </w:p>
+    <w:p>
+      <w:pPr>
+        <w:rPr>
+          <w:rFonts w:ascii="Times New Roman" w:hAnsi="Times New Roman" w:cs="Times New Roman"/>
+          <w:b/>
+          <w:bCs/>
+          <w:sz w:val="24"/>
+          <w:szCs w:val="24"/>
+        </w:rPr>
+      </w:pPr>
+      <w:r>
+        <w:rPr>
+          <w:rFonts w:ascii="Times New Roman" w:hAnsi="Times New Roman" w:cs="Times New Roman"/>
+          <w:b/>
+          <w:bCs/>
+          <w:sz w:val="24"/>
+          <w:szCs w:val="24"/>
+        </w:rPr>
+        <w:t>c)</w:t>
+      </w:r>
+    </w:p>
+    <w:p>
+      <w:pPr>
+        <w:rPr>
+          <w:rFonts w:ascii="Times New Roman" w:hAnsi="Times New Roman" w:cs="Times New Roman"/>
+          <w:b/>
+          <w:bCs/>
+          <w:sz w:val="24"/>
+          <w:szCs w:val="24"/>
+        </w:rPr>
+      </w:pPr>
+      <w:r>
+        <w:rPr>
+          <w:rFonts w:ascii="Times New Roman" w:hAnsi="Times New Roman" w:cs="Times New Roman"/>
+          <w:b/>
+          <w:bCs/>
+          <w:sz w:val="24"/>
+          <w:szCs w:val="24"/>
+        </w:rPr>
+        <w:t>d)</w:t>
+      </w:r>
+    </w:p>
+    <w:p>
+      <w:pPr>
+        <w:rPr>
+          <w:rFonts w:ascii="Times New Roman" w:hAnsi="Times New Roman" w:cs="Times New Roman"/>
+          <w:b/>
+          <w:bCs/>
+          <w:sz w:val="24"/>
+          <w:szCs w:val="24"/>
+        </w:rPr>
+      </w:pPr>
+      <w:r>
+        <w:rPr>
+          <w:rFonts w:ascii="Times New Roman" w:hAnsi="Times New Roman" w:cs="Times New Roman"/>
+          <w:b/>
+          <w:bCs/>
+          <w:sz w:val="24"/>
+          <w:szCs w:val="24"/>
+        </w:rPr>
+        <w:t>e)</w:t>
+      </w:r>
+    </w:p>
+    <w:p>
+      <w:pPr>
+        <w:rPr>
+          <w:rFonts w:ascii="Times New Roman" w:hAnsi="Times New Roman" w:cs="Times New Roman"/>
+          <w:b/>
+          <w:bCs/>
+          <w:sz w:val="24"/>
+          <w:szCs w:val="24"/>
+        </w:rPr>
+      </w:pPr>
+      <w:r>
+        <w:rPr>
+          <w:rFonts w:ascii="Times New Roman" w:hAnsi="Times New Roman" w:cs="Times New Roman"/>
+          <w:b/>
+          <w:bCs/>
+          <w:sz w:val="24"/>
+          <w:szCs w:val="24"/>
+        </w:rPr>
+        <w:t>f)</w:t>
+      </w:r>
+    </w:p>
+    <w:p>
+      <w:pPr>
+        <w:rPr>
+          <w:rFonts w:ascii="Times New Roman" w:hAnsi="Times New Roman" w:cs="Times New Roman"/>
+          <w:b/>
+          <w:bCs/>
           <w:sz w:val="28"/>
           <w:szCs w:val="28"/>
         </w:rPr>
@@ -170,6 +2146,22 @@
           <w:sz w:val="28"/>
           <w:szCs w:val="28"/>
         </w:rPr>
+        <w:t xml:space="preserve">ata Warehouse é um repositório central de informações que podem ser analisadas para tomar decisões mais adequadas. Os dados fluem de sistemas transacionais, bancos de dados relacionais e de outras fontes para o </w:t>
+      </w:r>
+      <w:r>
+        <w:rPr>
+          <w:rFonts w:ascii="Times New Roman" w:hAnsi="Times New Roman" w:cs="Times New Roman"/>
+          <w:sz w:val="28"/>
+          <w:szCs w:val="28"/>
+        </w:rPr>
+        <w:t>D</w:t>
+      </w:r>
+      <w:r>
+        <w:rPr>
+          <w:rFonts w:ascii="Times New Roman" w:hAnsi="Times New Roman" w:cs="Times New Roman"/>
+          <w:sz w:val="28"/>
+          <w:szCs w:val="28"/>
+        </w:rPr>
         <w:t xml:space="preserve">ata </w:t>
       </w:r>
       <w:r>
@@ -178,39 +2170,34 @@
           <w:sz w:val="28"/>
           <w:szCs w:val="28"/>
         </w:rPr>
-        <w:t>Warehouse</w:t>
-      </w:r>
-      <w:r>
-        <w:rPr>
-          <w:rFonts w:ascii="Times New Roman" w:hAnsi="Times New Roman" w:cs="Times New Roman"/>
-          <w:sz w:val="28"/>
-          <w:szCs w:val="28"/>
-        </w:rPr>
-        <w:t xml:space="preserve"> é um repositório central de informações que podem ser analisadas para tomar decisões mais adequadas. Os dados fluem de sistemas transacionais, bancos de dados relacionais e de outras fontes para o </w:t>
-      </w:r>
-      <w:r>
-        <w:rPr>
-          <w:rFonts w:ascii="Times New Roman" w:hAnsi="Times New Roman" w:cs="Times New Roman"/>
-          <w:sz w:val="28"/>
-          <w:szCs w:val="28"/>
-        </w:rPr>
-        <w:t>D</w:t>
-      </w:r>
-      <w:r>
-        <w:rPr>
-          <w:rFonts w:ascii="Times New Roman" w:hAnsi="Times New Roman" w:cs="Times New Roman"/>
-          <w:sz w:val="28"/>
-          <w:szCs w:val="28"/>
-        </w:rPr>
-        <w:t xml:space="preserve">ata </w:t>
-      </w:r>
-      <w:r>
-        <w:rPr>
-          <w:rFonts w:ascii="Times New Roman" w:hAnsi="Times New Roman" w:cs="Times New Roman"/>
-          <w:sz w:val="28"/>
-          <w:szCs w:val="28"/>
-        </w:rPr>
-        <w:t>Warehouse, sendo o objetivo principal facilitar a análise e a geração de relatórios. Os bancos de dados tradicionais são focados em transações diárias que envolvem manutenção envolvendo os comandos INSERT, UPDATE e DELETE usando o modelo de tabelas relacionais. Por outro lado, as Data Warehouses lidam com um volume muito maior de dados</w:t>
+        <w:t xml:space="preserve">Warehouse, sendo o objetivo principal facilitar a análise e a geração </w:t>
+      </w:r>
+      <w:r>
+        <w:rPr>
+          <w:rFonts w:ascii="Times New Roman" w:hAnsi="Times New Roman" w:cs="Times New Roman"/>
+          <w:sz w:val="28"/>
+          <w:szCs w:val="28"/>
+        </w:rPr>
+        <w:lastRenderedPageBreak/>
+        <w:t xml:space="preserve">de relatórios. Os bancos de dados tradicionais são focados em transações diárias que envolvem manutenção envolvendo os comandos INSERT, UPDATE e DELETE usando o modelo de tabelas relacionais. Por outro lado, as Data </w:t>
+      </w:r>
+      <w:proofErr w:type="spellStart"/>
+      <w:r>
+        <w:rPr>
+          <w:rFonts w:ascii="Times New Roman" w:hAnsi="Times New Roman" w:cs="Times New Roman"/>
+          <w:sz w:val="28"/>
+          <w:szCs w:val="28"/>
+        </w:rPr>
+        <w:t>Warehouses</w:t>
+      </w:r>
+      <w:proofErr w:type="spellEnd"/>
+      <w:r>
+        <w:rPr>
+          <w:rFonts w:ascii="Times New Roman" w:hAnsi="Times New Roman" w:cs="Times New Roman"/>
+          <w:sz w:val="28"/>
+          <w:szCs w:val="28"/>
+        </w:rPr>
+        <w:t xml:space="preserve"> lidam com um volume muito maior de dados</w:t>
       </w:r>
       <w:r>
         <w:rPr>

</xml_diff>

<commit_message>
Fiz um pouco da lista de BD2
</commit_message>
<xml_diff>
--- a/periodo-4/BANCO DE DADOS II/Lista de Exercícios/LISTA 3 - RESOLUÇÃO.docx
+++ b/periodo-4/BANCO DE DADOS II/Lista de Exercícios/LISTA 3 - RESOLUÇÃO.docx
@@ -1,6 +1,6 @@
 
 <file path=word/document.xml><?xml version="1.0" encoding="utf-8"?>
-<w:document xmlns:wpc="http://schemas.microsoft.com/office/word/2010/wordprocessingCanvas" xmlns:cx="http://schemas.microsoft.com/office/drawing/2014/chartex" xmlns:cx1="http://schemas.microsoft.com/office/drawing/2015/9/8/chartex" xmlns:cx2="http://schemas.microsoft.com/office/drawing/2015/10/21/chartex" xmlns:cx3="http://schemas.microsoft.com/office/drawing/2016/5/9/chartex" xmlns:cx4="http://schemas.microsoft.com/office/drawing/2016/5/10/chartex" xmlns:cx5="http://schemas.microsoft.com/office/drawing/2016/5/11/chartex" xmlns:cx6="http://schemas.microsoft.com/office/drawing/2016/5/12/chartex" xmlns:cx7="http://schemas.microsoft.com/office/drawing/2016/5/13/chartex" xmlns:cx8="http://schemas.microsoft.com/office/drawing/2016/5/14/chartex" xmlns:mc="http://schemas.openxmlformats.org/markup-compatibility/2006" xmlns:aink="http://schemas.microsoft.com/office/drawing/2016/ink" xmlns:am3d="http://schemas.microsoft.com/office/drawing/2017/model3d" xmlns:o="urn:schemas-microsoft-com:office:office" xmlns:oel="http://schemas.microsoft.com/office/2019/extlst" xmlns:r="http://schemas.openxmlformats.org/officeDocument/2006/relationships" xmlns:m="http://schemas.openxmlformats.org/officeDocument/2006/math" xmlns:v="urn:schemas-microsoft-com:vml" xmlns:wp14="http://schemas.microsoft.com/office/word/2010/wordprocessingDrawing" xmlns:wp="http://schemas.openxmlformats.org/drawingml/2006/wordprocessingDrawing" xmlns:w10="urn:schemas-microsoft-com:office:word" xmlns:w="http://schemas.openxmlformats.org/wordprocessingml/2006/main" xmlns:w14="http://schemas.microsoft.com/office/word/2010/wordml" xmlns:w15="http://schemas.microsoft.com/office/word/2012/wordml" xmlns:w16cex="http://schemas.microsoft.com/office/word/2018/wordml/cex" xmlns:w16cid="http://schemas.microsoft.com/office/word/2016/wordml/cid" xmlns:w16="http://schemas.microsoft.com/office/word/2018/wordml" xmlns:w16sdtdh="http://schemas.microsoft.com/office/word/2020/wordml/sdtdatahash" xmlns:w16se="http://schemas.microsoft.com/office/word/2015/wordml/symex" xmlns:wpg="http://schemas.microsoft.com/office/word/2010/wordprocessingGroup" xmlns:wpi="http://schemas.microsoft.com/office/word/2010/wordprocessingInk" xmlns:wne="http://schemas.microsoft.com/office/word/2006/wordml" xmlns:wps="http://schemas.microsoft.com/office/word/2010/wordprocessingShape" mc:Ignorable="w14 w15 w16se w16cid w16 w16cex w16sdtdh wp14">
+<w:document xmlns:wpc="http://schemas.microsoft.com/office/word/2010/wordprocessingCanvas" xmlns:cx="http://schemas.microsoft.com/office/drawing/2014/chartex" xmlns:cx1="http://schemas.microsoft.com/office/drawing/2015/9/8/chartex" xmlns:cx2="http://schemas.microsoft.com/office/drawing/2015/10/21/chartex" xmlns:cx3="http://schemas.microsoft.com/office/drawing/2016/5/9/chartex" xmlns:cx4="http://schemas.microsoft.com/office/drawing/2016/5/10/chartex" xmlns:cx5="http://schemas.microsoft.com/office/drawing/2016/5/11/chartex" xmlns:cx6="http://schemas.microsoft.com/office/drawing/2016/5/12/chartex" xmlns:cx7="http://schemas.microsoft.com/office/drawing/2016/5/13/chartex" xmlns:cx8="http://schemas.microsoft.com/office/drawing/2016/5/14/chartex" xmlns:mc="http://schemas.openxmlformats.org/markup-compatibility/2006" xmlns:aink="http://schemas.microsoft.com/office/drawing/2016/ink" xmlns:am3d="http://schemas.microsoft.com/office/drawing/2017/model3d" xmlns:o="urn:schemas-microsoft-com:office:office" xmlns:oel="http://schemas.microsoft.com/office/2019/extlst" xmlns:r="http://schemas.openxmlformats.org/officeDocument/2006/relationships" xmlns:m="http://schemas.openxmlformats.org/officeDocument/2006/math" xmlns:v="urn:schemas-microsoft-com:vml" xmlns:wp14="http://schemas.microsoft.com/office/word/2010/wordprocessingDrawing" xmlns:wp="http://schemas.openxmlformats.org/drawingml/2006/wordprocessingDrawing" xmlns:w10="urn:schemas-microsoft-com:office:word" xmlns:w="http://schemas.openxmlformats.org/wordprocessingml/2006/main" xmlns:w14="http://schemas.microsoft.com/office/word/2010/wordml" xmlns:w15="http://schemas.microsoft.com/office/word/2012/wordml" xmlns:w16cex="http://schemas.microsoft.com/office/word/2018/wordml/cex" xmlns:w16cid="http://schemas.microsoft.com/office/word/2016/wordml/cid" xmlns:w16="http://schemas.microsoft.com/office/word/2018/wordml" xmlns:w16du="http://schemas.microsoft.com/office/word/2023/wordml/word16du" xmlns:w16sdtdh="http://schemas.microsoft.com/office/word/2020/wordml/sdtdatahash" xmlns:w16se="http://schemas.microsoft.com/office/word/2015/wordml/symex" xmlns:wpg="http://schemas.microsoft.com/office/word/2010/wordprocessingGroup" xmlns:wpi="http://schemas.microsoft.com/office/word/2010/wordprocessingInk" xmlns:wne="http://schemas.microsoft.com/office/word/2006/wordml" xmlns:wps="http://schemas.microsoft.com/office/word/2010/wordprocessingShape" mc:Ignorable="w14 w15 w16se w16cid w16 w16cex w16sdtdh wp14">
   <w:body>
     <w:p>
       <w:pPr>
@@ -522,25 +522,7 @@
           <w:sz w:val="28"/>
           <w:szCs w:val="28"/>
         </w:rPr>
-        <w:t xml:space="preserve">        SELECT @produto_count = </w:t>
-      </w:r>
-      <w:proofErr w:type="gramStart"/>
-      <w:r>
-        <w:rPr>
-          <w:rFonts w:ascii="Times New Roman" w:hAnsi="Times New Roman" w:cs="Times New Roman"/>
-          <w:sz w:val="28"/>
-          <w:szCs w:val="28"/>
-        </w:rPr>
-        <w:t>COUNT(</w:t>
-      </w:r>
-      <w:proofErr w:type="gramEnd"/>
-      <w:r>
-        <w:rPr>
-          <w:rFonts w:ascii="Times New Roman" w:hAnsi="Times New Roman" w:cs="Times New Roman"/>
-          <w:sz w:val="28"/>
-          <w:szCs w:val="28"/>
-        </w:rPr>
-        <w:t>*) FROM PRD_PRODUTO WHERE ID_SUBCATEGORIA = @subcategoria_id;</w:t>
+        <w:t xml:space="preserve">        SELECT @produto_count = COUNT(*) FROM PRD_PRODUTO WHERE ID_SUBCATEGORIA = @subcategoria_id;</w:t>
       </w:r>
     </w:p>
     <w:p>
@@ -859,21 +841,9 @@
           <w:sz w:val="24"/>
           <w:szCs w:val="24"/>
         </w:rPr>
-        <w:t>a-</w:t>
-      </w:r>
-      <w:proofErr w:type="gramStart"/>
-      <w:r>
-        <w:rPr>
-          <w:rFonts w:ascii="Times New Roman" w:hAnsi="Times New Roman" w:cs="Times New Roman"/>
-          <w:b/>
-          <w:bCs/>
-          <w:sz w:val="24"/>
-          <w:szCs w:val="24"/>
-        </w:rPr>
-        <w:t>b</w:t>
+        <w:t>a-b</w:t>
       </w:r>
       <w:proofErr w:type="spellEnd"/>
-      <w:proofErr w:type="gramEnd"/>
       <w:r>
         <w:rPr>
           <w:rFonts w:ascii="Times New Roman" w:hAnsi="Times New Roman" w:cs="Times New Roman"/>
@@ -899,18 +869,8 @@
           <w:sz w:val="24"/>
           <w:szCs w:val="24"/>
         </w:rPr>
-        <w:t xml:space="preserve">CREATE TABLE </w:t>
-      </w:r>
-      <w:proofErr w:type="gramStart"/>
-      <w:r>
-        <w:rPr>
-          <w:rFonts w:ascii="Times New Roman" w:hAnsi="Times New Roman" w:cs="Times New Roman"/>
-          <w:sz w:val="24"/>
-          <w:szCs w:val="24"/>
-        </w:rPr>
-        <w:t>canteiro(</w:t>
-      </w:r>
-      <w:proofErr w:type="gramEnd"/>
+        <w:t>CREATE TABLE canteiro(</w:t>
+      </w:r>
     </w:p>
     <w:p>
       <w:pPr>
@@ -927,6 +887,42 @@
           <w:szCs w:val="24"/>
         </w:rPr>
         <w:tab/>
+        <w:t>canteiroId INT PRIMARY KEY,</w:t>
+      </w:r>
+    </w:p>
+    <w:p>
+      <w:pPr>
+        <w:rPr>
+          <w:rFonts w:ascii="Times New Roman" w:hAnsi="Times New Roman" w:cs="Times New Roman"/>
+          <w:sz w:val="24"/>
+          <w:szCs w:val="24"/>
+        </w:rPr>
+      </w:pPr>
+      <w:r>
+        <w:rPr>
+          <w:rFonts w:ascii="Times New Roman" w:hAnsi="Times New Roman" w:cs="Times New Roman"/>
+          <w:sz w:val="24"/>
+          <w:szCs w:val="24"/>
+        </w:rPr>
+        <w:tab/>
+        <w:t>nome VARCHAR(20),</w:t>
+      </w:r>
+    </w:p>
+    <w:p>
+      <w:pPr>
+        <w:rPr>
+          <w:rFonts w:ascii="Times New Roman" w:hAnsi="Times New Roman" w:cs="Times New Roman"/>
+          <w:sz w:val="24"/>
+          <w:szCs w:val="24"/>
+        </w:rPr>
+      </w:pPr>
+      <w:r>
+        <w:rPr>
+          <w:rFonts w:ascii="Times New Roman" w:hAnsi="Times New Roman" w:cs="Times New Roman"/>
+          <w:sz w:val="24"/>
+          <w:szCs w:val="24"/>
+        </w:rPr>
+        <w:tab/>
       </w:r>
       <w:proofErr w:type="spellStart"/>
       <w:r>
@@ -935,7 +931,7 @@
           <w:sz w:val="24"/>
           <w:szCs w:val="24"/>
         </w:rPr>
-        <w:t>canteiroId</w:t>
+        <w:t>luzdiaria</w:t>
       </w:r>
       <w:proofErr w:type="spellEnd"/>
       <w:r>
@@ -944,7 +940,7 @@
           <w:sz w:val="24"/>
           <w:szCs w:val="24"/>
         </w:rPr>
-        <w:t xml:space="preserve"> INT PRIMARY KEY,</w:t>
+        <w:t xml:space="preserve"> DECIMAL(4,3),</w:t>
       </w:r>
     </w:p>
     <w:p>
@@ -962,25 +958,58 @@
           <w:szCs w:val="24"/>
         </w:rPr>
         <w:tab/>
-        <w:t xml:space="preserve">nome </w:t>
-      </w:r>
-      <w:proofErr w:type="gramStart"/>
-      <w:r>
-        <w:rPr>
-          <w:rFonts w:ascii="Times New Roman" w:hAnsi="Times New Roman" w:cs="Times New Roman"/>
-          <w:sz w:val="24"/>
-          <w:szCs w:val="24"/>
-        </w:rPr>
-        <w:t>CHAR(</w:t>
-      </w:r>
-      <w:proofErr w:type="gramEnd"/>
-      <w:r>
-        <w:rPr>
-          <w:rFonts w:ascii="Times New Roman" w:hAnsi="Times New Roman" w:cs="Times New Roman"/>
-          <w:sz w:val="24"/>
-          <w:szCs w:val="24"/>
-        </w:rPr>
-        <w:t>20),</w:t>
+      </w:r>
+      <w:proofErr w:type="spellStart"/>
+      <w:r>
+        <w:rPr>
+          <w:rFonts w:ascii="Times New Roman" w:hAnsi="Times New Roman" w:cs="Times New Roman"/>
+          <w:sz w:val="24"/>
+          <w:szCs w:val="24"/>
+        </w:rPr>
+        <w:t>aguadiaria</w:t>
+      </w:r>
+      <w:proofErr w:type="spellEnd"/>
+      <w:r>
+        <w:rPr>
+          <w:rFonts w:ascii="Times New Roman" w:hAnsi="Times New Roman" w:cs="Times New Roman"/>
+          <w:sz w:val="24"/>
+          <w:szCs w:val="24"/>
+        </w:rPr>
+        <w:t xml:space="preserve"> DECIMAL(4,3)</w:t>
+      </w:r>
+    </w:p>
+    <w:p>
+      <w:pPr>
+        <w:rPr>
+          <w:rFonts w:ascii="Times New Roman" w:hAnsi="Times New Roman" w:cs="Times New Roman"/>
+          <w:sz w:val="24"/>
+          <w:szCs w:val="24"/>
+        </w:rPr>
+      </w:pPr>
+      <w:r>
+        <w:rPr>
+          <w:rFonts w:ascii="Times New Roman" w:hAnsi="Times New Roman" w:cs="Times New Roman"/>
+          <w:sz w:val="24"/>
+          <w:szCs w:val="24"/>
+        </w:rPr>
+        <w:t>);</w:t>
+      </w:r>
+    </w:p>
+    <w:p>
+      <w:pPr>
+        <w:rPr>
+          <w:rFonts w:ascii="Times New Roman" w:hAnsi="Times New Roman" w:cs="Times New Roman"/>
+          <w:sz w:val="24"/>
+          <w:szCs w:val="24"/>
+        </w:rPr>
+      </w:pPr>
+      <w:r>
+        <w:rPr>
+          <w:rFonts w:ascii="Times New Roman" w:hAnsi="Times New Roman" w:cs="Times New Roman"/>
+          <w:sz w:val="24"/>
+          <w:szCs w:val="24"/>
+        </w:rPr>
+        <w:t>CREATE TABLE funcionario(</w:t>
       </w:r>
     </w:p>
     <w:p>
@@ -998,42 +1027,7 @@
           <w:szCs w:val="24"/>
         </w:rPr>
         <w:tab/>
-      </w:r>
-      <w:proofErr w:type="spellStart"/>
-      <w:r>
-        <w:rPr>
-          <w:rFonts w:ascii="Times New Roman" w:hAnsi="Times New Roman" w:cs="Times New Roman"/>
-          <w:sz w:val="24"/>
-          <w:szCs w:val="24"/>
-        </w:rPr>
-        <w:t>luzdiaria</w:t>
-      </w:r>
-      <w:proofErr w:type="spellEnd"/>
-      <w:r>
-        <w:rPr>
-          <w:rFonts w:ascii="Times New Roman" w:hAnsi="Times New Roman" w:cs="Times New Roman"/>
-          <w:sz w:val="24"/>
-          <w:szCs w:val="24"/>
-        </w:rPr>
-        <w:t xml:space="preserve"> </w:t>
-      </w:r>
-      <w:proofErr w:type="gramStart"/>
-      <w:r>
-        <w:rPr>
-          <w:rFonts w:ascii="Times New Roman" w:hAnsi="Times New Roman" w:cs="Times New Roman"/>
-          <w:sz w:val="24"/>
-          <w:szCs w:val="24"/>
-        </w:rPr>
-        <w:t>DECIMAL(</w:t>
-      </w:r>
-      <w:proofErr w:type="gramEnd"/>
-      <w:r>
-        <w:rPr>
-          <w:rFonts w:ascii="Times New Roman" w:hAnsi="Times New Roman" w:cs="Times New Roman"/>
-          <w:sz w:val="24"/>
-          <w:szCs w:val="24"/>
-        </w:rPr>
-        <w:t>4,3),</w:t>
+        <w:t>funcId INT PRIMARY KEY,</w:t>
       </w:r>
     </w:p>
     <w:p>
@@ -1051,157 +1045,7 @@
           <w:szCs w:val="24"/>
         </w:rPr>
         <w:tab/>
-      </w:r>
-      <w:proofErr w:type="spellStart"/>
-      <w:r>
-        <w:rPr>
-          <w:rFonts w:ascii="Times New Roman" w:hAnsi="Times New Roman" w:cs="Times New Roman"/>
-          <w:sz w:val="24"/>
-          <w:szCs w:val="24"/>
-        </w:rPr>
-        <w:t>aguadiaria</w:t>
-      </w:r>
-      <w:proofErr w:type="spellEnd"/>
-      <w:r>
-        <w:rPr>
-          <w:rFonts w:ascii="Times New Roman" w:hAnsi="Times New Roman" w:cs="Times New Roman"/>
-          <w:sz w:val="24"/>
-          <w:szCs w:val="24"/>
-        </w:rPr>
-        <w:t xml:space="preserve"> </w:t>
-      </w:r>
-      <w:proofErr w:type="gramStart"/>
-      <w:r>
-        <w:rPr>
-          <w:rFonts w:ascii="Times New Roman" w:hAnsi="Times New Roman" w:cs="Times New Roman"/>
-          <w:sz w:val="24"/>
-          <w:szCs w:val="24"/>
-        </w:rPr>
-        <w:t>DECIMAL(</w:t>
-      </w:r>
-      <w:proofErr w:type="gramEnd"/>
-      <w:r>
-        <w:rPr>
-          <w:rFonts w:ascii="Times New Roman" w:hAnsi="Times New Roman" w:cs="Times New Roman"/>
-          <w:sz w:val="24"/>
-          <w:szCs w:val="24"/>
-        </w:rPr>
-        <w:t>4,3)</w:t>
-      </w:r>
-    </w:p>
-    <w:p>
-      <w:pPr>
-        <w:rPr>
-          <w:rFonts w:ascii="Times New Roman" w:hAnsi="Times New Roman" w:cs="Times New Roman"/>
-          <w:sz w:val="24"/>
-          <w:szCs w:val="24"/>
-        </w:rPr>
-      </w:pPr>
-      <w:r>
-        <w:rPr>
-          <w:rFonts w:ascii="Times New Roman" w:hAnsi="Times New Roman" w:cs="Times New Roman"/>
-          <w:sz w:val="24"/>
-          <w:szCs w:val="24"/>
-        </w:rPr>
-        <w:t>);</w:t>
-      </w:r>
-    </w:p>
-    <w:p>
-      <w:pPr>
-        <w:rPr>
-          <w:rFonts w:ascii="Times New Roman" w:hAnsi="Times New Roman" w:cs="Times New Roman"/>
-          <w:sz w:val="24"/>
-          <w:szCs w:val="24"/>
-        </w:rPr>
-      </w:pPr>
-      <w:r>
-        <w:rPr>
-          <w:rFonts w:ascii="Times New Roman" w:hAnsi="Times New Roman" w:cs="Times New Roman"/>
-          <w:sz w:val="24"/>
-          <w:szCs w:val="24"/>
-        </w:rPr>
-        <w:t xml:space="preserve">CREATE TABLE </w:t>
-      </w:r>
-      <w:proofErr w:type="gramStart"/>
-      <w:r>
-        <w:rPr>
-          <w:rFonts w:ascii="Times New Roman" w:hAnsi="Times New Roman" w:cs="Times New Roman"/>
-          <w:sz w:val="24"/>
-          <w:szCs w:val="24"/>
-        </w:rPr>
-        <w:t>funcionario(</w:t>
-      </w:r>
-      <w:proofErr w:type="gramEnd"/>
-    </w:p>
-    <w:p>
-      <w:pPr>
-        <w:rPr>
-          <w:rFonts w:ascii="Times New Roman" w:hAnsi="Times New Roman" w:cs="Times New Roman"/>
-          <w:sz w:val="24"/>
-          <w:szCs w:val="24"/>
-        </w:rPr>
-      </w:pPr>
-      <w:r>
-        <w:rPr>
-          <w:rFonts w:ascii="Times New Roman" w:hAnsi="Times New Roman" w:cs="Times New Roman"/>
-          <w:sz w:val="24"/>
-          <w:szCs w:val="24"/>
-        </w:rPr>
-        <w:tab/>
-      </w:r>
-      <w:proofErr w:type="spellStart"/>
-      <w:r>
-        <w:rPr>
-          <w:rFonts w:ascii="Times New Roman" w:hAnsi="Times New Roman" w:cs="Times New Roman"/>
-          <w:sz w:val="24"/>
-          <w:szCs w:val="24"/>
-        </w:rPr>
-        <w:t>funcId</w:t>
-      </w:r>
-      <w:proofErr w:type="spellEnd"/>
-      <w:r>
-        <w:rPr>
-          <w:rFonts w:ascii="Times New Roman" w:hAnsi="Times New Roman" w:cs="Times New Roman"/>
-          <w:sz w:val="24"/>
-          <w:szCs w:val="24"/>
-        </w:rPr>
-        <w:t xml:space="preserve"> INT PRIMARY KEY,</w:t>
-      </w:r>
-    </w:p>
-    <w:p>
-      <w:pPr>
-        <w:rPr>
-          <w:rFonts w:ascii="Times New Roman" w:hAnsi="Times New Roman" w:cs="Times New Roman"/>
-          <w:sz w:val="24"/>
-          <w:szCs w:val="24"/>
-        </w:rPr>
-      </w:pPr>
-      <w:r>
-        <w:rPr>
-          <w:rFonts w:ascii="Times New Roman" w:hAnsi="Times New Roman" w:cs="Times New Roman"/>
-          <w:sz w:val="24"/>
-          <w:szCs w:val="24"/>
-        </w:rPr>
-        <w:tab/>
-        <w:t xml:space="preserve">nome </w:t>
-      </w:r>
-      <w:proofErr w:type="gramStart"/>
-      <w:r>
-        <w:rPr>
-          <w:rFonts w:ascii="Times New Roman" w:hAnsi="Times New Roman" w:cs="Times New Roman"/>
-          <w:sz w:val="24"/>
-          <w:szCs w:val="24"/>
-        </w:rPr>
-        <w:t>CHAR(</w:t>
-      </w:r>
-      <w:proofErr w:type="gramEnd"/>
-      <w:r>
-        <w:rPr>
-          <w:rFonts w:ascii="Times New Roman" w:hAnsi="Times New Roman" w:cs="Times New Roman"/>
-          <w:sz w:val="24"/>
-          <w:szCs w:val="24"/>
-        </w:rPr>
-        <w:t>20),</w:t>
+        <w:t>nome VARCHAR(20),</w:t>
       </w:r>
     </w:p>
     <w:p>
@@ -1253,18 +1097,8 @@
           <w:sz w:val="24"/>
           <w:szCs w:val="24"/>
         </w:rPr>
-        <w:t xml:space="preserve">CREATE TABLE </w:t>
-      </w:r>
-      <w:proofErr w:type="gramStart"/>
-      <w:r>
-        <w:rPr>
-          <w:rFonts w:ascii="Times New Roman" w:hAnsi="Times New Roman" w:cs="Times New Roman"/>
-          <w:sz w:val="24"/>
-          <w:szCs w:val="24"/>
-        </w:rPr>
-        <w:t>planta(</w:t>
-      </w:r>
-      <w:proofErr w:type="gramEnd"/>
+        <w:t>CREATE TABLE planta(</w:t>
+      </w:r>
     </w:p>
     <w:p>
       <w:pPr>
@@ -1300,25 +1134,7 @@
         </w:rPr>
         <w:lastRenderedPageBreak/>
         <w:tab/>
-        <w:t xml:space="preserve">nome </w:t>
-      </w:r>
-      <w:proofErr w:type="gramStart"/>
-      <w:r>
-        <w:rPr>
-          <w:rFonts w:ascii="Times New Roman" w:hAnsi="Times New Roman" w:cs="Times New Roman"/>
-          <w:sz w:val="24"/>
-          <w:szCs w:val="24"/>
-        </w:rPr>
-        <w:t>CHAR(</w:t>
-      </w:r>
-      <w:proofErr w:type="gramEnd"/>
-      <w:r>
-        <w:rPr>
-          <w:rFonts w:ascii="Times New Roman" w:hAnsi="Times New Roman" w:cs="Times New Roman"/>
-          <w:sz w:val="24"/>
-          <w:szCs w:val="24"/>
-        </w:rPr>
-        <w:t>20),</w:t>
+        <w:t>nome VARCHAR(20),</w:t>
       </w:r>
     </w:p>
     <w:p>
@@ -1353,25 +1169,7 @@
           <w:sz w:val="24"/>
           <w:szCs w:val="24"/>
         </w:rPr>
-        <w:t xml:space="preserve"> </w:t>
-      </w:r>
-      <w:proofErr w:type="gramStart"/>
-      <w:r>
-        <w:rPr>
-          <w:rFonts w:ascii="Times New Roman" w:hAnsi="Times New Roman" w:cs="Times New Roman"/>
-          <w:sz w:val="24"/>
-          <w:szCs w:val="24"/>
-        </w:rPr>
-        <w:t>DECIMAL(</w:t>
-      </w:r>
-      <w:proofErr w:type="gramEnd"/>
-      <w:r>
-        <w:rPr>
-          <w:rFonts w:ascii="Times New Roman" w:hAnsi="Times New Roman" w:cs="Times New Roman"/>
-          <w:sz w:val="24"/>
-          <w:szCs w:val="24"/>
-        </w:rPr>
-        <w:t>4,3),</w:t>
+        <w:t xml:space="preserve"> DECIMAL(4,3),</w:t>
       </w:r>
     </w:p>
     <w:p>
@@ -1389,25 +1187,7 @@
           <w:szCs w:val="24"/>
         </w:rPr>
         <w:tab/>
-        <w:t xml:space="preserve">agua </w:t>
-      </w:r>
-      <w:proofErr w:type="gramStart"/>
-      <w:r>
-        <w:rPr>
-          <w:rFonts w:ascii="Times New Roman" w:hAnsi="Times New Roman" w:cs="Times New Roman"/>
-          <w:sz w:val="24"/>
-          <w:szCs w:val="24"/>
-        </w:rPr>
-        <w:t>DECIMAL(</w:t>
-      </w:r>
-      <w:proofErr w:type="gramEnd"/>
-      <w:r>
-        <w:rPr>
-          <w:rFonts w:ascii="Times New Roman" w:hAnsi="Times New Roman" w:cs="Times New Roman"/>
-          <w:sz w:val="24"/>
-          <w:szCs w:val="24"/>
-        </w:rPr>
-        <w:t>4,3),</w:t>
+        <w:t>agua DECIMAL(4,3),</w:t>
       </w:r>
     </w:p>
     <w:p>
@@ -1425,25 +1205,7 @@
           <w:szCs w:val="24"/>
         </w:rPr>
         <w:tab/>
-        <w:t xml:space="preserve">peso </w:t>
-      </w:r>
-      <w:proofErr w:type="gramStart"/>
-      <w:r>
-        <w:rPr>
-          <w:rFonts w:ascii="Times New Roman" w:hAnsi="Times New Roman" w:cs="Times New Roman"/>
-          <w:sz w:val="24"/>
-          <w:szCs w:val="24"/>
-        </w:rPr>
-        <w:t>DECIMAL(</w:t>
-      </w:r>
-      <w:proofErr w:type="gramEnd"/>
-      <w:r>
-        <w:rPr>
-          <w:rFonts w:ascii="Times New Roman" w:hAnsi="Times New Roman" w:cs="Times New Roman"/>
-          <w:sz w:val="24"/>
-          <w:szCs w:val="24"/>
-        </w:rPr>
-        <w:t>4,3)</w:t>
+        <w:t>peso DECIMAL(4,3)</w:t>
       </w:r>
     </w:p>
     <w:p>
@@ -1477,18 +1239,8 @@
           <w:sz w:val="24"/>
           <w:szCs w:val="24"/>
         </w:rPr>
-        <w:t xml:space="preserve">CREATE TABLE </w:t>
-      </w:r>
-      <w:proofErr w:type="gramStart"/>
-      <w:r>
-        <w:rPr>
-          <w:rFonts w:ascii="Times New Roman" w:hAnsi="Times New Roman" w:cs="Times New Roman"/>
-          <w:sz w:val="24"/>
-          <w:szCs w:val="24"/>
-        </w:rPr>
-        <w:t>plantio(</w:t>
-      </w:r>
-      <w:proofErr w:type="gramEnd"/>
+        <w:t>CREATE TABLE plantio(</w:t>
+      </w:r>
     </w:p>
     <w:p>
       <w:pPr>
@@ -1575,42 +1327,7 @@
           <w:szCs w:val="24"/>
         </w:rPr>
         <w:tab/>
-      </w:r>
-      <w:proofErr w:type="spellStart"/>
-      <w:r>
-        <w:rPr>
-          <w:rFonts w:ascii="Times New Roman" w:hAnsi="Times New Roman" w:cs="Times New Roman"/>
-          <w:sz w:val="24"/>
-          <w:szCs w:val="24"/>
-        </w:rPr>
-        <w:t>funcId</w:t>
-      </w:r>
-      <w:proofErr w:type="spellEnd"/>
-      <w:r>
-        <w:rPr>
-          <w:rFonts w:ascii="Times New Roman" w:hAnsi="Times New Roman" w:cs="Times New Roman"/>
-          <w:sz w:val="24"/>
-          <w:szCs w:val="24"/>
-        </w:rPr>
-        <w:t xml:space="preserve"> INT FOREIGN KEY REFERENCES funcionario(</w:t>
-      </w:r>
-      <w:proofErr w:type="spellStart"/>
-      <w:r>
-        <w:rPr>
-          <w:rFonts w:ascii="Times New Roman" w:hAnsi="Times New Roman" w:cs="Times New Roman"/>
-          <w:sz w:val="24"/>
-          <w:szCs w:val="24"/>
-        </w:rPr>
-        <w:t>funcId</w:t>
-      </w:r>
-      <w:proofErr w:type="spellEnd"/>
-      <w:r>
-        <w:rPr>
-          <w:rFonts w:ascii="Times New Roman" w:hAnsi="Times New Roman" w:cs="Times New Roman"/>
-          <w:sz w:val="24"/>
-          <w:szCs w:val="24"/>
-        </w:rPr>
-        <w:t>),</w:t>
+        <w:t>funcId INT FOREIGN KEY REFERENCES funcionario(funcId),</w:t>
       </w:r>
     </w:p>
     <w:p>
@@ -1628,42 +1345,7 @@
           <w:szCs w:val="24"/>
         </w:rPr>
         <w:tab/>
-      </w:r>
-      <w:proofErr w:type="spellStart"/>
-      <w:r>
-        <w:rPr>
-          <w:rFonts w:ascii="Times New Roman" w:hAnsi="Times New Roman" w:cs="Times New Roman"/>
-          <w:sz w:val="24"/>
-          <w:szCs w:val="24"/>
-        </w:rPr>
-        <w:t>canteiroId</w:t>
-      </w:r>
-      <w:proofErr w:type="spellEnd"/>
-      <w:r>
-        <w:rPr>
-          <w:rFonts w:ascii="Times New Roman" w:hAnsi="Times New Roman" w:cs="Times New Roman"/>
-          <w:sz w:val="24"/>
-          <w:szCs w:val="24"/>
-        </w:rPr>
-        <w:t xml:space="preserve"> INT FOREIGN KEY REFERENCES canteiro(</w:t>
-      </w:r>
-      <w:proofErr w:type="spellStart"/>
-      <w:r>
-        <w:rPr>
-          <w:rFonts w:ascii="Times New Roman" w:hAnsi="Times New Roman" w:cs="Times New Roman"/>
-          <w:sz w:val="24"/>
-          <w:szCs w:val="24"/>
-        </w:rPr>
-        <w:t>canteiroId</w:t>
-      </w:r>
-      <w:proofErr w:type="spellEnd"/>
-      <w:r>
-        <w:rPr>
-          <w:rFonts w:ascii="Times New Roman" w:hAnsi="Times New Roman" w:cs="Times New Roman"/>
-          <w:sz w:val="24"/>
-          <w:szCs w:val="24"/>
-        </w:rPr>
-        <w:t>),</w:t>
+        <w:t>canteiroId INT FOREIGN KEY REFERENCES canteiro(canteiroId),</w:t>
       </w:r>
     </w:p>
     <w:p>
@@ -1733,18 +1415,8 @@
           <w:sz w:val="24"/>
           <w:szCs w:val="24"/>
         </w:rPr>
-        <w:t xml:space="preserve">CREATE TABLE </w:t>
-      </w:r>
-      <w:proofErr w:type="gramStart"/>
-      <w:r>
-        <w:rPr>
-          <w:rFonts w:ascii="Times New Roman" w:hAnsi="Times New Roman" w:cs="Times New Roman"/>
-          <w:sz w:val="24"/>
-          <w:szCs w:val="24"/>
-        </w:rPr>
-        <w:t>colhido(</w:t>
-      </w:r>
-      <w:proofErr w:type="gramEnd"/>
+        <w:t>CREATE TABLE colhido(</w:t>
+      </w:r>
     </w:p>
     <w:p>
       <w:pPr>
@@ -1831,42 +1503,7 @@
           <w:szCs w:val="24"/>
         </w:rPr>
         <w:tab/>
-      </w:r>
-      <w:proofErr w:type="spellStart"/>
-      <w:r>
-        <w:rPr>
-          <w:rFonts w:ascii="Times New Roman" w:hAnsi="Times New Roman" w:cs="Times New Roman"/>
-          <w:sz w:val="24"/>
-          <w:szCs w:val="24"/>
-        </w:rPr>
-        <w:t>funcId</w:t>
-      </w:r>
-      <w:proofErr w:type="spellEnd"/>
-      <w:r>
-        <w:rPr>
-          <w:rFonts w:ascii="Times New Roman" w:hAnsi="Times New Roman" w:cs="Times New Roman"/>
-          <w:sz w:val="24"/>
-          <w:szCs w:val="24"/>
-        </w:rPr>
-        <w:t xml:space="preserve"> INT FOREIGN KEY REFERENCES funcionario(</w:t>
-      </w:r>
-      <w:proofErr w:type="spellStart"/>
-      <w:r>
-        <w:rPr>
-          <w:rFonts w:ascii="Times New Roman" w:hAnsi="Times New Roman" w:cs="Times New Roman"/>
-          <w:sz w:val="24"/>
-          <w:szCs w:val="24"/>
-        </w:rPr>
-        <w:t>funcId</w:t>
-      </w:r>
-      <w:proofErr w:type="spellEnd"/>
-      <w:r>
-        <w:rPr>
-          <w:rFonts w:ascii="Times New Roman" w:hAnsi="Times New Roman" w:cs="Times New Roman"/>
-          <w:sz w:val="24"/>
-          <w:szCs w:val="24"/>
-        </w:rPr>
-        <w:t>),</w:t>
+        <w:t>funcId INT FOREIGN KEY REFERENCES funcionario(funcId),</w:t>
       </w:r>
     </w:p>
     <w:p>
@@ -1884,42 +1521,7 @@
           <w:szCs w:val="24"/>
         </w:rPr>
         <w:tab/>
-      </w:r>
-      <w:proofErr w:type="spellStart"/>
-      <w:r>
-        <w:rPr>
-          <w:rFonts w:ascii="Times New Roman" w:hAnsi="Times New Roman" w:cs="Times New Roman"/>
-          <w:sz w:val="24"/>
-          <w:szCs w:val="24"/>
-        </w:rPr>
-        <w:t>canteiroId</w:t>
-      </w:r>
-      <w:proofErr w:type="spellEnd"/>
-      <w:r>
-        <w:rPr>
-          <w:rFonts w:ascii="Times New Roman" w:hAnsi="Times New Roman" w:cs="Times New Roman"/>
-          <w:sz w:val="24"/>
-          <w:szCs w:val="24"/>
-        </w:rPr>
-        <w:t xml:space="preserve"> INT FOREIGN KEY REFERENCES canteiro(</w:t>
-      </w:r>
-      <w:proofErr w:type="spellStart"/>
-      <w:r>
-        <w:rPr>
-          <w:rFonts w:ascii="Times New Roman" w:hAnsi="Times New Roman" w:cs="Times New Roman"/>
-          <w:sz w:val="24"/>
-          <w:szCs w:val="24"/>
-        </w:rPr>
-        <w:t>canteiroId</w:t>
-      </w:r>
-      <w:proofErr w:type="spellEnd"/>
-      <w:r>
-        <w:rPr>
-          <w:rFonts w:ascii="Times New Roman" w:hAnsi="Times New Roman" w:cs="Times New Roman"/>
-          <w:sz w:val="24"/>
-          <w:szCs w:val="24"/>
-        </w:rPr>
-        <w:t>),</w:t>
+        <w:t>canteiroId INT FOREIGN KEY REFERENCES canteiro(canteiroId),</w:t>
       </w:r>
     </w:p>
     <w:p>
@@ -1973,25 +1575,7 @@
           <w:szCs w:val="24"/>
         </w:rPr>
         <w:tab/>
-        <w:t xml:space="preserve">peso </w:t>
-      </w:r>
-      <w:proofErr w:type="gramStart"/>
-      <w:r>
-        <w:rPr>
-          <w:rFonts w:ascii="Times New Roman" w:hAnsi="Times New Roman" w:cs="Times New Roman"/>
-          <w:sz w:val="24"/>
-          <w:szCs w:val="24"/>
-        </w:rPr>
-        <w:t>DECIMAL(</w:t>
-      </w:r>
-      <w:proofErr w:type="gramEnd"/>
-      <w:r>
-        <w:rPr>
-          <w:rFonts w:ascii="Times New Roman" w:hAnsi="Times New Roman" w:cs="Times New Roman"/>
-          <w:sz w:val="24"/>
-          <w:szCs w:val="24"/>
-        </w:rPr>
-        <w:t>4,3)</w:t>
+        <w:t>peso DECIMAL(4,3)</w:t>
       </w:r>
     </w:p>
     <w:p>
@@ -2036,6 +1620,90 @@
       <w:pPr>
         <w:rPr>
           <w:rFonts w:ascii="Times New Roman" w:hAnsi="Times New Roman" w:cs="Times New Roman"/>
+          <w:sz w:val="24"/>
+          <w:szCs w:val="24"/>
+        </w:rPr>
+      </w:pPr>
+      <w:r>
+        <w:rPr>
+          <w:rFonts w:ascii="Times New Roman" w:hAnsi="Times New Roman" w:cs="Times New Roman"/>
+          <w:sz w:val="24"/>
+          <w:szCs w:val="24"/>
+        </w:rPr>
+        <w:t>SELECT * FROM plantio</w:t>
+      </w:r>
+    </w:p>
+    <w:p>
+      <w:pPr>
+        <w:rPr>
+          <w:rFonts w:ascii="Times New Roman" w:hAnsi="Times New Roman" w:cs="Times New Roman"/>
+          <w:sz w:val="24"/>
+          <w:szCs w:val="24"/>
+        </w:rPr>
+      </w:pPr>
+      <w:r>
+        <w:rPr>
+          <w:rFonts w:ascii="Times New Roman" w:hAnsi="Times New Roman" w:cs="Times New Roman"/>
+          <w:sz w:val="24"/>
+          <w:szCs w:val="24"/>
+        </w:rPr>
+        <w:t>WHERE data &gt; '2017-01-01';</w:t>
+      </w:r>
+    </w:p>
+    <w:p>
+      <w:pPr>
+        <w:rPr>
+          <w:rFonts w:ascii="Times New Roman" w:hAnsi="Times New Roman" w:cs="Times New Roman"/>
+          <w:sz w:val="24"/>
+          <w:szCs w:val="24"/>
+        </w:rPr>
+      </w:pPr>
+      <w:r>
+        <w:rPr>
+          <w:noProof/>
+        </w:rPr>
+        <w:lastRenderedPageBreak/>
+        <w:drawing>
+          <wp:inline distT="0" distB="0" distL="0" distR="0" wp14:anchorId="2E6D3A30" wp14:editId="2F5E1975">
+            <wp:extent cx="3771900" cy="1952625"/>
+            <wp:effectExtent l="0" t="0" r="0" b="9525"/>
+            <wp:docPr id="220749617" name="Imagem 1"/>
+            <wp:cNvGraphicFramePr>
+              <a:graphicFrameLocks xmlns:a="http://schemas.openxmlformats.org/drawingml/2006/main" noChangeAspect="1"/>
+            </wp:cNvGraphicFramePr>
+            <a:graphic xmlns:a="http://schemas.openxmlformats.org/drawingml/2006/main">
+              <a:graphicData uri="http://schemas.openxmlformats.org/drawingml/2006/picture">
+                <pic:pic xmlns:pic="http://schemas.openxmlformats.org/drawingml/2006/picture">
+                  <pic:nvPicPr>
+                    <pic:cNvPr id="220749617" name=""/>
+                    <pic:cNvPicPr/>
+                  </pic:nvPicPr>
+                  <pic:blipFill>
+                    <a:blip r:embed="rId5"/>
+                    <a:stretch>
+                      <a:fillRect/>
+                    </a:stretch>
+                  </pic:blipFill>
+                  <pic:spPr>
+                    <a:xfrm>
+                      <a:off x="0" y="0"/>
+                      <a:ext cx="3771900" cy="1952625"/>
+                    </a:xfrm>
+                    <a:prstGeom prst="rect">
+                      <a:avLst/>
+                    </a:prstGeom>
+                  </pic:spPr>
+                </pic:pic>
+              </a:graphicData>
+            </a:graphic>
+          </wp:inline>
+        </w:drawing>
+      </w:r>
+    </w:p>
+    <w:p>
+      <w:pPr>
+        <w:rPr>
+          <w:rFonts w:ascii="Times New Roman" w:hAnsi="Times New Roman" w:cs="Times New Roman"/>
           <w:b/>
           <w:bCs/>
           <w:sz w:val="24"/>
@@ -2057,6 +1725,89 @@
       <w:pPr>
         <w:rPr>
           <w:rFonts w:ascii="Times New Roman" w:hAnsi="Times New Roman" w:cs="Times New Roman"/>
+          <w:sz w:val="24"/>
+          <w:szCs w:val="24"/>
+        </w:rPr>
+      </w:pPr>
+      <w:r>
+        <w:rPr>
+          <w:rFonts w:ascii="Times New Roman" w:hAnsi="Times New Roman" w:cs="Times New Roman"/>
+          <w:sz w:val="24"/>
+          <w:szCs w:val="24"/>
+        </w:rPr>
+        <w:t>SELECT * FROM funcionario</w:t>
+      </w:r>
+    </w:p>
+    <w:p>
+      <w:pPr>
+        <w:rPr>
+          <w:rFonts w:ascii="Times New Roman" w:hAnsi="Times New Roman" w:cs="Times New Roman"/>
+          <w:sz w:val="24"/>
+          <w:szCs w:val="24"/>
+        </w:rPr>
+      </w:pPr>
+      <w:r>
+        <w:rPr>
+          <w:rFonts w:ascii="Times New Roman" w:hAnsi="Times New Roman" w:cs="Times New Roman"/>
+          <w:sz w:val="24"/>
+          <w:szCs w:val="24"/>
+        </w:rPr>
+        <w:t>WHERE idade &lt; 18 OR idade &gt; 60;</w:t>
+      </w:r>
+    </w:p>
+    <w:p>
+      <w:pPr>
+        <w:rPr>
+          <w:rFonts w:ascii="Times New Roman" w:hAnsi="Times New Roman" w:cs="Times New Roman"/>
+          <w:sz w:val="24"/>
+          <w:szCs w:val="24"/>
+        </w:rPr>
+      </w:pPr>
+      <w:r>
+        <w:rPr>
+          <w:noProof/>
+        </w:rPr>
+        <w:drawing>
+          <wp:inline distT="0" distB="0" distL="0" distR="0" wp14:anchorId="5B7F5F17" wp14:editId="406FD869">
+            <wp:extent cx="1943100" cy="1019175"/>
+            <wp:effectExtent l="0" t="0" r="0" b="9525"/>
+            <wp:docPr id="387429841" name="Imagem 1"/>
+            <wp:cNvGraphicFramePr>
+              <a:graphicFrameLocks xmlns:a="http://schemas.openxmlformats.org/drawingml/2006/main" noChangeAspect="1"/>
+            </wp:cNvGraphicFramePr>
+            <a:graphic xmlns:a="http://schemas.openxmlformats.org/drawingml/2006/main">
+              <a:graphicData uri="http://schemas.openxmlformats.org/drawingml/2006/picture">
+                <pic:pic xmlns:pic="http://schemas.openxmlformats.org/drawingml/2006/picture">
+                  <pic:nvPicPr>
+                    <pic:cNvPr id="387429841" name=""/>
+                    <pic:cNvPicPr/>
+                  </pic:nvPicPr>
+                  <pic:blipFill>
+                    <a:blip r:embed="rId6"/>
+                    <a:stretch>
+                      <a:fillRect/>
+                    </a:stretch>
+                  </pic:blipFill>
+                  <pic:spPr>
+                    <a:xfrm>
+                      <a:off x="0" y="0"/>
+                      <a:ext cx="1943100" cy="1019175"/>
+                    </a:xfrm>
+                    <a:prstGeom prst="rect">
+                      <a:avLst/>
+                    </a:prstGeom>
+                  </pic:spPr>
+                </pic:pic>
+              </a:graphicData>
+            </a:graphic>
+          </wp:inline>
+        </w:drawing>
+      </w:r>
+    </w:p>
+    <w:p>
+      <w:pPr>
+        <w:rPr>
+          <w:rFonts w:ascii="Times New Roman" w:hAnsi="Times New Roman" w:cs="Times New Roman"/>
           <w:b/>
           <w:bCs/>
           <w:sz w:val="24"/>
@@ -2078,6 +1829,219 @@
       <w:pPr>
         <w:rPr>
           <w:rFonts w:ascii="Times New Roman" w:hAnsi="Times New Roman" w:cs="Times New Roman"/>
+          <w:sz w:val="24"/>
+          <w:szCs w:val="24"/>
+        </w:rPr>
+      </w:pPr>
+      <w:r>
+        <w:rPr>
+          <w:rFonts w:ascii="Times New Roman" w:hAnsi="Times New Roman" w:cs="Times New Roman"/>
+          <w:sz w:val="24"/>
+          <w:szCs w:val="24"/>
+        </w:rPr>
+        <w:t>GO</w:t>
+      </w:r>
+    </w:p>
+    <w:p>
+      <w:pPr>
+        <w:rPr>
+          <w:rFonts w:ascii="Times New Roman" w:hAnsi="Times New Roman" w:cs="Times New Roman"/>
+          <w:sz w:val="24"/>
+          <w:szCs w:val="24"/>
+        </w:rPr>
+      </w:pPr>
+      <w:r>
+        <w:rPr>
+          <w:rFonts w:ascii="Times New Roman" w:hAnsi="Times New Roman" w:cs="Times New Roman"/>
+          <w:sz w:val="24"/>
+          <w:szCs w:val="24"/>
+        </w:rPr>
+        <w:t xml:space="preserve">CREATE PROCEDURE </w:t>
+      </w:r>
+      <w:proofErr w:type="spellStart"/>
+      <w:r>
+        <w:rPr>
+          <w:rFonts w:ascii="Times New Roman" w:hAnsi="Times New Roman" w:cs="Times New Roman"/>
+          <w:sz w:val="24"/>
+          <w:szCs w:val="24"/>
+        </w:rPr>
+        <w:t>colhidofunc</w:t>
+      </w:r>
+      <w:proofErr w:type="spellEnd"/>
+    </w:p>
+    <w:p>
+      <w:pPr>
+        <w:rPr>
+          <w:rFonts w:ascii="Times New Roman" w:hAnsi="Times New Roman" w:cs="Times New Roman"/>
+          <w:sz w:val="24"/>
+          <w:szCs w:val="24"/>
+        </w:rPr>
+      </w:pPr>
+      <w:r>
+        <w:rPr>
+          <w:rFonts w:ascii="Times New Roman" w:hAnsi="Times New Roman" w:cs="Times New Roman"/>
+          <w:sz w:val="24"/>
+          <w:szCs w:val="24"/>
+        </w:rPr>
+        <w:t>@idfunc INT</w:t>
+      </w:r>
+    </w:p>
+    <w:p>
+      <w:pPr>
+        <w:rPr>
+          <w:rFonts w:ascii="Times New Roman" w:hAnsi="Times New Roman" w:cs="Times New Roman"/>
+          <w:sz w:val="24"/>
+          <w:szCs w:val="24"/>
+        </w:rPr>
+      </w:pPr>
+      <w:r>
+        <w:rPr>
+          <w:rFonts w:ascii="Times New Roman" w:hAnsi="Times New Roman" w:cs="Times New Roman"/>
+          <w:sz w:val="24"/>
+          <w:szCs w:val="24"/>
+        </w:rPr>
+        <w:t>AS</w:t>
+      </w:r>
+    </w:p>
+    <w:p>
+      <w:pPr>
+        <w:rPr>
+          <w:rFonts w:ascii="Times New Roman" w:hAnsi="Times New Roman" w:cs="Times New Roman"/>
+          <w:sz w:val="24"/>
+          <w:szCs w:val="24"/>
+        </w:rPr>
+      </w:pPr>
+      <w:r>
+        <w:rPr>
+          <w:rFonts w:ascii="Times New Roman" w:hAnsi="Times New Roman" w:cs="Times New Roman"/>
+          <w:sz w:val="24"/>
+          <w:szCs w:val="24"/>
+        </w:rPr>
+        <w:t>BEGIN</w:t>
+      </w:r>
+    </w:p>
+    <w:p>
+      <w:pPr>
+        <w:rPr>
+          <w:rFonts w:ascii="Times New Roman" w:hAnsi="Times New Roman" w:cs="Times New Roman"/>
+          <w:sz w:val="24"/>
+          <w:szCs w:val="24"/>
+        </w:rPr>
+      </w:pPr>
+      <w:r>
+        <w:rPr>
+          <w:rFonts w:ascii="Times New Roman" w:hAnsi="Times New Roman" w:cs="Times New Roman"/>
+          <w:sz w:val="24"/>
+          <w:szCs w:val="24"/>
+        </w:rPr>
+        <w:t>SELECT * FROM colhido</w:t>
+      </w:r>
+    </w:p>
+    <w:p>
+      <w:pPr>
+        <w:rPr>
+          <w:rFonts w:ascii="Times New Roman" w:hAnsi="Times New Roman" w:cs="Times New Roman"/>
+          <w:sz w:val="24"/>
+          <w:szCs w:val="24"/>
+        </w:rPr>
+      </w:pPr>
+      <w:r>
+        <w:rPr>
+          <w:rFonts w:ascii="Times New Roman" w:hAnsi="Times New Roman" w:cs="Times New Roman"/>
+          <w:sz w:val="24"/>
+          <w:szCs w:val="24"/>
+        </w:rPr>
+        <w:t xml:space="preserve">WHERE </w:t>
+      </w:r>
+      <w:proofErr w:type="spellStart"/>
+      <w:r>
+        <w:rPr>
+          <w:rFonts w:ascii="Times New Roman" w:hAnsi="Times New Roman" w:cs="Times New Roman"/>
+          <w:sz w:val="24"/>
+          <w:szCs w:val="24"/>
+        </w:rPr>
+        <w:t>colhido.funcId</w:t>
+      </w:r>
+      <w:proofErr w:type="spellEnd"/>
+      <w:r>
+        <w:rPr>
+          <w:rFonts w:ascii="Times New Roman" w:hAnsi="Times New Roman" w:cs="Times New Roman"/>
+          <w:sz w:val="24"/>
+          <w:szCs w:val="24"/>
+        </w:rPr>
+        <w:t xml:space="preserve"> = @idfunc</w:t>
+      </w:r>
+    </w:p>
+    <w:p>
+      <w:pPr>
+        <w:rPr>
+          <w:rFonts w:ascii="Times New Roman" w:hAnsi="Times New Roman" w:cs="Times New Roman"/>
+          <w:sz w:val="24"/>
+          <w:szCs w:val="24"/>
+        </w:rPr>
+      </w:pPr>
+      <w:r>
+        <w:rPr>
+          <w:rFonts w:ascii="Times New Roman" w:hAnsi="Times New Roman" w:cs="Times New Roman"/>
+          <w:sz w:val="24"/>
+          <w:szCs w:val="24"/>
+        </w:rPr>
+        <w:t>END;</w:t>
+      </w:r>
+    </w:p>
+    <w:p>
+      <w:pPr>
+        <w:rPr>
+          <w:rFonts w:ascii="Times New Roman" w:hAnsi="Times New Roman" w:cs="Times New Roman"/>
+          <w:sz w:val="24"/>
+          <w:szCs w:val="24"/>
+        </w:rPr>
+      </w:pPr>
+      <w:r>
+        <w:rPr>
+          <w:noProof/>
+        </w:rPr>
+        <w:drawing>
+          <wp:inline distT="0" distB="0" distL="0" distR="0" wp14:anchorId="012A0890" wp14:editId="44972659">
+            <wp:extent cx="4286250" cy="771525"/>
+            <wp:effectExtent l="0" t="0" r="0" b="9525"/>
+            <wp:docPr id="382195197" name="Imagem 1"/>
+            <wp:cNvGraphicFramePr>
+              <a:graphicFrameLocks xmlns:a="http://schemas.openxmlformats.org/drawingml/2006/main" noChangeAspect="1"/>
+            </wp:cNvGraphicFramePr>
+            <a:graphic xmlns:a="http://schemas.openxmlformats.org/drawingml/2006/main">
+              <a:graphicData uri="http://schemas.openxmlformats.org/drawingml/2006/picture">
+                <pic:pic xmlns:pic="http://schemas.openxmlformats.org/drawingml/2006/picture">
+                  <pic:nvPicPr>
+                    <pic:cNvPr id="382195197" name=""/>
+                    <pic:cNvPicPr/>
+                  </pic:nvPicPr>
+                  <pic:blipFill>
+                    <a:blip r:embed="rId7"/>
+                    <a:stretch>
+                      <a:fillRect/>
+                    </a:stretch>
+                  </pic:blipFill>
+                  <pic:spPr>
+                    <a:xfrm>
+                      <a:off x="0" y="0"/>
+                      <a:ext cx="4286250" cy="771525"/>
+                    </a:xfrm>
+                    <a:prstGeom prst="rect">
+                      <a:avLst/>
+                    </a:prstGeom>
+                  </pic:spPr>
+                </pic:pic>
+              </a:graphicData>
+            </a:graphic>
+          </wp:inline>
+        </w:drawing>
+      </w:r>
+    </w:p>
+    <w:p>
+      <w:pPr>
+        <w:rPr>
+          <w:rFonts w:ascii="Times New Roman" w:hAnsi="Times New Roman" w:cs="Times New Roman"/>
           <w:b/>
           <w:bCs/>
           <w:sz w:val="24"/>
@@ -2120,170 +2084,63 @@
       <w:pPr>
         <w:rPr>
           <w:rFonts w:ascii="Times New Roman" w:hAnsi="Times New Roman" w:cs="Times New Roman"/>
-          <w:sz w:val="28"/>
-          <w:szCs w:val="28"/>
-        </w:rPr>
-      </w:pPr>
-      <w:r>
-        <w:rPr>
-          <w:rFonts w:ascii="Times New Roman" w:hAnsi="Times New Roman" w:cs="Times New Roman"/>
-          <w:sz w:val="28"/>
-          <w:szCs w:val="28"/>
-        </w:rPr>
-        <w:t xml:space="preserve">Um </w:t>
-      </w:r>
-      <w:r>
-        <w:rPr>
-          <w:rFonts w:ascii="Times New Roman" w:hAnsi="Times New Roman" w:cs="Times New Roman"/>
-          <w:sz w:val="28"/>
-          <w:szCs w:val="28"/>
-        </w:rPr>
-        <w:t>D</w:t>
-      </w:r>
-      <w:r>
-        <w:rPr>
-          <w:rFonts w:ascii="Times New Roman" w:hAnsi="Times New Roman" w:cs="Times New Roman"/>
-          <w:sz w:val="28"/>
-          <w:szCs w:val="28"/>
-        </w:rPr>
-        <w:t xml:space="preserve">ata Warehouse é um repositório central de informações que podem ser analisadas para tomar decisões mais adequadas. Os dados fluem de sistemas transacionais, bancos de dados relacionais e de outras fontes para o </w:t>
-      </w:r>
-      <w:r>
-        <w:rPr>
-          <w:rFonts w:ascii="Times New Roman" w:hAnsi="Times New Roman" w:cs="Times New Roman"/>
-          <w:sz w:val="28"/>
-          <w:szCs w:val="28"/>
-        </w:rPr>
-        <w:t>D</w:t>
-      </w:r>
-      <w:r>
-        <w:rPr>
-          <w:rFonts w:ascii="Times New Roman" w:hAnsi="Times New Roman" w:cs="Times New Roman"/>
-          <w:sz w:val="28"/>
-          <w:szCs w:val="28"/>
-        </w:rPr>
-        <w:t xml:space="preserve">ata </w:t>
-      </w:r>
-      <w:r>
-        <w:rPr>
-          <w:rFonts w:ascii="Times New Roman" w:hAnsi="Times New Roman" w:cs="Times New Roman"/>
-          <w:sz w:val="28"/>
-          <w:szCs w:val="28"/>
-        </w:rPr>
-        <w:t xml:space="preserve">Warehouse, sendo o objetivo principal facilitar a análise e a geração </w:t>
-      </w:r>
-      <w:r>
-        <w:rPr>
-          <w:rFonts w:ascii="Times New Roman" w:hAnsi="Times New Roman" w:cs="Times New Roman"/>
+          <w:b/>
+          <w:bCs/>
+          <w:sz w:val="28"/>
+          <w:szCs w:val="28"/>
+        </w:rPr>
+      </w:pPr>
+      <w:r>
+        <w:rPr>
+          <w:rFonts w:ascii="Times New Roman" w:hAnsi="Times New Roman" w:cs="Times New Roman"/>
+          <w:b/>
+          <w:bCs/>
+          <w:sz w:val="28"/>
+          <w:szCs w:val="28"/>
+        </w:rPr>
+        <w:t>4)</w:t>
+      </w:r>
+    </w:p>
+    <w:p>
+      <w:pPr>
+        <w:rPr>
+          <w:rFonts w:ascii="Times New Roman" w:hAnsi="Times New Roman" w:cs="Times New Roman"/>
+          <w:b/>
+          <w:bCs/>
+          <w:sz w:val="28"/>
+          <w:szCs w:val="28"/>
+        </w:rPr>
+      </w:pPr>
+      <w:r>
+        <w:rPr>
+          <w:rFonts w:ascii="Times New Roman" w:hAnsi="Times New Roman" w:cs="Times New Roman"/>
+          <w:b/>
+          <w:bCs/>
+          <w:sz w:val="28"/>
+          <w:szCs w:val="28"/>
+        </w:rPr>
+        <w:t>5)</w:t>
+      </w:r>
+    </w:p>
+    <w:p>
+      <w:pPr>
+        <w:rPr>
+          <w:rFonts w:ascii="Times New Roman" w:hAnsi="Times New Roman" w:cs="Times New Roman"/>
+          <w:b/>
+          <w:bCs/>
+          <w:sz w:val="28"/>
+          <w:szCs w:val="28"/>
+        </w:rPr>
+      </w:pPr>
+      <w:r>
+        <w:rPr>
+          <w:rFonts w:ascii="Times New Roman" w:hAnsi="Times New Roman" w:cs="Times New Roman"/>
+          <w:b/>
+          <w:bCs/>
           <w:sz w:val="28"/>
           <w:szCs w:val="28"/>
         </w:rPr>
         <w:lastRenderedPageBreak/>
-        <w:t xml:space="preserve">de relatórios. Os bancos de dados tradicionais são focados em transações diárias que envolvem manutenção envolvendo os comandos INSERT, UPDATE e DELETE usando o modelo de tabelas relacionais. Por outro lado, as Data </w:t>
-      </w:r>
-      <w:proofErr w:type="spellStart"/>
-      <w:r>
-        <w:rPr>
-          <w:rFonts w:ascii="Times New Roman" w:hAnsi="Times New Roman" w:cs="Times New Roman"/>
-          <w:sz w:val="28"/>
-          <w:szCs w:val="28"/>
-        </w:rPr>
-        <w:t>Warehouses</w:t>
-      </w:r>
-      <w:proofErr w:type="spellEnd"/>
-      <w:r>
-        <w:rPr>
-          <w:rFonts w:ascii="Times New Roman" w:hAnsi="Times New Roman" w:cs="Times New Roman"/>
-          <w:sz w:val="28"/>
-          <w:szCs w:val="28"/>
-        </w:rPr>
-        <w:t xml:space="preserve"> lidam com um volume muito maior de dados</w:t>
-      </w:r>
-      <w:r>
-        <w:rPr>
-          <w:rFonts w:ascii="Times New Roman" w:hAnsi="Times New Roman" w:cs="Times New Roman"/>
-          <w:sz w:val="28"/>
-          <w:szCs w:val="28"/>
-        </w:rPr>
-        <w:t xml:space="preserve"> históricos</w:t>
-      </w:r>
-      <w:r>
-        <w:rPr>
-          <w:rFonts w:ascii="Times New Roman" w:hAnsi="Times New Roman" w:cs="Times New Roman"/>
-          <w:sz w:val="28"/>
-          <w:szCs w:val="28"/>
-        </w:rPr>
-        <w:t xml:space="preserve"> e organiza os dados </w:t>
-      </w:r>
-      <w:r>
-        <w:rPr>
-          <w:rFonts w:ascii="Times New Roman" w:hAnsi="Times New Roman" w:cs="Times New Roman"/>
-          <w:sz w:val="28"/>
-          <w:szCs w:val="28"/>
-        </w:rPr>
-        <w:t>em estruturas multidimensionais que permitem análises, consultas rápidas e complexas.</w:t>
-      </w:r>
-    </w:p>
-    <w:p>
-      <w:pPr>
-        <w:rPr>
-          <w:rFonts w:ascii="Times New Roman" w:hAnsi="Times New Roman" w:cs="Times New Roman"/>
-          <w:b/>
-          <w:bCs/>
-          <w:sz w:val="28"/>
-          <w:szCs w:val="28"/>
-        </w:rPr>
-      </w:pPr>
-      <w:r>
-        <w:rPr>
-          <w:rFonts w:ascii="Times New Roman" w:hAnsi="Times New Roman" w:cs="Times New Roman"/>
-          <w:b/>
-          <w:bCs/>
-          <w:sz w:val="28"/>
-          <w:szCs w:val="28"/>
-        </w:rPr>
-        <w:t>4)</w:t>
-      </w:r>
-    </w:p>
-    <w:p>
-      <w:pPr>
-        <w:rPr>
-          <w:rFonts w:ascii="Times New Roman" w:hAnsi="Times New Roman" w:cs="Times New Roman"/>
-          <w:b/>
-          <w:bCs/>
-          <w:sz w:val="28"/>
-          <w:szCs w:val="28"/>
-        </w:rPr>
-      </w:pPr>
-      <w:r>
-        <w:rPr>
-          <w:rFonts w:ascii="Times New Roman" w:hAnsi="Times New Roman" w:cs="Times New Roman"/>
-          <w:b/>
-          <w:bCs/>
-          <w:sz w:val="28"/>
-          <w:szCs w:val="28"/>
-        </w:rPr>
-        <w:t>5)</w:t>
-      </w:r>
-    </w:p>
-    <w:p>
-      <w:pPr>
-        <w:rPr>
-          <w:rFonts w:ascii="Times New Roman" w:hAnsi="Times New Roman" w:cs="Times New Roman"/>
-          <w:b/>
-          <w:bCs/>
-          <w:sz w:val="28"/>
-          <w:szCs w:val="28"/>
-        </w:rPr>
-      </w:pPr>
-      <w:r>
-        <w:rPr>
-          <w:rFonts w:ascii="Times New Roman" w:hAnsi="Times New Roman" w:cs="Times New Roman"/>
-          <w:b/>
-          <w:bCs/>
-          <w:sz w:val="28"/>
-          <w:szCs w:val="28"/>
-        </w:rPr>
         <w:t>6)</w:t>
       </w:r>
     </w:p>

</xml_diff>

<commit_message>
Terminei a parte prática da lista de BD2
</commit_message>
<xml_diff>
--- a/periodo-4/BANCO DE DADOS II/Lista de Exercícios/LISTA 3 - RESOLUÇÃO.docx
+++ b/periodo-4/BANCO DE DADOS II/Lista de Exercícios/LISTA 3 - RESOLUÇÃO.docx
@@ -1,6 +1,6 @@
 
 <file path=word/document.xml><?xml version="1.0" encoding="utf-8"?>
-<w:document xmlns:wpc="http://schemas.microsoft.com/office/word/2010/wordprocessingCanvas" xmlns:cx="http://schemas.microsoft.com/office/drawing/2014/chartex" xmlns:cx1="http://schemas.microsoft.com/office/drawing/2015/9/8/chartex" xmlns:cx2="http://schemas.microsoft.com/office/drawing/2015/10/21/chartex" xmlns:cx3="http://schemas.microsoft.com/office/drawing/2016/5/9/chartex" xmlns:cx4="http://schemas.microsoft.com/office/drawing/2016/5/10/chartex" xmlns:cx5="http://schemas.microsoft.com/office/drawing/2016/5/11/chartex" xmlns:cx6="http://schemas.microsoft.com/office/drawing/2016/5/12/chartex" xmlns:cx7="http://schemas.microsoft.com/office/drawing/2016/5/13/chartex" xmlns:cx8="http://schemas.microsoft.com/office/drawing/2016/5/14/chartex" xmlns:mc="http://schemas.openxmlformats.org/markup-compatibility/2006" xmlns:aink="http://schemas.microsoft.com/office/drawing/2016/ink" xmlns:am3d="http://schemas.microsoft.com/office/drawing/2017/model3d" xmlns:o="urn:schemas-microsoft-com:office:office" xmlns:oel="http://schemas.microsoft.com/office/2019/extlst" xmlns:r="http://schemas.openxmlformats.org/officeDocument/2006/relationships" xmlns:m="http://schemas.openxmlformats.org/officeDocument/2006/math" xmlns:v="urn:schemas-microsoft-com:vml" xmlns:wp14="http://schemas.microsoft.com/office/word/2010/wordprocessingDrawing" xmlns:wp="http://schemas.openxmlformats.org/drawingml/2006/wordprocessingDrawing" xmlns:w10="urn:schemas-microsoft-com:office:word" xmlns:w="http://schemas.openxmlformats.org/wordprocessingml/2006/main" xmlns:w14="http://schemas.microsoft.com/office/word/2010/wordml" xmlns:w15="http://schemas.microsoft.com/office/word/2012/wordml" xmlns:w16cex="http://schemas.microsoft.com/office/word/2018/wordml/cex" xmlns:w16cid="http://schemas.microsoft.com/office/word/2016/wordml/cid" xmlns:w16="http://schemas.microsoft.com/office/word/2018/wordml" xmlns:w16du="http://schemas.microsoft.com/office/word/2023/wordml/word16du" xmlns:w16sdtdh="http://schemas.microsoft.com/office/word/2020/wordml/sdtdatahash" xmlns:w16se="http://schemas.microsoft.com/office/word/2015/wordml/symex" xmlns:wpg="http://schemas.microsoft.com/office/word/2010/wordprocessingGroup" xmlns:wpi="http://schemas.microsoft.com/office/word/2010/wordprocessingInk" xmlns:wne="http://schemas.microsoft.com/office/word/2006/wordml" xmlns:wps="http://schemas.microsoft.com/office/word/2010/wordprocessingShape" mc:Ignorable="w14 w15 w16se w16cid w16 w16cex w16sdtdh wp14">
+<w:document xmlns:wpc="http://schemas.microsoft.com/office/word/2010/wordprocessingCanvas" xmlns:cx="http://schemas.microsoft.com/office/drawing/2014/chartex" xmlns:cx1="http://schemas.microsoft.com/office/drawing/2015/9/8/chartex" xmlns:cx2="http://schemas.microsoft.com/office/drawing/2015/10/21/chartex" xmlns:cx3="http://schemas.microsoft.com/office/drawing/2016/5/9/chartex" xmlns:cx4="http://schemas.microsoft.com/office/drawing/2016/5/10/chartex" xmlns:cx5="http://schemas.microsoft.com/office/drawing/2016/5/11/chartex" xmlns:cx6="http://schemas.microsoft.com/office/drawing/2016/5/12/chartex" xmlns:cx7="http://schemas.microsoft.com/office/drawing/2016/5/13/chartex" xmlns:cx8="http://schemas.microsoft.com/office/drawing/2016/5/14/chartex" xmlns:mc="http://schemas.openxmlformats.org/markup-compatibility/2006" xmlns:aink="http://schemas.microsoft.com/office/drawing/2016/ink" xmlns:am3d="http://schemas.microsoft.com/office/drawing/2017/model3d" xmlns:o="urn:schemas-microsoft-com:office:office" xmlns:oel="http://schemas.microsoft.com/office/2019/extlst" xmlns:r="http://schemas.openxmlformats.org/officeDocument/2006/relationships" xmlns:m="http://schemas.openxmlformats.org/officeDocument/2006/math" xmlns:v="urn:schemas-microsoft-com:vml" xmlns:wp14="http://schemas.microsoft.com/office/word/2010/wordprocessingDrawing" xmlns:wp="http://schemas.openxmlformats.org/drawingml/2006/wordprocessingDrawing" xmlns:w10="urn:schemas-microsoft-com:office:word" xmlns:w="http://schemas.openxmlformats.org/wordprocessingml/2006/main" xmlns:w14="http://schemas.microsoft.com/office/word/2010/wordml" xmlns:w15="http://schemas.microsoft.com/office/word/2012/wordml" xmlns:w16cex="http://schemas.microsoft.com/office/word/2018/wordml/cex" xmlns:w16cid="http://schemas.microsoft.com/office/word/2016/wordml/cid" xmlns:w16="http://schemas.microsoft.com/office/word/2018/wordml" xmlns:w16sdtdh="http://schemas.microsoft.com/office/word/2020/wordml/sdtdatahash" xmlns:w16se="http://schemas.microsoft.com/office/word/2015/wordml/symex" xmlns:wpg="http://schemas.microsoft.com/office/word/2010/wordprocessingGroup" xmlns:wpi="http://schemas.microsoft.com/office/word/2010/wordprocessingInk" xmlns:wne="http://schemas.microsoft.com/office/word/2006/wordml" xmlns:wps="http://schemas.microsoft.com/office/word/2010/wordprocessingShape" mc:Ignorable="w14 w15 w16se w16cid w16 w16cex w16sdtdh wp14">
   <w:body>
     <w:p>
       <w:pPr>
@@ -102,15 +102,15 @@
       <w:pPr>
         <w:rPr>
           <w:rFonts w:ascii="Times New Roman" w:hAnsi="Times New Roman" w:cs="Times New Roman"/>
-          <w:sz w:val="28"/>
-          <w:szCs w:val="28"/>
-        </w:rPr>
-      </w:pPr>
-      <w:r>
-        <w:rPr>
-          <w:rFonts w:ascii="Times New Roman" w:hAnsi="Times New Roman" w:cs="Times New Roman"/>
-          <w:sz w:val="28"/>
-          <w:szCs w:val="28"/>
+          <w:sz w:val="24"/>
+          <w:szCs w:val="24"/>
+        </w:rPr>
+      </w:pPr>
+      <w:r>
+        <w:rPr>
+          <w:rFonts w:ascii="Times New Roman" w:hAnsi="Times New Roman" w:cs="Times New Roman"/>
+          <w:sz w:val="24"/>
+          <w:szCs w:val="24"/>
         </w:rPr>
         <w:t>GO</w:t>
       </w:r>
@@ -119,15 +119,15 @@
       <w:pPr>
         <w:rPr>
           <w:rFonts w:ascii="Times New Roman" w:hAnsi="Times New Roman" w:cs="Times New Roman"/>
-          <w:sz w:val="28"/>
-          <w:szCs w:val="28"/>
-        </w:rPr>
-      </w:pPr>
-      <w:r>
-        <w:rPr>
-          <w:rFonts w:ascii="Times New Roman" w:hAnsi="Times New Roman" w:cs="Times New Roman"/>
-          <w:sz w:val="28"/>
-          <w:szCs w:val="28"/>
+          <w:sz w:val="24"/>
+          <w:szCs w:val="24"/>
+        </w:rPr>
+      </w:pPr>
+      <w:r>
+        <w:rPr>
+          <w:rFonts w:ascii="Times New Roman" w:hAnsi="Times New Roman" w:cs="Times New Roman"/>
+          <w:sz w:val="24"/>
+          <w:szCs w:val="24"/>
         </w:rPr>
         <w:t xml:space="preserve">CREATE PROCEDURE </w:t>
       </w:r>
@@ -135,8 +135,8 @@
       <w:r>
         <w:rPr>
           <w:rFonts w:ascii="Times New Roman" w:hAnsi="Times New Roman" w:cs="Times New Roman"/>
-          <w:sz w:val="28"/>
-          <w:szCs w:val="28"/>
+          <w:sz w:val="24"/>
+          <w:szCs w:val="24"/>
         </w:rPr>
         <w:t>excluirsubcat</w:t>
       </w:r>
@@ -146,15 +146,15 @@
       <w:pPr>
         <w:rPr>
           <w:rFonts w:ascii="Times New Roman" w:hAnsi="Times New Roman" w:cs="Times New Roman"/>
-          <w:sz w:val="28"/>
-          <w:szCs w:val="28"/>
-        </w:rPr>
-      </w:pPr>
-      <w:r>
-        <w:rPr>
-          <w:rFonts w:ascii="Times New Roman" w:hAnsi="Times New Roman" w:cs="Times New Roman"/>
-          <w:sz w:val="28"/>
-          <w:szCs w:val="28"/>
+          <w:sz w:val="24"/>
+          <w:szCs w:val="24"/>
+        </w:rPr>
+      </w:pPr>
+      <w:r>
+        <w:rPr>
+          <w:rFonts w:ascii="Times New Roman" w:hAnsi="Times New Roman" w:cs="Times New Roman"/>
+          <w:sz w:val="24"/>
+          <w:szCs w:val="24"/>
         </w:rPr>
         <w:t>AS</w:t>
       </w:r>
@@ -163,15 +163,15 @@
       <w:pPr>
         <w:rPr>
           <w:rFonts w:ascii="Times New Roman" w:hAnsi="Times New Roman" w:cs="Times New Roman"/>
-          <w:sz w:val="28"/>
-          <w:szCs w:val="28"/>
-        </w:rPr>
-      </w:pPr>
-      <w:r>
-        <w:rPr>
-          <w:rFonts w:ascii="Times New Roman" w:hAnsi="Times New Roman" w:cs="Times New Roman"/>
-          <w:sz w:val="28"/>
-          <w:szCs w:val="28"/>
+          <w:sz w:val="24"/>
+          <w:szCs w:val="24"/>
+        </w:rPr>
+      </w:pPr>
+      <w:r>
+        <w:rPr>
+          <w:rFonts w:ascii="Times New Roman" w:hAnsi="Times New Roman" w:cs="Times New Roman"/>
+          <w:sz w:val="24"/>
+          <w:szCs w:val="24"/>
         </w:rPr>
         <w:t>BEGIN</w:t>
       </w:r>
@@ -180,15 +180,15 @@
       <w:pPr>
         <w:rPr>
           <w:rFonts w:ascii="Times New Roman" w:hAnsi="Times New Roman" w:cs="Times New Roman"/>
-          <w:sz w:val="28"/>
-          <w:szCs w:val="28"/>
-        </w:rPr>
-      </w:pPr>
-      <w:r>
-        <w:rPr>
-          <w:rFonts w:ascii="Times New Roman" w:hAnsi="Times New Roman" w:cs="Times New Roman"/>
-          <w:sz w:val="28"/>
-          <w:szCs w:val="28"/>
+          <w:sz w:val="24"/>
+          <w:szCs w:val="24"/>
+        </w:rPr>
+      </w:pPr>
+      <w:r>
+        <w:rPr>
+          <w:rFonts w:ascii="Times New Roman" w:hAnsi="Times New Roman" w:cs="Times New Roman"/>
+          <w:sz w:val="24"/>
+          <w:szCs w:val="24"/>
         </w:rPr>
         <w:t xml:space="preserve">    DECLARE @subcategoria_id INT;</w:t>
       </w:r>
@@ -197,15 +197,15 @@
       <w:pPr>
         <w:rPr>
           <w:rFonts w:ascii="Times New Roman" w:hAnsi="Times New Roman" w:cs="Times New Roman"/>
-          <w:sz w:val="28"/>
-          <w:szCs w:val="28"/>
-        </w:rPr>
-      </w:pPr>
-      <w:r>
-        <w:rPr>
-          <w:rFonts w:ascii="Times New Roman" w:hAnsi="Times New Roman" w:cs="Times New Roman"/>
-          <w:sz w:val="28"/>
-          <w:szCs w:val="28"/>
+          <w:sz w:val="24"/>
+          <w:szCs w:val="24"/>
+        </w:rPr>
+      </w:pPr>
+      <w:r>
+        <w:rPr>
+          <w:rFonts w:ascii="Times New Roman" w:hAnsi="Times New Roman" w:cs="Times New Roman"/>
+          <w:sz w:val="24"/>
+          <w:szCs w:val="24"/>
         </w:rPr>
         <w:t xml:space="preserve">    DECLARE </w:t>
       </w:r>
@@ -213,8 +213,8 @@
       <w:r>
         <w:rPr>
           <w:rFonts w:ascii="Times New Roman" w:hAnsi="Times New Roman" w:cs="Times New Roman"/>
-          <w:sz w:val="28"/>
-          <w:szCs w:val="28"/>
+          <w:sz w:val="24"/>
+          <w:szCs w:val="24"/>
         </w:rPr>
         <w:t>cursor_subcategorias</w:t>
       </w:r>
@@ -222,8 +222,8 @@
       <w:r>
         <w:rPr>
           <w:rFonts w:ascii="Times New Roman" w:hAnsi="Times New Roman" w:cs="Times New Roman"/>
-          <w:sz w:val="28"/>
-          <w:szCs w:val="28"/>
+          <w:sz w:val="24"/>
+          <w:szCs w:val="24"/>
         </w:rPr>
         <w:t xml:space="preserve"> CURSOR FOR</w:t>
       </w:r>
@@ -232,15 +232,15 @@
       <w:pPr>
         <w:rPr>
           <w:rFonts w:ascii="Times New Roman" w:hAnsi="Times New Roman" w:cs="Times New Roman"/>
-          <w:sz w:val="28"/>
-          <w:szCs w:val="28"/>
-        </w:rPr>
-      </w:pPr>
-      <w:r>
-        <w:rPr>
-          <w:rFonts w:ascii="Times New Roman" w:hAnsi="Times New Roman" w:cs="Times New Roman"/>
-          <w:sz w:val="28"/>
-          <w:szCs w:val="28"/>
+          <w:sz w:val="24"/>
+          <w:szCs w:val="24"/>
+        </w:rPr>
+      </w:pPr>
+      <w:r>
+        <w:rPr>
+          <w:rFonts w:ascii="Times New Roman" w:hAnsi="Times New Roman" w:cs="Times New Roman"/>
+          <w:sz w:val="24"/>
+          <w:szCs w:val="24"/>
         </w:rPr>
         <w:t xml:space="preserve">    SELECT </w:t>
       </w:r>
@@ -248,8 +248,8 @@
       <w:r>
         <w:rPr>
           <w:rFonts w:ascii="Times New Roman" w:hAnsi="Times New Roman" w:cs="Times New Roman"/>
-          <w:sz w:val="28"/>
-          <w:szCs w:val="28"/>
+          <w:sz w:val="24"/>
+          <w:szCs w:val="24"/>
         </w:rPr>
         <w:t>sub.ID_SUBCATEGORIA</w:t>
       </w:r>
@@ -259,15 +259,15 @@
       <w:pPr>
         <w:rPr>
           <w:rFonts w:ascii="Times New Roman" w:hAnsi="Times New Roman" w:cs="Times New Roman"/>
-          <w:sz w:val="28"/>
-          <w:szCs w:val="28"/>
-        </w:rPr>
-      </w:pPr>
-      <w:r>
-        <w:rPr>
-          <w:rFonts w:ascii="Times New Roman" w:hAnsi="Times New Roman" w:cs="Times New Roman"/>
-          <w:sz w:val="28"/>
-          <w:szCs w:val="28"/>
+          <w:sz w:val="24"/>
+          <w:szCs w:val="24"/>
+        </w:rPr>
+      </w:pPr>
+      <w:r>
+        <w:rPr>
+          <w:rFonts w:ascii="Times New Roman" w:hAnsi="Times New Roman" w:cs="Times New Roman"/>
+          <w:sz w:val="24"/>
+          <w:szCs w:val="24"/>
         </w:rPr>
         <w:t xml:space="preserve">    FROM PRD_SUBCATEGORIA sub</w:t>
       </w:r>
@@ -276,15 +276,15 @@
       <w:pPr>
         <w:rPr>
           <w:rFonts w:ascii="Times New Roman" w:hAnsi="Times New Roman" w:cs="Times New Roman"/>
-          <w:sz w:val="28"/>
-          <w:szCs w:val="28"/>
-        </w:rPr>
-      </w:pPr>
-      <w:r>
-        <w:rPr>
-          <w:rFonts w:ascii="Times New Roman" w:hAnsi="Times New Roman" w:cs="Times New Roman"/>
-          <w:sz w:val="28"/>
-          <w:szCs w:val="28"/>
+          <w:sz w:val="24"/>
+          <w:szCs w:val="24"/>
+        </w:rPr>
+      </w:pPr>
+      <w:r>
+        <w:rPr>
+          <w:rFonts w:ascii="Times New Roman" w:hAnsi="Times New Roman" w:cs="Times New Roman"/>
+          <w:sz w:val="24"/>
+          <w:szCs w:val="24"/>
         </w:rPr>
         <w:t xml:space="preserve">    INNER JOIN PRD_CATEGORIA </w:t>
       </w:r>
@@ -292,8 +292,8 @@
       <w:r>
         <w:rPr>
           <w:rFonts w:ascii="Times New Roman" w:hAnsi="Times New Roman" w:cs="Times New Roman"/>
-          <w:sz w:val="28"/>
-          <w:szCs w:val="28"/>
+          <w:sz w:val="24"/>
+          <w:szCs w:val="24"/>
         </w:rPr>
         <w:t>cat</w:t>
       </w:r>
@@ -301,8 +301,8 @@
       <w:r>
         <w:rPr>
           <w:rFonts w:ascii="Times New Roman" w:hAnsi="Times New Roman" w:cs="Times New Roman"/>
-          <w:sz w:val="28"/>
-          <w:szCs w:val="28"/>
+          <w:sz w:val="24"/>
+          <w:szCs w:val="24"/>
         </w:rPr>
         <w:t xml:space="preserve"> ON </w:t>
       </w:r>
@@ -310,8 +310,8 @@
       <w:r>
         <w:rPr>
           <w:rFonts w:ascii="Times New Roman" w:hAnsi="Times New Roman" w:cs="Times New Roman"/>
-          <w:sz w:val="28"/>
-          <w:szCs w:val="28"/>
+          <w:sz w:val="24"/>
+          <w:szCs w:val="24"/>
         </w:rPr>
         <w:t>sub.ID_CATEGORIA</w:t>
       </w:r>
@@ -319,8 +319,8 @@
       <w:r>
         <w:rPr>
           <w:rFonts w:ascii="Times New Roman" w:hAnsi="Times New Roman" w:cs="Times New Roman"/>
-          <w:sz w:val="28"/>
-          <w:szCs w:val="28"/>
+          <w:sz w:val="24"/>
+          <w:szCs w:val="24"/>
         </w:rPr>
         <w:t xml:space="preserve"> = </w:t>
       </w:r>
@@ -328,8 +328,8 @@
       <w:r>
         <w:rPr>
           <w:rFonts w:ascii="Times New Roman" w:hAnsi="Times New Roman" w:cs="Times New Roman"/>
-          <w:sz w:val="28"/>
-          <w:szCs w:val="28"/>
+          <w:sz w:val="24"/>
+          <w:szCs w:val="24"/>
         </w:rPr>
         <w:t>cat.ID_CATEGORIA</w:t>
       </w:r>
@@ -339,15 +339,15 @@
       <w:pPr>
         <w:rPr>
           <w:rFonts w:ascii="Times New Roman" w:hAnsi="Times New Roman" w:cs="Times New Roman"/>
-          <w:sz w:val="28"/>
-          <w:szCs w:val="28"/>
-        </w:rPr>
-      </w:pPr>
-      <w:r>
-        <w:rPr>
-          <w:rFonts w:ascii="Times New Roman" w:hAnsi="Times New Roman" w:cs="Times New Roman"/>
-          <w:sz w:val="28"/>
-          <w:szCs w:val="28"/>
+          <w:sz w:val="24"/>
+          <w:szCs w:val="24"/>
+        </w:rPr>
+      </w:pPr>
+      <w:r>
+        <w:rPr>
+          <w:rFonts w:ascii="Times New Roman" w:hAnsi="Times New Roman" w:cs="Times New Roman"/>
+          <w:sz w:val="24"/>
+          <w:szCs w:val="24"/>
         </w:rPr>
         <w:t xml:space="preserve">    WHERE </w:t>
       </w:r>
@@ -355,8 +355,8 @@
       <w:r>
         <w:rPr>
           <w:rFonts w:ascii="Times New Roman" w:hAnsi="Times New Roman" w:cs="Times New Roman"/>
-          <w:sz w:val="28"/>
-          <w:szCs w:val="28"/>
+          <w:sz w:val="24"/>
+          <w:szCs w:val="24"/>
         </w:rPr>
         <w:t>cat.ID_DEPARTAMENTO</w:t>
       </w:r>
@@ -364,8 +364,8 @@
       <w:r>
         <w:rPr>
           <w:rFonts w:ascii="Times New Roman" w:hAnsi="Times New Roman" w:cs="Times New Roman"/>
-          <w:sz w:val="28"/>
-          <w:szCs w:val="28"/>
+          <w:sz w:val="24"/>
+          <w:szCs w:val="24"/>
         </w:rPr>
         <w:t xml:space="preserve"> IN (1, 2);</w:t>
       </w:r>
@@ -374,15 +374,15 @@
       <w:pPr>
         <w:rPr>
           <w:rFonts w:ascii="Times New Roman" w:hAnsi="Times New Roman" w:cs="Times New Roman"/>
-          <w:sz w:val="28"/>
-          <w:szCs w:val="28"/>
-        </w:rPr>
-      </w:pPr>
-      <w:r>
-        <w:rPr>
-          <w:rFonts w:ascii="Times New Roman" w:hAnsi="Times New Roman" w:cs="Times New Roman"/>
-          <w:sz w:val="28"/>
-          <w:szCs w:val="28"/>
+          <w:sz w:val="24"/>
+          <w:szCs w:val="24"/>
+        </w:rPr>
+      </w:pPr>
+      <w:r>
+        <w:rPr>
+          <w:rFonts w:ascii="Times New Roman" w:hAnsi="Times New Roman" w:cs="Times New Roman"/>
+          <w:sz w:val="24"/>
+          <w:szCs w:val="24"/>
         </w:rPr>
         <w:t xml:space="preserve">    DECLARE @tem_produtos INT;</w:t>
       </w:r>
@@ -391,15 +391,15 @@
       <w:pPr>
         <w:rPr>
           <w:rFonts w:ascii="Times New Roman" w:hAnsi="Times New Roman" w:cs="Times New Roman"/>
-          <w:sz w:val="28"/>
-          <w:szCs w:val="28"/>
-        </w:rPr>
-      </w:pPr>
-      <w:r>
-        <w:rPr>
-          <w:rFonts w:ascii="Times New Roman" w:hAnsi="Times New Roman" w:cs="Times New Roman"/>
-          <w:sz w:val="28"/>
-          <w:szCs w:val="28"/>
+          <w:sz w:val="24"/>
+          <w:szCs w:val="24"/>
+        </w:rPr>
+      </w:pPr>
+      <w:r>
+        <w:rPr>
+          <w:rFonts w:ascii="Times New Roman" w:hAnsi="Times New Roman" w:cs="Times New Roman"/>
+          <w:sz w:val="24"/>
+          <w:szCs w:val="24"/>
         </w:rPr>
         <w:t xml:space="preserve">    DECLARE @produto_count INT;</w:t>
       </w:r>
@@ -408,15 +408,15 @@
       <w:pPr>
         <w:rPr>
           <w:rFonts w:ascii="Times New Roman" w:hAnsi="Times New Roman" w:cs="Times New Roman"/>
-          <w:sz w:val="28"/>
-          <w:szCs w:val="28"/>
-        </w:rPr>
-      </w:pPr>
-      <w:r>
-        <w:rPr>
-          <w:rFonts w:ascii="Times New Roman" w:hAnsi="Times New Roman" w:cs="Times New Roman"/>
-          <w:sz w:val="28"/>
-          <w:szCs w:val="28"/>
+          <w:sz w:val="24"/>
+          <w:szCs w:val="24"/>
+        </w:rPr>
+      </w:pPr>
+      <w:r>
+        <w:rPr>
+          <w:rFonts w:ascii="Times New Roman" w:hAnsi="Times New Roman" w:cs="Times New Roman"/>
+          <w:sz w:val="24"/>
+          <w:szCs w:val="24"/>
         </w:rPr>
         <w:t xml:space="preserve">    OPEN </w:t>
       </w:r>
@@ -424,8 +424,8 @@
       <w:r>
         <w:rPr>
           <w:rFonts w:ascii="Times New Roman" w:hAnsi="Times New Roman" w:cs="Times New Roman"/>
-          <w:sz w:val="28"/>
-          <w:szCs w:val="28"/>
+          <w:sz w:val="24"/>
+          <w:szCs w:val="24"/>
         </w:rPr>
         <w:t>cursor_subcategorias</w:t>
       </w:r>
@@ -433,8 +433,8 @@
       <w:r>
         <w:rPr>
           <w:rFonts w:ascii="Times New Roman" w:hAnsi="Times New Roman" w:cs="Times New Roman"/>
-          <w:sz w:val="28"/>
-          <w:szCs w:val="28"/>
+          <w:sz w:val="24"/>
+          <w:szCs w:val="24"/>
         </w:rPr>
         <w:t>;</w:t>
       </w:r>
@@ -443,15 +443,15 @@
       <w:pPr>
         <w:rPr>
           <w:rFonts w:ascii="Times New Roman" w:hAnsi="Times New Roman" w:cs="Times New Roman"/>
-          <w:sz w:val="28"/>
-          <w:szCs w:val="28"/>
-        </w:rPr>
-      </w:pPr>
-      <w:r>
-        <w:rPr>
-          <w:rFonts w:ascii="Times New Roman" w:hAnsi="Times New Roman" w:cs="Times New Roman"/>
-          <w:sz w:val="28"/>
-          <w:szCs w:val="28"/>
+          <w:sz w:val="24"/>
+          <w:szCs w:val="24"/>
+        </w:rPr>
+      </w:pPr>
+      <w:r>
+        <w:rPr>
+          <w:rFonts w:ascii="Times New Roman" w:hAnsi="Times New Roman" w:cs="Times New Roman"/>
+          <w:sz w:val="24"/>
+          <w:szCs w:val="24"/>
         </w:rPr>
         <w:t xml:space="preserve">    FETCH NEXT FROM </w:t>
       </w:r>
@@ -459,8 +459,8 @@
       <w:r>
         <w:rPr>
           <w:rFonts w:ascii="Times New Roman" w:hAnsi="Times New Roman" w:cs="Times New Roman"/>
-          <w:sz w:val="28"/>
-          <w:szCs w:val="28"/>
+          <w:sz w:val="24"/>
+          <w:szCs w:val="24"/>
         </w:rPr>
         <w:t>cursor_subcategorias</w:t>
       </w:r>
@@ -468,8 +468,8 @@
       <w:r>
         <w:rPr>
           <w:rFonts w:ascii="Times New Roman" w:hAnsi="Times New Roman" w:cs="Times New Roman"/>
-          <w:sz w:val="28"/>
-          <w:szCs w:val="28"/>
+          <w:sz w:val="24"/>
+          <w:szCs w:val="24"/>
         </w:rPr>
         <w:t xml:space="preserve"> INTO @subcategoria_id;</w:t>
       </w:r>
@@ -478,15 +478,15 @@
       <w:pPr>
         <w:rPr>
           <w:rFonts w:ascii="Times New Roman" w:hAnsi="Times New Roman" w:cs="Times New Roman"/>
-          <w:sz w:val="28"/>
-          <w:szCs w:val="28"/>
-        </w:rPr>
-      </w:pPr>
-      <w:r>
-        <w:rPr>
-          <w:rFonts w:ascii="Times New Roman" w:hAnsi="Times New Roman" w:cs="Times New Roman"/>
-          <w:sz w:val="28"/>
-          <w:szCs w:val="28"/>
+          <w:sz w:val="24"/>
+          <w:szCs w:val="24"/>
+        </w:rPr>
+      </w:pPr>
+      <w:r>
+        <w:rPr>
+          <w:rFonts w:ascii="Times New Roman" w:hAnsi="Times New Roman" w:cs="Times New Roman"/>
+          <w:sz w:val="24"/>
+          <w:szCs w:val="24"/>
         </w:rPr>
         <w:t xml:space="preserve">    WHILE @@FETCH_STATUS = 0</w:t>
       </w:r>
@@ -495,15 +495,15 @@
       <w:pPr>
         <w:rPr>
           <w:rFonts w:ascii="Times New Roman" w:hAnsi="Times New Roman" w:cs="Times New Roman"/>
-          <w:sz w:val="28"/>
-          <w:szCs w:val="28"/>
-        </w:rPr>
-      </w:pPr>
-      <w:r>
-        <w:rPr>
-          <w:rFonts w:ascii="Times New Roman" w:hAnsi="Times New Roman" w:cs="Times New Roman"/>
-          <w:sz w:val="28"/>
-          <w:szCs w:val="28"/>
+          <w:sz w:val="24"/>
+          <w:szCs w:val="24"/>
+        </w:rPr>
+      </w:pPr>
+      <w:r>
+        <w:rPr>
+          <w:rFonts w:ascii="Times New Roman" w:hAnsi="Times New Roman" w:cs="Times New Roman"/>
+          <w:sz w:val="24"/>
+          <w:szCs w:val="24"/>
         </w:rPr>
         <w:t xml:space="preserve">    BEGIN</w:t>
       </w:r>
@@ -512,32 +512,50 @@
       <w:pPr>
         <w:rPr>
           <w:rFonts w:ascii="Times New Roman" w:hAnsi="Times New Roman" w:cs="Times New Roman"/>
-          <w:sz w:val="28"/>
-          <w:szCs w:val="28"/>
-        </w:rPr>
-      </w:pPr>
-      <w:r>
-        <w:rPr>
-          <w:rFonts w:ascii="Times New Roman" w:hAnsi="Times New Roman" w:cs="Times New Roman"/>
-          <w:sz w:val="28"/>
-          <w:szCs w:val="28"/>
-        </w:rPr>
-        <w:t xml:space="preserve">        SELECT @produto_count = COUNT(*) FROM PRD_PRODUTO WHERE ID_SUBCATEGORIA = @subcategoria_id;</w:t>
-      </w:r>
-    </w:p>
-    <w:p>
-      <w:pPr>
-        <w:rPr>
-          <w:rFonts w:ascii="Times New Roman" w:hAnsi="Times New Roman" w:cs="Times New Roman"/>
-          <w:sz w:val="28"/>
-          <w:szCs w:val="28"/>
-        </w:rPr>
-      </w:pPr>
-      <w:r>
-        <w:rPr>
-          <w:rFonts w:ascii="Times New Roman" w:hAnsi="Times New Roman" w:cs="Times New Roman"/>
-          <w:sz w:val="28"/>
-          <w:szCs w:val="28"/>
+          <w:sz w:val="24"/>
+          <w:szCs w:val="24"/>
+        </w:rPr>
+      </w:pPr>
+      <w:r>
+        <w:rPr>
+          <w:rFonts w:ascii="Times New Roman" w:hAnsi="Times New Roman" w:cs="Times New Roman"/>
+          <w:sz w:val="24"/>
+          <w:szCs w:val="24"/>
+        </w:rPr>
+        <w:t xml:space="preserve">        SELECT @produto_count = </w:t>
+      </w:r>
+      <w:proofErr w:type="gramStart"/>
+      <w:r>
+        <w:rPr>
+          <w:rFonts w:ascii="Times New Roman" w:hAnsi="Times New Roman" w:cs="Times New Roman"/>
+          <w:sz w:val="24"/>
+          <w:szCs w:val="24"/>
+        </w:rPr>
+        <w:t>COUNT(</w:t>
+      </w:r>
+      <w:proofErr w:type="gramEnd"/>
+      <w:r>
+        <w:rPr>
+          <w:rFonts w:ascii="Times New Roman" w:hAnsi="Times New Roman" w:cs="Times New Roman"/>
+          <w:sz w:val="24"/>
+          <w:szCs w:val="24"/>
+        </w:rPr>
+        <w:t>*) FROM PRD_PRODUTO WHERE ID_SUBCATEGORIA = @subcategoria_id;</w:t>
+      </w:r>
+    </w:p>
+    <w:p>
+      <w:pPr>
+        <w:rPr>
+          <w:rFonts w:ascii="Times New Roman" w:hAnsi="Times New Roman" w:cs="Times New Roman"/>
+          <w:sz w:val="24"/>
+          <w:szCs w:val="24"/>
+        </w:rPr>
+      </w:pPr>
+      <w:r>
+        <w:rPr>
+          <w:rFonts w:ascii="Times New Roman" w:hAnsi="Times New Roman" w:cs="Times New Roman"/>
+          <w:sz w:val="24"/>
+          <w:szCs w:val="24"/>
         </w:rPr>
         <w:t xml:space="preserve">        IF @produto_count = 0</w:t>
       </w:r>
@@ -546,15 +564,15 @@
       <w:pPr>
         <w:rPr>
           <w:rFonts w:ascii="Times New Roman" w:hAnsi="Times New Roman" w:cs="Times New Roman"/>
-          <w:sz w:val="28"/>
-          <w:szCs w:val="28"/>
-        </w:rPr>
-      </w:pPr>
-      <w:r>
-        <w:rPr>
-          <w:rFonts w:ascii="Times New Roman" w:hAnsi="Times New Roman" w:cs="Times New Roman"/>
-          <w:sz w:val="28"/>
-          <w:szCs w:val="28"/>
+          <w:sz w:val="24"/>
+          <w:szCs w:val="24"/>
+        </w:rPr>
+      </w:pPr>
+      <w:r>
+        <w:rPr>
+          <w:rFonts w:ascii="Times New Roman" w:hAnsi="Times New Roman" w:cs="Times New Roman"/>
+          <w:sz w:val="24"/>
+          <w:szCs w:val="24"/>
         </w:rPr>
         <w:t xml:space="preserve">        BEGIN</w:t>
       </w:r>
@@ -563,15 +581,15 @@
       <w:pPr>
         <w:rPr>
           <w:rFonts w:ascii="Times New Roman" w:hAnsi="Times New Roman" w:cs="Times New Roman"/>
-          <w:sz w:val="28"/>
-          <w:szCs w:val="28"/>
-        </w:rPr>
-      </w:pPr>
-      <w:r>
-        <w:rPr>
-          <w:rFonts w:ascii="Times New Roman" w:hAnsi="Times New Roman" w:cs="Times New Roman"/>
-          <w:sz w:val="28"/>
-          <w:szCs w:val="28"/>
+          <w:sz w:val="24"/>
+          <w:szCs w:val="24"/>
+        </w:rPr>
+      </w:pPr>
+      <w:r>
+        <w:rPr>
+          <w:rFonts w:ascii="Times New Roman" w:hAnsi="Times New Roman" w:cs="Times New Roman"/>
+          <w:sz w:val="24"/>
+          <w:szCs w:val="24"/>
         </w:rPr>
         <w:t xml:space="preserve">            DELETE FROM PRD_SUBCATEGORIA WHERE ID_SUBCATEGORIA = @subcategoria_id;</w:t>
       </w:r>
@@ -580,15 +598,15 @@
       <w:pPr>
         <w:rPr>
           <w:rFonts w:ascii="Times New Roman" w:hAnsi="Times New Roman" w:cs="Times New Roman"/>
-          <w:sz w:val="28"/>
-          <w:szCs w:val="28"/>
-        </w:rPr>
-      </w:pPr>
-      <w:r>
-        <w:rPr>
-          <w:rFonts w:ascii="Times New Roman" w:hAnsi="Times New Roman" w:cs="Times New Roman"/>
-          <w:sz w:val="28"/>
-          <w:szCs w:val="28"/>
+          <w:sz w:val="24"/>
+          <w:szCs w:val="24"/>
+        </w:rPr>
+      </w:pPr>
+      <w:r>
+        <w:rPr>
+          <w:rFonts w:ascii="Times New Roman" w:hAnsi="Times New Roman" w:cs="Times New Roman"/>
+          <w:sz w:val="24"/>
+          <w:szCs w:val="24"/>
         </w:rPr>
         <w:t xml:space="preserve">        END;</w:t>
       </w:r>
@@ -597,25 +615,112 @@
       <w:pPr>
         <w:rPr>
           <w:rFonts w:ascii="Times New Roman" w:hAnsi="Times New Roman" w:cs="Times New Roman"/>
-          <w:sz w:val="28"/>
-          <w:szCs w:val="28"/>
-        </w:rPr>
-      </w:pPr>
-      <w:r>
-        <w:rPr>
-          <w:rFonts w:ascii="Times New Roman" w:hAnsi="Times New Roman" w:cs="Times New Roman"/>
-          <w:sz w:val="28"/>
-          <w:szCs w:val="28"/>
+          <w:sz w:val="24"/>
+          <w:szCs w:val="24"/>
+        </w:rPr>
+      </w:pPr>
+      <w:r>
+        <w:rPr>
+          <w:rFonts w:ascii="Times New Roman" w:hAnsi="Times New Roman" w:cs="Times New Roman"/>
+          <w:sz w:val="24"/>
+          <w:szCs w:val="24"/>
+        </w:rPr>
+        <w:t xml:space="preserve">        FETCH NEXT FROM </w:t>
+      </w:r>
+      <w:proofErr w:type="spellStart"/>
+      <w:r>
+        <w:rPr>
+          <w:rFonts w:ascii="Times New Roman" w:hAnsi="Times New Roman" w:cs="Times New Roman"/>
+          <w:sz w:val="24"/>
+          <w:szCs w:val="24"/>
+        </w:rPr>
+        <w:t>cursor_subcategorias</w:t>
+      </w:r>
+      <w:proofErr w:type="spellEnd"/>
+      <w:r>
+        <w:rPr>
+          <w:rFonts w:ascii="Times New Roman" w:hAnsi="Times New Roman" w:cs="Times New Roman"/>
+          <w:sz w:val="24"/>
+          <w:szCs w:val="24"/>
+        </w:rPr>
+        <w:t xml:space="preserve"> INTO @subcategoria_id;</w:t>
+      </w:r>
+    </w:p>
+    <w:p>
+      <w:pPr>
+        <w:rPr>
+          <w:rFonts w:ascii="Times New Roman" w:hAnsi="Times New Roman" w:cs="Times New Roman"/>
+          <w:sz w:val="24"/>
+          <w:szCs w:val="24"/>
+        </w:rPr>
+      </w:pPr>
+      <w:r>
+        <w:rPr>
+          <w:rFonts w:ascii="Times New Roman" w:hAnsi="Times New Roman" w:cs="Times New Roman"/>
+          <w:sz w:val="24"/>
+          <w:szCs w:val="24"/>
+        </w:rPr>
+        <w:t xml:space="preserve">    END;</w:t>
+      </w:r>
+    </w:p>
+    <w:p>
+      <w:pPr>
+        <w:rPr>
+          <w:rFonts w:ascii="Times New Roman" w:hAnsi="Times New Roman" w:cs="Times New Roman"/>
+          <w:sz w:val="24"/>
+          <w:szCs w:val="24"/>
+        </w:rPr>
+      </w:pPr>
+      <w:r>
+        <w:rPr>
+          <w:rFonts w:ascii="Times New Roman" w:hAnsi="Times New Roman" w:cs="Times New Roman"/>
+          <w:sz w:val="24"/>
+          <w:szCs w:val="24"/>
+        </w:rPr>
+        <w:t xml:space="preserve">    CLOSE </w:t>
+      </w:r>
+      <w:proofErr w:type="spellStart"/>
+      <w:r>
+        <w:rPr>
+          <w:rFonts w:ascii="Times New Roman" w:hAnsi="Times New Roman" w:cs="Times New Roman"/>
+          <w:sz w:val="24"/>
+          <w:szCs w:val="24"/>
+        </w:rPr>
+        <w:t>cursor_subcategorias</w:t>
+      </w:r>
+      <w:proofErr w:type="spellEnd"/>
+      <w:r>
+        <w:rPr>
+          <w:rFonts w:ascii="Times New Roman" w:hAnsi="Times New Roman" w:cs="Times New Roman"/>
+          <w:sz w:val="24"/>
+          <w:szCs w:val="24"/>
+        </w:rPr>
+        <w:t>;</w:t>
+      </w:r>
+    </w:p>
+    <w:p>
+      <w:pPr>
+        <w:rPr>
+          <w:rFonts w:ascii="Times New Roman" w:hAnsi="Times New Roman" w:cs="Times New Roman"/>
+          <w:sz w:val="24"/>
+          <w:szCs w:val="24"/>
+        </w:rPr>
+      </w:pPr>
+      <w:r>
+        <w:rPr>
+          <w:rFonts w:ascii="Times New Roman" w:hAnsi="Times New Roman" w:cs="Times New Roman"/>
+          <w:sz w:val="24"/>
+          <w:szCs w:val="24"/>
         </w:rPr>
         <w:lastRenderedPageBreak/>
-        <w:t xml:space="preserve">        FETCH NEXT FROM </w:t>
+        <w:t xml:space="preserve">    DEALLOCATE </w:t>
       </w:r>
       <w:proofErr w:type="spellStart"/>
       <w:r>
         <w:rPr>
           <w:rFonts w:ascii="Times New Roman" w:hAnsi="Times New Roman" w:cs="Times New Roman"/>
-          <w:sz w:val="28"/>
-          <w:szCs w:val="28"/>
+          <w:sz w:val="24"/>
+          <w:szCs w:val="24"/>
         </w:rPr>
         <w:t>cursor_subcategorias</w:t>
       </w:r>
@@ -623,60 +728,8 @@
       <w:r>
         <w:rPr>
           <w:rFonts w:ascii="Times New Roman" w:hAnsi="Times New Roman" w:cs="Times New Roman"/>
-          <w:sz w:val="28"/>
-          <w:szCs w:val="28"/>
-        </w:rPr>
-        <w:t xml:space="preserve"> INTO @subcategoria_id;</w:t>
-      </w:r>
-    </w:p>
-    <w:p>
-      <w:pPr>
-        <w:rPr>
-          <w:rFonts w:ascii="Times New Roman" w:hAnsi="Times New Roman" w:cs="Times New Roman"/>
-          <w:sz w:val="28"/>
-          <w:szCs w:val="28"/>
-        </w:rPr>
-      </w:pPr>
-      <w:r>
-        <w:rPr>
-          <w:rFonts w:ascii="Times New Roman" w:hAnsi="Times New Roman" w:cs="Times New Roman"/>
-          <w:sz w:val="28"/>
-          <w:szCs w:val="28"/>
-        </w:rPr>
-        <w:t xml:space="preserve">    END;</w:t>
-      </w:r>
-    </w:p>
-    <w:p>
-      <w:pPr>
-        <w:rPr>
-          <w:rFonts w:ascii="Times New Roman" w:hAnsi="Times New Roman" w:cs="Times New Roman"/>
-          <w:sz w:val="28"/>
-          <w:szCs w:val="28"/>
-        </w:rPr>
-      </w:pPr>
-      <w:r>
-        <w:rPr>
-          <w:rFonts w:ascii="Times New Roman" w:hAnsi="Times New Roman" w:cs="Times New Roman"/>
-          <w:sz w:val="28"/>
-          <w:szCs w:val="28"/>
-        </w:rPr>
-        <w:t xml:space="preserve">    CLOSE </w:t>
-      </w:r>
-      <w:proofErr w:type="spellStart"/>
-      <w:r>
-        <w:rPr>
-          <w:rFonts w:ascii="Times New Roman" w:hAnsi="Times New Roman" w:cs="Times New Roman"/>
-          <w:sz w:val="28"/>
-          <w:szCs w:val="28"/>
-        </w:rPr>
-        <w:t>cursor_subcategorias</w:t>
-      </w:r>
-      <w:proofErr w:type="spellEnd"/>
-      <w:r>
-        <w:rPr>
-          <w:rFonts w:ascii="Times New Roman" w:hAnsi="Times New Roman" w:cs="Times New Roman"/>
-          <w:sz w:val="28"/>
-          <w:szCs w:val="28"/>
+          <w:sz w:val="24"/>
+          <w:szCs w:val="24"/>
         </w:rPr>
         <w:t>;</w:t>
       </w:r>
@@ -685,50 +738,15 @@
       <w:pPr>
         <w:rPr>
           <w:rFonts w:ascii="Times New Roman" w:hAnsi="Times New Roman" w:cs="Times New Roman"/>
-          <w:sz w:val="28"/>
-          <w:szCs w:val="28"/>
-        </w:rPr>
-      </w:pPr>
-      <w:r>
-        <w:rPr>
-          <w:rFonts w:ascii="Times New Roman" w:hAnsi="Times New Roman" w:cs="Times New Roman"/>
-          <w:sz w:val="28"/>
-          <w:szCs w:val="28"/>
-        </w:rPr>
-        <w:t xml:space="preserve">    DEALLOCATE </w:t>
-      </w:r>
-      <w:proofErr w:type="spellStart"/>
-      <w:r>
-        <w:rPr>
-          <w:rFonts w:ascii="Times New Roman" w:hAnsi="Times New Roman" w:cs="Times New Roman"/>
-          <w:sz w:val="28"/>
-          <w:szCs w:val="28"/>
-        </w:rPr>
-        <w:t>cursor_subcategorias</w:t>
-      </w:r>
-      <w:proofErr w:type="spellEnd"/>
-      <w:r>
-        <w:rPr>
-          <w:rFonts w:ascii="Times New Roman" w:hAnsi="Times New Roman" w:cs="Times New Roman"/>
-          <w:sz w:val="28"/>
-          <w:szCs w:val="28"/>
-        </w:rPr>
-        <w:t>;</w:t>
-      </w:r>
-    </w:p>
-    <w:p>
-      <w:pPr>
-        <w:rPr>
-          <w:rFonts w:ascii="Times New Roman" w:hAnsi="Times New Roman" w:cs="Times New Roman"/>
-          <w:sz w:val="28"/>
-          <w:szCs w:val="28"/>
-        </w:rPr>
-      </w:pPr>
-      <w:r>
-        <w:rPr>
-          <w:rFonts w:ascii="Times New Roman" w:hAnsi="Times New Roman" w:cs="Times New Roman"/>
-          <w:sz w:val="28"/>
-          <w:szCs w:val="28"/>
+          <w:sz w:val="24"/>
+          <w:szCs w:val="24"/>
+        </w:rPr>
+      </w:pPr>
+      <w:r>
+        <w:rPr>
+          <w:rFonts w:ascii="Times New Roman" w:hAnsi="Times New Roman" w:cs="Times New Roman"/>
+          <w:sz w:val="24"/>
+          <w:szCs w:val="24"/>
         </w:rPr>
         <w:t>END;</w:t>
       </w:r>
@@ -737,15 +755,15 @@
       <w:pPr>
         <w:rPr>
           <w:rFonts w:ascii="Times New Roman" w:hAnsi="Times New Roman" w:cs="Times New Roman"/>
-          <w:sz w:val="28"/>
-          <w:szCs w:val="28"/>
-        </w:rPr>
-      </w:pPr>
-      <w:r>
-        <w:rPr>
-          <w:rFonts w:ascii="Times New Roman" w:hAnsi="Times New Roman" w:cs="Times New Roman"/>
-          <w:sz w:val="28"/>
-          <w:szCs w:val="28"/>
+          <w:sz w:val="24"/>
+          <w:szCs w:val="24"/>
+        </w:rPr>
+      </w:pPr>
+      <w:r>
+        <w:rPr>
+          <w:rFonts w:ascii="Times New Roman" w:hAnsi="Times New Roman" w:cs="Times New Roman"/>
+          <w:sz w:val="24"/>
+          <w:szCs w:val="24"/>
         </w:rPr>
         <w:t>GO</w:t>
       </w:r>
@@ -841,9 +859,21 @@
           <w:sz w:val="24"/>
           <w:szCs w:val="24"/>
         </w:rPr>
-        <w:t>a-b</w:t>
+        <w:t>a-</w:t>
+      </w:r>
+      <w:proofErr w:type="gramStart"/>
+      <w:r>
+        <w:rPr>
+          <w:rFonts w:ascii="Times New Roman" w:hAnsi="Times New Roman" w:cs="Times New Roman"/>
+          <w:b/>
+          <w:bCs/>
+          <w:sz w:val="24"/>
+          <w:szCs w:val="24"/>
+        </w:rPr>
+        <w:t>b</w:t>
       </w:r>
       <w:proofErr w:type="spellEnd"/>
+      <w:proofErr w:type="gramEnd"/>
       <w:r>
         <w:rPr>
           <w:rFonts w:ascii="Times New Roman" w:hAnsi="Times New Roman" w:cs="Times New Roman"/>
@@ -869,8 +899,18 @@
           <w:sz w:val="24"/>
           <w:szCs w:val="24"/>
         </w:rPr>
-        <w:t>CREATE TABLE canteiro(</w:t>
-      </w:r>
+        <w:t xml:space="preserve">CREATE TABLE </w:t>
+      </w:r>
+      <w:proofErr w:type="gramStart"/>
+      <w:r>
+        <w:rPr>
+          <w:rFonts w:ascii="Times New Roman" w:hAnsi="Times New Roman" w:cs="Times New Roman"/>
+          <w:sz w:val="24"/>
+          <w:szCs w:val="24"/>
+        </w:rPr>
+        <w:t>canteiro(</w:t>
+      </w:r>
+      <w:proofErr w:type="gramEnd"/>
     </w:p>
     <w:p>
       <w:pPr>
@@ -905,7 +945,25 @@
           <w:szCs w:val="24"/>
         </w:rPr>
         <w:tab/>
-        <w:t>nome VARCHAR(20),</w:t>
+        <w:t xml:space="preserve">nome </w:t>
+      </w:r>
+      <w:proofErr w:type="gramStart"/>
+      <w:r>
+        <w:rPr>
+          <w:rFonts w:ascii="Times New Roman" w:hAnsi="Times New Roman" w:cs="Times New Roman"/>
+          <w:sz w:val="24"/>
+          <w:szCs w:val="24"/>
+        </w:rPr>
+        <w:t>VARCHAR(</w:t>
+      </w:r>
+      <w:proofErr w:type="gramEnd"/>
+      <w:r>
+        <w:rPr>
+          <w:rFonts w:ascii="Times New Roman" w:hAnsi="Times New Roman" w:cs="Times New Roman"/>
+          <w:sz w:val="24"/>
+          <w:szCs w:val="24"/>
+        </w:rPr>
+        <w:t>20),</w:t>
       </w:r>
     </w:p>
     <w:p>
@@ -940,7 +998,25 @@
           <w:sz w:val="24"/>
           <w:szCs w:val="24"/>
         </w:rPr>
-        <w:t xml:space="preserve"> DECIMAL(4,3),</w:t>
+        <w:t xml:space="preserve"> </w:t>
+      </w:r>
+      <w:proofErr w:type="gramStart"/>
+      <w:r>
+        <w:rPr>
+          <w:rFonts w:ascii="Times New Roman" w:hAnsi="Times New Roman" w:cs="Times New Roman"/>
+          <w:sz w:val="24"/>
+          <w:szCs w:val="24"/>
+        </w:rPr>
+        <w:t>DECIMAL(</w:t>
+      </w:r>
+      <w:proofErr w:type="gramEnd"/>
+      <w:r>
+        <w:rPr>
+          <w:rFonts w:ascii="Times New Roman" w:hAnsi="Times New Roman" w:cs="Times New Roman"/>
+          <w:sz w:val="24"/>
+          <w:szCs w:val="24"/>
+        </w:rPr>
+        <w:t>4,3),</w:t>
       </w:r>
     </w:p>
     <w:p>
@@ -975,7 +1051,25 @@
           <w:sz w:val="24"/>
           <w:szCs w:val="24"/>
         </w:rPr>
-        <w:t xml:space="preserve"> DECIMAL(4,3)</w:t>
+        <w:t xml:space="preserve"> </w:t>
+      </w:r>
+      <w:proofErr w:type="gramStart"/>
+      <w:r>
+        <w:rPr>
+          <w:rFonts w:ascii="Times New Roman" w:hAnsi="Times New Roman" w:cs="Times New Roman"/>
+          <w:sz w:val="24"/>
+          <w:szCs w:val="24"/>
+        </w:rPr>
+        <w:t>DECIMAL(</w:t>
+      </w:r>
+      <w:proofErr w:type="gramEnd"/>
+      <w:r>
+        <w:rPr>
+          <w:rFonts w:ascii="Times New Roman" w:hAnsi="Times New Roman" w:cs="Times New Roman"/>
+          <w:sz w:val="24"/>
+          <w:szCs w:val="24"/>
+        </w:rPr>
+        <w:t>4,3)</w:t>
       </w:r>
     </w:p>
     <w:p>
@@ -1009,8 +1103,18 @@
           <w:sz w:val="24"/>
           <w:szCs w:val="24"/>
         </w:rPr>
-        <w:t>CREATE TABLE funcionario(</w:t>
-      </w:r>
+        <w:t xml:space="preserve">CREATE TABLE </w:t>
+      </w:r>
+      <w:proofErr w:type="gramStart"/>
+      <w:r>
+        <w:rPr>
+          <w:rFonts w:ascii="Times New Roman" w:hAnsi="Times New Roman" w:cs="Times New Roman"/>
+          <w:sz w:val="24"/>
+          <w:szCs w:val="24"/>
+        </w:rPr>
+        <w:t>funcionario(</w:t>
+      </w:r>
+      <w:proofErr w:type="gramEnd"/>
     </w:p>
     <w:p>
       <w:pPr>
@@ -1045,7 +1149,25 @@
           <w:szCs w:val="24"/>
         </w:rPr>
         <w:tab/>
-        <w:t>nome VARCHAR(20),</w:t>
+        <w:t xml:space="preserve">nome </w:t>
+      </w:r>
+      <w:proofErr w:type="gramStart"/>
+      <w:r>
+        <w:rPr>
+          <w:rFonts w:ascii="Times New Roman" w:hAnsi="Times New Roman" w:cs="Times New Roman"/>
+          <w:sz w:val="24"/>
+          <w:szCs w:val="24"/>
+        </w:rPr>
+        <w:t>VARCHAR(</w:t>
+      </w:r>
+      <w:proofErr w:type="gramEnd"/>
+      <w:r>
+        <w:rPr>
+          <w:rFonts w:ascii="Times New Roman" w:hAnsi="Times New Roman" w:cs="Times New Roman"/>
+          <w:sz w:val="24"/>
+          <w:szCs w:val="24"/>
+        </w:rPr>
+        <w:t>20),</w:t>
       </w:r>
     </w:p>
     <w:p>
@@ -1097,8 +1219,18 @@
           <w:sz w:val="24"/>
           <w:szCs w:val="24"/>
         </w:rPr>
-        <w:t>CREATE TABLE planta(</w:t>
-      </w:r>
+        <w:t xml:space="preserve">CREATE TABLE </w:t>
+      </w:r>
+      <w:proofErr w:type="gramStart"/>
+      <w:r>
+        <w:rPr>
+          <w:rFonts w:ascii="Times New Roman" w:hAnsi="Times New Roman" w:cs="Times New Roman"/>
+          <w:sz w:val="24"/>
+          <w:szCs w:val="24"/>
+        </w:rPr>
+        <w:t>planta(</w:t>
+      </w:r>
+      <w:proofErr w:type="gramEnd"/>
     </w:p>
     <w:p>
       <w:pPr>
@@ -1132,96 +1264,168 @@
           <w:sz w:val="24"/>
           <w:szCs w:val="24"/>
         </w:rPr>
+        <w:tab/>
+        <w:t xml:space="preserve">nome </w:t>
+      </w:r>
+      <w:proofErr w:type="gramStart"/>
+      <w:r>
+        <w:rPr>
+          <w:rFonts w:ascii="Times New Roman" w:hAnsi="Times New Roman" w:cs="Times New Roman"/>
+          <w:sz w:val="24"/>
+          <w:szCs w:val="24"/>
+        </w:rPr>
+        <w:t>VARCHAR(</w:t>
+      </w:r>
+      <w:proofErr w:type="gramEnd"/>
+      <w:r>
+        <w:rPr>
+          <w:rFonts w:ascii="Times New Roman" w:hAnsi="Times New Roman" w:cs="Times New Roman"/>
+          <w:sz w:val="24"/>
+          <w:szCs w:val="24"/>
+        </w:rPr>
+        <w:t>20),</w:t>
+      </w:r>
+    </w:p>
+    <w:p>
+      <w:pPr>
+        <w:rPr>
+          <w:rFonts w:ascii="Times New Roman" w:hAnsi="Times New Roman" w:cs="Times New Roman"/>
+          <w:sz w:val="24"/>
+          <w:szCs w:val="24"/>
+        </w:rPr>
+      </w:pPr>
+      <w:r>
+        <w:rPr>
+          <w:rFonts w:ascii="Times New Roman" w:hAnsi="Times New Roman" w:cs="Times New Roman"/>
+          <w:sz w:val="24"/>
+          <w:szCs w:val="24"/>
+        </w:rPr>
+        <w:tab/>
+      </w:r>
+      <w:proofErr w:type="spellStart"/>
+      <w:r>
+        <w:rPr>
+          <w:rFonts w:ascii="Times New Roman" w:hAnsi="Times New Roman" w:cs="Times New Roman"/>
+          <w:sz w:val="24"/>
+          <w:szCs w:val="24"/>
+        </w:rPr>
+        <w:t>luzdiaria</w:t>
+      </w:r>
+      <w:proofErr w:type="spellEnd"/>
+      <w:r>
+        <w:rPr>
+          <w:rFonts w:ascii="Times New Roman" w:hAnsi="Times New Roman" w:cs="Times New Roman"/>
+          <w:sz w:val="24"/>
+          <w:szCs w:val="24"/>
+        </w:rPr>
+        <w:t xml:space="preserve"> </w:t>
+      </w:r>
+      <w:proofErr w:type="gramStart"/>
+      <w:r>
+        <w:rPr>
+          <w:rFonts w:ascii="Times New Roman" w:hAnsi="Times New Roman" w:cs="Times New Roman"/>
+          <w:sz w:val="24"/>
+          <w:szCs w:val="24"/>
+        </w:rPr>
+        <w:t>DECIMAL(</w:t>
+      </w:r>
+      <w:proofErr w:type="gramEnd"/>
+      <w:r>
+        <w:rPr>
+          <w:rFonts w:ascii="Times New Roman" w:hAnsi="Times New Roman" w:cs="Times New Roman"/>
+          <w:sz w:val="24"/>
+          <w:szCs w:val="24"/>
+        </w:rPr>
+        <w:t>4,3),</w:t>
+      </w:r>
+    </w:p>
+    <w:p>
+      <w:pPr>
+        <w:rPr>
+          <w:rFonts w:ascii="Times New Roman" w:hAnsi="Times New Roman" w:cs="Times New Roman"/>
+          <w:sz w:val="24"/>
+          <w:szCs w:val="24"/>
+        </w:rPr>
+      </w:pPr>
+      <w:r>
+        <w:rPr>
+          <w:rFonts w:ascii="Times New Roman" w:hAnsi="Times New Roman" w:cs="Times New Roman"/>
+          <w:sz w:val="24"/>
+          <w:szCs w:val="24"/>
+        </w:rPr>
+        <w:tab/>
+        <w:t xml:space="preserve">agua </w:t>
+      </w:r>
+      <w:proofErr w:type="gramStart"/>
+      <w:r>
+        <w:rPr>
+          <w:rFonts w:ascii="Times New Roman" w:hAnsi="Times New Roman" w:cs="Times New Roman"/>
+          <w:sz w:val="24"/>
+          <w:szCs w:val="24"/>
+        </w:rPr>
+        <w:t>DECIMAL(</w:t>
+      </w:r>
+      <w:proofErr w:type="gramEnd"/>
+      <w:r>
+        <w:rPr>
+          <w:rFonts w:ascii="Times New Roman" w:hAnsi="Times New Roman" w:cs="Times New Roman"/>
+          <w:sz w:val="24"/>
+          <w:szCs w:val="24"/>
+        </w:rPr>
+        <w:t>4,3),</w:t>
+      </w:r>
+    </w:p>
+    <w:p>
+      <w:pPr>
+        <w:rPr>
+          <w:rFonts w:ascii="Times New Roman" w:hAnsi="Times New Roman" w:cs="Times New Roman"/>
+          <w:sz w:val="24"/>
+          <w:szCs w:val="24"/>
+        </w:rPr>
+      </w:pPr>
+      <w:r>
+        <w:rPr>
+          <w:rFonts w:ascii="Times New Roman" w:hAnsi="Times New Roman" w:cs="Times New Roman"/>
+          <w:sz w:val="24"/>
+          <w:szCs w:val="24"/>
+        </w:rPr>
+        <w:tab/>
+        <w:t xml:space="preserve">peso </w:t>
+      </w:r>
+      <w:proofErr w:type="gramStart"/>
+      <w:r>
+        <w:rPr>
+          <w:rFonts w:ascii="Times New Roman" w:hAnsi="Times New Roman" w:cs="Times New Roman"/>
+          <w:sz w:val="24"/>
+          <w:szCs w:val="24"/>
+        </w:rPr>
+        <w:t>DECIMAL(</w:t>
+      </w:r>
+      <w:proofErr w:type="gramEnd"/>
+      <w:r>
+        <w:rPr>
+          <w:rFonts w:ascii="Times New Roman" w:hAnsi="Times New Roman" w:cs="Times New Roman"/>
+          <w:sz w:val="24"/>
+          <w:szCs w:val="24"/>
+        </w:rPr>
+        <w:t>4,3)</w:t>
+      </w:r>
+    </w:p>
+    <w:p>
+      <w:pPr>
+        <w:rPr>
+          <w:rFonts w:ascii="Times New Roman" w:hAnsi="Times New Roman" w:cs="Times New Roman"/>
+          <w:sz w:val="24"/>
+          <w:szCs w:val="24"/>
+        </w:rPr>
+      </w:pPr>
+      <w:r>
+        <w:rPr>
+          <w:rFonts w:ascii="Times New Roman" w:hAnsi="Times New Roman" w:cs="Times New Roman"/>
+          <w:sz w:val="24"/>
+          <w:szCs w:val="24"/>
+        </w:rPr>
         <w:lastRenderedPageBreak/>
-        <w:tab/>
-        <w:t>nome VARCHAR(20),</w:t>
-      </w:r>
-    </w:p>
-    <w:p>
-      <w:pPr>
-        <w:rPr>
-          <w:rFonts w:ascii="Times New Roman" w:hAnsi="Times New Roman" w:cs="Times New Roman"/>
-          <w:sz w:val="24"/>
-          <w:szCs w:val="24"/>
-        </w:rPr>
-      </w:pPr>
-      <w:r>
-        <w:rPr>
-          <w:rFonts w:ascii="Times New Roman" w:hAnsi="Times New Roman" w:cs="Times New Roman"/>
-          <w:sz w:val="24"/>
-          <w:szCs w:val="24"/>
-        </w:rPr>
-        <w:tab/>
-      </w:r>
-      <w:proofErr w:type="spellStart"/>
-      <w:r>
-        <w:rPr>
-          <w:rFonts w:ascii="Times New Roman" w:hAnsi="Times New Roman" w:cs="Times New Roman"/>
-          <w:sz w:val="24"/>
-          <w:szCs w:val="24"/>
-        </w:rPr>
-        <w:t>luzdiaria</w:t>
-      </w:r>
-      <w:proofErr w:type="spellEnd"/>
-      <w:r>
-        <w:rPr>
-          <w:rFonts w:ascii="Times New Roman" w:hAnsi="Times New Roman" w:cs="Times New Roman"/>
-          <w:sz w:val="24"/>
-          <w:szCs w:val="24"/>
-        </w:rPr>
-        <w:t xml:space="preserve"> DECIMAL(4,3),</w:t>
-      </w:r>
-    </w:p>
-    <w:p>
-      <w:pPr>
-        <w:rPr>
-          <w:rFonts w:ascii="Times New Roman" w:hAnsi="Times New Roman" w:cs="Times New Roman"/>
-          <w:sz w:val="24"/>
-          <w:szCs w:val="24"/>
-        </w:rPr>
-      </w:pPr>
-      <w:r>
-        <w:rPr>
-          <w:rFonts w:ascii="Times New Roman" w:hAnsi="Times New Roman" w:cs="Times New Roman"/>
-          <w:sz w:val="24"/>
-          <w:szCs w:val="24"/>
-        </w:rPr>
-        <w:tab/>
-        <w:t>agua DECIMAL(4,3),</w:t>
-      </w:r>
-    </w:p>
-    <w:p>
-      <w:pPr>
-        <w:rPr>
-          <w:rFonts w:ascii="Times New Roman" w:hAnsi="Times New Roman" w:cs="Times New Roman"/>
-          <w:sz w:val="24"/>
-          <w:szCs w:val="24"/>
-        </w:rPr>
-      </w:pPr>
-      <w:r>
-        <w:rPr>
-          <w:rFonts w:ascii="Times New Roman" w:hAnsi="Times New Roman" w:cs="Times New Roman"/>
-          <w:sz w:val="24"/>
-          <w:szCs w:val="24"/>
-        </w:rPr>
-        <w:tab/>
-        <w:t>peso DECIMAL(4,3)</w:t>
-      </w:r>
-    </w:p>
-    <w:p>
-      <w:pPr>
-        <w:rPr>
-          <w:rFonts w:ascii="Times New Roman" w:hAnsi="Times New Roman" w:cs="Times New Roman"/>
-          <w:sz w:val="24"/>
-          <w:szCs w:val="24"/>
-        </w:rPr>
-      </w:pPr>
-      <w:r>
-        <w:rPr>
-          <w:rFonts w:ascii="Times New Roman" w:hAnsi="Times New Roman" w:cs="Times New Roman"/>
-          <w:sz w:val="24"/>
-          <w:szCs w:val="24"/>
-        </w:rPr>
         <w:t>);</w:t>
       </w:r>
     </w:p>
@@ -1239,8 +1443,18 @@
           <w:sz w:val="24"/>
           <w:szCs w:val="24"/>
         </w:rPr>
-        <w:t>CREATE TABLE plantio(</w:t>
-      </w:r>
+        <w:t xml:space="preserve">CREATE TABLE </w:t>
+      </w:r>
+      <w:proofErr w:type="gramStart"/>
+      <w:r>
+        <w:rPr>
+          <w:rFonts w:ascii="Times New Roman" w:hAnsi="Times New Roman" w:cs="Times New Roman"/>
+          <w:sz w:val="24"/>
+          <w:szCs w:val="24"/>
+        </w:rPr>
+        <w:t>plantio(</w:t>
+      </w:r>
+      <w:proofErr w:type="gramEnd"/>
     </w:p>
     <w:p>
       <w:pPr>
@@ -1415,8 +1629,18 @@
           <w:sz w:val="24"/>
           <w:szCs w:val="24"/>
         </w:rPr>
-        <w:t>CREATE TABLE colhido(</w:t>
-      </w:r>
+        <w:t xml:space="preserve">CREATE TABLE </w:t>
+      </w:r>
+      <w:proofErr w:type="gramStart"/>
+      <w:r>
+        <w:rPr>
+          <w:rFonts w:ascii="Times New Roman" w:hAnsi="Times New Roman" w:cs="Times New Roman"/>
+          <w:sz w:val="24"/>
+          <w:szCs w:val="24"/>
+        </w:rPr>
+        <w:t>colhido(</w:t>
+      </w:r>
+      <w:proofErr w:type="gramEnd"/>
     </w:p>
     <w:p>
       <w:pPr>
@@ -1575,7 +1799,25 @@
           <w:szCs w:val="24"/>
         </w:rPr>
         <w:tab/>
-        <w:t>peso DECIMAL(4,3)</w:t>
+        <w:t xml:space="preserve">peso </w:t>
+      </w:r>
+      <w:proofErr w:type="gramStart"/>
+      <w:r>
+        <w:rPr>
+          <w:rFonts w:ascii="Times New Roman" w:hAnsi="Times New Roman" w:cs="Times New Roman"/>
+          <w:sz w:val="24"/>
+          <w:szCs w:val="24"/>
+        </w:rPr>
+        <w:t>DECIMAL(</w:t>
+      </w:r>
+      <w:proofErr w:type="gramEnd"/>
+      <w:r>
+        <w:rPr>
+          <w:rFonts w:ascii="Times New Roman" w:hAnsi="Times New Roman" w:cs="Times New Roman"/>
+          <w:sz w:val="24"/>
+          <w:szCs w:val="24"/>
+        </w:rPr>
+        <w:t>4,3)</w:t>
       </w:r>
     </w:p>
     <w:p>
@@ -1647,7 +1889,25 @@
           <w:sz w:val="24"/>
           <w:szCs w:val="24"/>
         </w:rPr>
-        <w:t>WHERE data &gt; '2017-01-01';</w:t>
+        <w:t xml:space="preserve">WHERE </w:t>
+      </w:r>
+      <w:proofErr w:type="spellStart"/>
+      <w:r>
+        <w:rPr>
+          <w:rFonts w:ascii="Times New Roman" w:hAnsi="Times New Roman" w:cs="Times New Roman"/>
+          <w:sz w:val="24"/>
+          <w:szCs w:val="24"/>
+        </w:rPr>
+        <w:t>year</w:t>
+      </w:r>
+      <w:proofErr w:type="spellEnd"/>
+      <w:r>
+        <w:rPr>
+          <w:rFonts w:ascii="Times New Roman" w:hAnsi="Times New Roman" w:cs="Times New Roman"/>
+          <w:sz w:val="24"/>
+          <w:szCs w:val="24"/>
+        </w:rPr>
+        <w:t>(data) &gt; 2017;</w:t>
       </w:r>
     </w:p>
     <w:p>
@@ -1662,12 +1922,11 @@
         <w:rPr>
           <w:noProof/>
         </w:rPr>
-        <w:lastRenderedPageBreak/>
         <w:drawing>
-          <wp:inline distT="0" distB="0" distL="0" distR="0" wp14:anchorId="2E6D3A30" wp14:editId="2F5E1975">
-            <wp:extent cx="3771900" cy="1952625"/>
-            <wp:effectExtent l="0" t="0" r="0" b="9525"/>
-            <wp:docPr id="220749617" name="Imagem 1"/>
+          <wp:inline distT="0" distB="0" distL="0" distR="0" wp14:anchorId="48340135" wp14:editId="3C1EB0AB">
+            <wp:extent cx="3347887" cy="1609725"/>
+            <wp:effectExtent l="0" t="0" r="5080" b="0"/>
+            <wp:docPr id="211221572" name="Imagem 1" descr="Gráfico&#10;&#10;Descrição gerada automaticamente"/>
             <wp:cNvGraphicFramePr>
               <a:graphicFrameLocks xmlns:a="http://schemas.openxmlformats.org/drawingml/2006/main" noChangeAspect="1"/>
             </wp:cNvGraphicFramePr>
@@ -1675,7 +1934,7 @@
               <a:graphicData uri="http://schemas.openxmlformats.org/drawingml/2006/picture">
                 <pic:pic xmlns:pic="http://schemas.openxmlformats.org/drawingml/2006/picture">
                   <pic:nvPicPr>
-                    <pic:cNvPr id="220749617" name=""/>
+                    <pic:cNvPr id="211221572" name="Imagem 1" descr="Gráfico&#10;&#10;Descrição gerada automaticamente"/>
                     <pic:cNvPicPr/>
                   </pic:nvPicPr>
                   <pic:blipFill>
@@ -1687,7 +1946,7 @@
                   <pic:spPr>
                     <a:xfrm>
                       <a:off x="0" y="0"/>
-                      <a:ext cx="3771900" cy="1952625"/>
+                      <a:ext cx="3375566" cy="1623034"/>
                     </a:xfrm>
                     <a:prstGeom prst="rect">
                       <a:avLst/>
@@ -1767,6 +2026,7 @@
         <w:rPr>
           <w:noProof/>
         </w:rPr>
+        <w:lastRenderedPageBreak/>
         <w:drawing>
           <wp:inline distT="0" distB="0" distL="0" distR="0" wp14:anchorId="5B7F5F17" wp14:editId="406FD869">
             <wp:extent cx="1943100" cy="1019175"/>
@@ -1954,6 +2214,7 @@
         <w:t xml:space="preserve">WHERE </w:t>
       </w:r>
       <w:proofErr w:type="spellStart"/>
+      <w:proofErr w:type="gramStart"/>
       <w:r>
         <w:rPr>
           <w:rFonts w:ascii="Times New Roman" w:hAnsi="Times New Roman" w:cs="Times New Roman"/>
@@ -1963,6 +2224,7 @@
         <w:t>colhido.funcId</w:t>
       </w:r>
       <w:proofErr w:type="spellEnd"/>
+      <w:proofErr w:type="gramEnd"/>
       <w:r>
         <w:rPr>
           <w:rFonts w:ascii="Times New Roman" w:hAnsi="Times New Roman" w:cs="Times New Roman"/>
@@ -2057,6 +2319,307 @@
           <w:szCs w:val="24"/>
         </w:rPr>
         <w:t>f)</w:t>
+      </w:r>
+    </w:p>
+    <w:p>
+      <w:pPr>
+        <w:rPr>
+          <w:rFonts w:ascii="Times New Roman" w:hAnsi="Times New Roman" w:cs="Times New Roman"/>
+          <w:sz w:val="24"/>
+          <w:szCs w:val="24"/>
+        </w:rPr>
+      </w:pPr>
+      <w:r>
+        <w:rPr>
+          <w:rFonts w:ascii="Times New Roman" w:hAnsi="Times New Roman" w:cs="Times New Roman"/>
+          <w:sz w:val="24"/>
+          <w:szCs w:val="24"/>
+        </w:rPr>
+        <w:t>GO</w:t>
+      </w:r>
+    </w:p>
+    <w:p>
+      <w:pPr>
+        <w:rPr>
+          <w:rFonts w:ascii="Times New Roman" w:hAnsi="Times New Roman" w:cs="Times New Roman"/>
+          <w:sz w:val="24"/>
+          <w:szCs w:val="24"/>
+        </w:rPr>
+      </w:pPr>
+      <w:r>
+        <w:rPr>
+          <w:rFonts w:ascii="Times New Roman" w:hAnsi="Times New Roman" w:cs="Times New Roman"/>
+          <w:sz w:val="24"/>
+          <w:szCs w:val="24"/>
+        </w:rPr>
+        <w:t xml:space="preserve">CREATE VIEW </w:t>
+      </w:r>
+      <w:proofErr w:type="spellStart"/>
+      <w:r>
+        <w:rPr>
+          <w:rFonts w:ascii="Times New Roman" w:hAnsi="Times New Roman" w:cs="Times New Roman"/>
+          <w:sz w:val="24"/>
+          <w:szCs w:val="24"/>
+        </w:rPr>
+        <w:t>divcanteiro</w:t>
+      </w:r>
+      <w:proofErr w:type="spellEnd"/>
+      <w:r>
+        <w:rPr>
+          <w:rFonts w:ascii="Times New Roman" w:hAnsi="Times New Roman" w:cs="Times New Roman"/>
+          <w:sz w:val="24"/>
+          <w:szCs w:val="24"/>
+        </w:rPr>
+        <w:t xml:space="preserve"> AS</w:t>
+      </w:r>
+    </w:p>
+    <w:p>
+      <w:pPr>
+        <w:rPr>
+          <w:rFonts w:ascii="Times New Roman" w:hAnsi="Times New Roman" w:cs="Times New Roman"/>
+          <w:sz w:val="24"/>
+          <w:szCs w:val="24"/>
+        </w:rPr>
+      </w:pPr>
+      <w:r>
+        <w:rPr>
+          <w:rFonts w:ascii="Times New Roman" w:hAnsi="Times New Roman" w:cs="Times New Roman"/>
+          <w:sz w:val="24"/>
+          <w:szCs w:val="24"/>
+        </w:rPr>
+        <w:t xml:space="preserve">SELECT </w:t>
+      </w:r>
+      <w:proofErr w:type="spellStart"/>
+      <w:proofErr w:type="gramStart"/>
+      <w:r>
+        <w:rPr>
+          <w:rFonts w:ascii="Times New Roman" w:hAnsi="Times New Roman" w:cs="Times New Roman"/>
+          <w:sz w:val="24"/>
+          <w:szCs w:val="24"/>
+        </w:rPr>
+        <w:t>c.nome</w:t>
+      </w:r>
+      <w:proofErr w:type="spellEnd"/>
+      <w:proofErr w:type="gramEnd"/>
+      <w:r>
+        <w:rPr>
+          <w:rFonts w:ascii="Times New Roman" w:hAnsi="Times New Roman" w:cs="Times New Roman"/>
+          <w:sz w:val="24"/>
+          <w:szCs w:val="24"/>
+        </w:rPr>
+        <w:t xml:space="preserve"> AS 'Canteiros Diversificados'</w:t>
+      </w:r>
+    </w:p>
+    <w:p>
+      <w:pPr>
+        <w:rPr>
+          <w:rFonts w:ascii="Times New Roman" w:hAnsi="Times New Roman" w:cs="Times New Roman"/>
+          <w:sz w:val="24"/>
+          <w:szCs w:val="24"/>
+        </w:rPr>
+      </w:pPr>
+      <w:r>
+        <w:rPr>
+          <w:rFonts w:ascii="Times New Roman" w:hAnsi="Times New Roman" w:cs="Times New Roman"/>
+          <w:sz w:val="24"/>
+          <w:szCs w:val="24"/>
+        </w:rPr>
+        <w:t>FROM canteiro c</w:t>
+      </w:r>
+    </w:p>
+    <w:p>
+      <w:pPr>
+        <w:rPr>
+          <w:rFonts w:ascii="Times New Roman" w:hAnsi="Times New Roman" w:cs="Times New Roman"/>
+          <w:sz w:val="24"/>
+          <w:szCs w:val="24"/>
+        </w:rPr>
+      </w:pPr>
+      <w:r>
+        <w:rPr>
+          <w:rFonts w:ascii="Times New Roman" w:hAnsi="Times New Roman" w:cs="Times New Roman"/>
+          <w:sz w:val="24"/>
+          <w:szCs w:val="24"/>
+        </w:rPr>
+        <w:t xml:space="preserve">INNER JOIN plantio p ON </w:t>
+      </w:r>
+      <w:proofErr w:type="spellStart"/>
+      <w:proofErr w:type="gramStart"/>
+      <w:r>
+        <w:rPr>
+          <w:rFonts w:ascii="Times New Roman" w:hAnsi="Times New Roman" w:cs="Times New Roman"/>
+          <w:sz w:val="24"/>
+          <w:szCs w:val="24"/>
+        </w:rPr>
+        <w:t>c.canteiroId</w:t>
+      </w:r>
+      <w:proofErr w:type="spellEnd"/>
+      <w:proofErr w:type="gramEnd"/>
+      <w:r>
+        <w:rPr>
+          <w:rFonts w:ascii="Times New Roman" w:hAnsi="Times New Roman" w:cs="Times New Roman"/>
+          <w:sz w:val="24"/>
+          <w:szCs w:val="24"/>
+        </w:rPr>
+        <w:t xml:space="preserve"> = </w:t>
+      </w:r>
+      <w:proofErr w:type="spellStart"/>
+      <w:r>
+        <w:rPr>
+          <w:rFonts w:ascii="Times New Roman" w:hAnsi="Times New Roman" w:cs="Times New Roman"/>
+          <w:sz w:val="24"/>
+          <w:szCs w:val="24"/>
+        </w:rPr>
+        <w:t>p.canteiroId</w:t>
+      </w:r>
+      <w:proofErr w:type="spellEnd"/>
+    </w:p>
+    <w:p>
+      <w:pPr>
+        <w:rPr>
+          <w:rFonts w:ascii="Times New Roman" w:hAnsi="Times New Roman" w:cs="Times New Roman"/>
+          <w:sz w:val="24"/>
+          <w:szCs w:val="24"/>
+        </w:rPr>
+      </w:pPr>
+      <w:r>
+        <w:rPr>
+          <w:rFonts w:ascii="Times New Roman" w:hAnsi="Times New Roman" w:cs="Times New Roman"/>
+          <w:sz w:val="24"/>
+          <w:szCs w:val="24"/>
+        </w:rPr>
+        <w:t xml:space="preserve">GROUP BY </w:t>
+      </w:r>
+      <w:proofErr w:type="spellStart"/>
+      <w:proofErr w:type="gramStart"/>
+      <w:r>
+        <w:rPr>
+          <w:rFonts w:ascii="Times New Roman" w:hAnsi="Times New Roman" w:cs="Times New Roman"/>
+          <w:sz w:val="24"/>
+          <w:szCs w:val="24"/>
+        </w:rPr>
+        <w:t>c.nome</w:t>
+      </w:r>
+      <w:proofErr w:type="spellEnd"/>
+      <w:proofErr w:type="gramEnd"/>
+    </w:p>
+    <w:p>
+      <w:pPr>
+        <w:rPr>
+          <w:rFonts w:ascii="Times New Roman" w:hAnsi="Times New Roman" w:cs="Times New Roman"/>
+          <w:sz w:val="24"/>
+          <w:szCs w:val="24"/>
+        </w:rPr>
+      </w:pPr>
+      <w:r>
+        <w:rPr>
+          <w:rFonts w:ascii="Times New Roman" w:hAnsi="Times New Roman" w:cs="Times New Roman"/>
+          <w:sz w:val="24"/>
+          <w:szCs w:val="24"/>
+        </w:rPr>
+        <w:t xml:space="preserve">HAVING </w:t>
+      </w:r>
+      <w:proofErr w:type="gramStart"/>
+      <w:r>
+        <w:rPr>
+          <w:rFonts w:ascii="Times New Roman" w:hAnsi="Times New Roman" w:cs="Times New Roman"/>
+          <w:sz w:val="24"/>
+          <w:szCs w:val="24"/>
+        </w:rPr>
+        <w:t>COUNT(</w:t>
+      </w:r>
+      <w:proofErr w:type="gramEnd"/>
+      <w:r>
+        <w:rPr>
+          <w:rFonts w:ascii="Times New Roman" w:hAnsi="Times New Roman" w:cs="Times New Roman"/>
+          <w:sz w:val="24"/>
+          <w:szCs w:val="24"/>
+        </w:rPr>
+        <w:t xml:space="preserve">DISTINCT </w:t>
+      </w:r>
+      <w:proofErr w:type="spellStart"/>
+      <w:r>
+        <w:rPr>
+          <w:rFonts w:ascii="Times New Roman" w:hAnsi="Times New Roman" w:cs="Times New Roman"/>
+          <w:sz w:val="24"/>
+          <w:szCs w:val="24"/>
+        </w:rPr>
+        <w:t>p.plantaId</w:t>
+      </w:r>
+      <w:proofErr w:type="spellEnd"/>
+      <w:r>
+        <w:rPr>
+          <w:rFonts w:ascii="Times New Roman" w:hAnsi="Times New Roman" w:cs="Times New Roman"/>
+          <w:sz w:val="24"/>
+          <w:szCs w:val="24"/>
+        </w:rPr>
+        <w:t>) &gt; 1;</w:t>
+      </w:r>
+    </w:p>
+    <w:p>
+      <w:pPr>
+        <w:rPr>
+          <w:rFonts w:ascii="Times New Roman" w:hAnsi="Times New Roman" w:cs="Times New Roman"/>
+          <w:sz w:val="24"/>
+          <w:szCs w:val="24"/>
+        </w:rPr>
+      </w:pPr>
+      <w:r>
+        <w:rPr>
+          <w:rFonts w:ascii="Times New Roman" w:hAnsi="Times New Roman" w:cs="Times New Roman"/>
+          <w:sz w:val="24"/>
+          <w:szCs w:val="24"/>
+        </w:rPr>
+        <w:t>GO</w:t>
+      </w:r>
+    </w:p>
+    <w:p>
+      <w:pPr>
+        <w:rPr>
+          <w:rFonts w:ascii="Times New Roman" w:hAnsi="Times New Roman" w:cs="Times New Roman"/>
+          <w:sz w:val="24"/>
+          <w:szCs w:val="24"/>
+        </w:rPr>
+      </w:pPr>
+      <w:r>
+        <w:rPr>
+          <w:noProof/>
+        </w:rPr>
+        <w:drawing>
+          <wp:inline distT="0" distB="0" distL="0" distR="0" wp14:anchorId="07354BAE" wp14:editId="22A50504">
+            <wp:extent cx="1657350" cy="476250"/>
+            <wp:effectExtent l="0" t="0" r="0" b="0"/>
+            <wp:docPr id="1760001259" name="Imagem 1" descr="Uma imagem contendo Linha do tempo&#10;&#10;Descrição gerada automaticamente"/>
+            <wp:cNvGraphicFramePr>
+              <a:graphicFrameLocks xmlns:a="http://schemas.openxmlformats.org/drawingml/2006/main" noChangeAspect="1"/>
+            </wp:cNvGraphicFramePr>
+            <a:graphic xmlns:a="http://schemas.openxmlformats.org/drawingml/2006/main">
+              <a:graphicData uri="http://schemas.openxmlformats.org/drawingml/2006/picture">
+                <pic:pic xmlns:pic="http://schemas.openxmlformats.org/drawingml/2006/picture">
+                  <pic:nvPicPr>
+                    <pic:cNvPr id="1760001259" name="Imagem 1" descr="Uma imagem contendo Linha do tempo&#10;&#10;Descrição gerada automaticamente"/>
+                    <pic:cNvPicPr/>
+                  </pic:nvPicPr>
+                  <pic:blipFill>
+                    <a:blip r:embed="rId8"/>
+                    <a:stretch>
+                      <a:fillRect/>
+                    </a:stretch>
+                  </pic:blipFill>
+                  <pic:spPr>
+                    <a:xfrm>
+                      <a:off x="0" y="0"/>
+                      <a:ext cx="1657350" cy="476250"/>
+                    </a:xfrm>
+                    <a:prstGeom prst="rect">
+                      <a:avLst/>
+                    </a:prstGeom>
+                  </pic:spPr>
+                </pic:pic>
+              </a:graphicData>
+            </a:graphic>
+          </wp:inline>
+        </w:drawing>
       </w:r>
     </w:p>
     <w:p>

</xml_diff>